<commit_message>
Added more tutorial for creating variables
</commit_message>
<xml_diff>
--- a/Content/3-Creating Variables.docx
+++ b/Content/3-Creating Variables.docx
@@ -33,16 +33,12 @@
       <w:r>
         <w:tab/>
       </w:r>
-      <w:proofErr w:type="spellStart"/>
-      <w:proofErr w:type="gramStart"/>
       <w:r>
         <w:rPr>
           <w:color w:val="0070C0"/>
         </w:rPr>
         <w:t>int</w:t>
       </w:r>
-      <w:proofErr w:type="spellEnd"/>
-      <w:proofErr w:type="gramEnd"/>
       <w:r>
         <w:tab/>
       </w:r>
@@ -60,14 +56,12 @@
       <w:r>
         <w:tab/>
       </w:r>
-      <w:proofErr w:type="gramStart"/>
       <w:r>
         <w:rPr>
           <w:color w:val="0070C0"/>
         </w:rPr>
         <w:t>float</w:t>
       </w:r>
-      <w:proofErr w:type="gramEnd"/>
       <w:r>
         <w:tab/>
       </w:r>
@@ -85,14 +79,12 @@
       <w:r>
         <w:tab/>
       </w:r>
-      <w:proofErr w:type="gramStart"/>
       <w:r>
         <w:rPr>
           <w:color w:val="0070C0"/>
         </w:rPr>
         <w:t>double</w:t>
       </w:r>
-      <w:proofErr w:type="gramEnd"/>
       <w:r>
         <w:tab/>
       </w:r>
@@ -110,14 +102,12 @@
       <w:r>
         <w:tab/>
       </w:r>
-      <w:proofErr w:type="gramStart"/>
       <w:r>
         <w:rPr>
           <w:color w:val="0070C0"/>
         </w:rPr>
         <w:t>bool</w:t>
       </w:r>
-      <w:proofErr w:type="gramEnd"/>
       <w:r>
         <w:tab/>
       </w:r>
@@ -135,14 +125,12 @@
       <w:r>
         <w:tab/>
       </w:r>
-      <w:proofErr w:type="gramStart"/>
       <w:r>
         <w:rPr>
           <w:color w:val="0070C0"/>
         </w:rPr>
         <w:t>char</w:t>
       </w:r>
-      <w:proofErr w:type="gramEnd"/>
       <w:r>
         <w:tab/>
       </w:r>
@@ -169,25 +157,15 @@
       <w:r>
         <w:tab/>
       </w:r>
-      <w:proofErr w:type="gramStart"/>
       <w:r>
         <w:rPr>
           <w:color w:val="0070C0"/>
         </w:rPr>
         <w:t>void</w:t>
       </w:r>
-      <w:proofErr w:type="gramEnd"/>
       <w:r>
         <w:tab/>
-        <w:t xml:space="preserve">- A </w:t>
-      </w:r>
-      <w:proofErr w:type="spellStart"/>
-      <w:r>
-        <w:t>non type</w:t>
-      </w:r>
-      <w:proofErr w:type="spellEnd"/>
-      <w:r>
-        <w:t>. Use for functions that do not return a value.</w:t>
+        <w:t>- A non type. Use for functions that do not return a value.</w:t>
       </w:r>
     </w:p>
     <w:p>
@@ -238,7 +216,7 @@
           <v:shape id="_x0000_i1025" type="#_x0000_t75" style="width:396.75pt;height:166.85pt" o:ole="">
             <v:imagedata r:id="rId7" o:title=""/>
           </v:shape>
-          <o:OLEObject Type="Embed" ProgID="Word.OpenDocumentText.12" ShapeID="_x0000_i1025" DrawAspect="Content" ObjectID="_1589641186" r:id="rId8"/>
+          <o:OLEObject Type="Embed" ProgID="Word.OpenDocumentText.12" ShapeID="_x0000_i1025" DrawAspect="Content" ObjectID="_1589700877" r:id="rId8"/>
         </w:object>
       </w:r>
     </w:p>
@@ -249,14 +227,12 @@
       <w:r>
         <w:t xml:space="preserve">Make a note of the difference between an </w:t>
       </w:r>
-      <w:proofErr w:type="spellStart"/>
       <w:r>
         <w:rPr>
           <w:color w:val="0070C0"/>
         </w:rPr>
         <w:t>Int</w:t>
       </w:r>
-      <w:proofErr w:type="spellEnd"/>
       <w:r>
         <w:t xml:space="preserve">, a </w:t>
       </w:r>
@@ -278,39 +254,31 @@
       <w:r>
         <w:t xml:space="preserve">. </w:t>
       </w:r>
-      <w:proofErr w:type="spellStart"/>
       <w:r>
         <w:rPr>
           <w:color w:val="0070C0"/>
         </w:rPr>
-        <w:t>Int’s</w:t>
-      </w:r>
-      <w:proofErr w:type="spellEnd"/>
+        <w:t xml:space="preserve">Int’s </w:t>
+      </w:r>
+      <w:r>
+        <w:t xml:space="preserve">are initialised by giving it a whole number, </w:t>
+      </w:r>
       <w:r>
         <w:rPr>
           <w:color w:val="0070C0"/>
         </w:rPr>
-        <w:t xml:space="preserve"> </w:t>
-      </w:r>
-      <w:r>
-        <w:t xml:space="preserve">are initialised by giving it a whole number, </w:t>
+        <w:t xml:space="preserve">Double’s </w:t>
+      </w:r>
+      <w:r>
+        <w:t xml:space="preserve">require a </w:t>
+      </w:r>
+      <w:r>
+        <w:t xml:space="preserve">decimal point, </w:t>
       </w:r>
       <w:r>
         <w:rPr>
           <w:color w:val="0070C0"/>
         </w:rPr>
-        <w:t xml:space="preserve">Double’s </w:t>
-      </w:r>
-      <w:r>
-        <w:t xml:space="preserve">require a </w:t>
-      </w:r>
-      <w:r>
-        <w:t xml:space="preserve">decimal point, </w:t>
-      </w:r>
-      <w:r>
-        <w:rPr>
-          <w:color w:val="0070C0"/>
-        </w:rPr>
         <w:t xml:space="preserve">Float’s </w:t>
       </w:r>
       <w:r>
@@ -327,70 +295,72 @@
         <w:spacing w:after="0"/>
       </w:pPr>
       <w:r>
-        <w:t>Unlike Java, some standard variables like String do not exist as a base type in C++. Luckily all but the oldest versions of C++</w:t>
-      </w:r>
-      <w:bookmarkStart w:id="1" w:name="_GoBack"/>
-      <w:bookmarkEnd w:id="1"/>
-    </w:p>
-    <w:p>
-      <w:pPr>
-        <w:spacing w:after="0"/>
-      </w:pPr>
-    </w:p>
-    <w:p>
-      <w:pPr>
-        <w:spacing w:after="0"/>
-      </w:pPr>
-    </w:p>
-    <w:p>
-      <w:pPr>
-        <w:spacing w:after="0"/>
-      </w:pPr>
-    </w:p>
-    <w:p>
-      <w:pPr>
-        <w:spacing w:after="0"/>
-      </w:pPr>
-    </w:p>
-    <w:p>
-      <w:pPr>
-        <w:spacing w:after="0"/>
-      </w:pPr>
-    </w:p>
-    <w:p>
-      <w:pPr>
-        <w:spacing w:after="0"/>
-      </w:pPr>
-    </w:p>
-    <w:p>
-      <w:pPr>
-        <w:spacing w:after="0"/>
-      </w:pPr>
-    </w:p>
-    <w:p>
-      <w:pPr>
-        <w:spacing w:after="0"/>
-      </w:pPr>
-    </w:p>
-    <w:p>
-      <w:pPr>
-        <w:spacing w:after="0"/>
-      </w:pPr>
-    </w:p>
-    <w:p>
-      <w:pPr>
-        <w:spacing w:after="0"/>
-      </w:pPr>
-    </w:p>
-    <w:p>
-      <w:pPr>
-        <w:spacing w:after="0"/>
-      </w:pPr>
-    </w:p>
-    <w:p>
-      <w:pPr>
-        <w:spacing w:after="0"/>
-      </w:pPr>
+        <w:t xml:space="preserve">Unlike Java, some standard variables like String do not exist as a base type in C++. </w:t>
+      </w:r>
+      <w:r>
+        <w:t>Luckily, C++ comes with a set of libraries called the Standard Template Libraries which contain templates for objects like Strings, Dynamic Arrays, Maps, etc.</w:t>
+      </w:r>
+    </w:p>
+    <w:p>
+      <w:pPr>
+        <w:spacing w:after="0"/>
+      </w:pPr>
+    </w:p>
+    <w:p>
+      <w:pPr>
+        <w:spacing w:after="0"/>
+      </w:pPr>
+      <w:r>
+        <w:t>To create a string in C++, you need to make sure the file you are using the string in has the proper include. In this case, we can add the following at the top of the code to allow use to use Strings:</w:t>
+      </w:r>
+    </w:p>
+    <w:p>
+      <w:pPr>
+        <w:spacing w:after="0"/>
+      </w:pPr>
+    </w:p>
+    <w:bookmarkStart w:id="1" w:name="_MON_1589695840"/>
+    <w:bookmarkEnd w:id="1"/>
+    <w:p>
+      <w:pPr>
+        <w:spacing w:after="0"/>
+      </w:pPr>
+      <w:r>
+        <w:object w:dxaOrig="9026" w:dyaOrig="456">
+          <v:shape id="_x0000_i1027" type="#_x0000_t75" style="width:396.75pt;height:19.85pt" o:ole="">
+            <v:imagedata r:id="rId9" o:title=""/>
+          </v:shape>
+          <o:OLEObject Type="Embed" ProgID="Word.OpenDocumentText.12" ShapeID="_x0000_i1027" DrawAspect="Content" ObjectID="_1589700878" r:id="rId10"/>
+        </w:object>
+      </w:r>
+    </w:p>
+    <w:p>
+      <w:pPr>
+        <w:spacing w:after="0"/>
+      </w:pPr>
+      <w:r>
+        <w:t>Now all we have to do is define a String and we can use it in our code.</w:t>
+      </w:r>
+    </w:p>
+    <w:p>
+      <w:pPr>
+        <w:spacing w:after="0"/>
+      </w:pPr>
+    </w:p>
+    <w:bookmarkStart w:id="2" w:name="_MON_1589695974"/>
+    <w:bookmarkEnd w:id="2"/>
+    <w:p>
+      <w:pPr>
+        <w:spacing w:after="0"/>
+      </w:pPr>
+      <w:r>
+        <w:object w:dxaOrig="9026" w:dyaOrig="678">
+          <v:shape id="_x0000_i1028" type="#_x0000_t75" style="width:396.75pt;height:29.8pt" o:ole="">
+            <v:imagedata r:id="rId11" o:title=""/>
+          </v:shape>
+          <o:OLEObject Type="Embed" ProgID="Word.OpenDocumentText.12" ShapeID="_x0000_i1028" DrawAspect="Content" ObjectID="_1589700879" r:id="rId12"/>
+        </w:object>
+      </w:r>
     </w:p>
     <w:p>
       <w:pPr>
@@ -420,11 +390,14 @@
           <w:u w:val="single"/>
         </w:rPr>
       </w:pPr>
+      <w:bookmarkStart w:id="3" w:name="_GoBack"/>
+      <w:bookmarkEnd w:id="3"/>
       <w:r>
         <w:rPr>
           <w:b/>
           <w:u w:val="single"/>
         </w:rPr>
+        <w:lastRenderedPageBreak/>
         <w:t>Creating a Class</w:t>
       </w:r>
     </w:p>
@@ -444,8 +417,8 @@
         <w:spacing w:after="0"/>
       </w:pPr>
     </w:p>
-    <w:bookmarkStart w:id="2" w:name="_MON_1589640469"/>
-    <w:bookmarkEnd w:id="2"/>
+    <w:bookmarkStart w:id="4" w:name="_MON_1589640469"/>
+    <w:bookmarkEnd w:id="4"/>
     <w:p>
       <w:pPr>
         <w:spacing w:after="0"/>
@@ -453,9 +426,9 @@
       <w:r>
         <w:object w:dxaOrig="9026" w:dyaOrig="4460">
           <v:shape id="_x0000_i1026" type="#_x0000_t75" style="width:396.75pt;height:196.15pt" o:ole="">
-            <v:imagedata r:id="rId9" o:title=""/>
+            <v:imagedata r:id="rId13" o:title=""/>
           </v:shape>
-          <o:OLEObject Type="Embed" ProgID="Word.OpenDocumentText.12" ShapeID="_x0000_i1026" DrawAspect="Content" ObjectID="_1589641187" r:id="rId10"/>
+          <o:OLEObject Type="Embed" ProgID="Word.OpenDocumentText.12" ShapeID="_x0000_i1026" DrawAspect="Content" ObjectID="_1589700880" r:id="rId14"/>
         </w:object>
       </w:r>
     </w:p>
@@ -1469,7 +1442,7 @@
 </file>
 
 <file path=customXml/itemProps1.xml><?xml version="1.0" encoding="utf-8"?>
-<ds:datastoreItem xmlns:ds="http://schemas.openxmlformats.org/officeDocument/2006/customXml" ds:itemID="{EE53BA6B-3416-41CB-BEC9-C0D8DB0EB6E7}">
+<ds:datastoreItem xmlns:ds="http://schemas.openxmlformats.org/officeDocument/2006/customXml" ds:itemID="{72E1DF7D-3CD8-4B97-B9AC-6B244D668B67}">
   <ds:schemaRefs>
     <ds:schemaRef ds:uri="http://schemas.openxmlformats.org/officeDocument/2006/bibliography"/>
   </ds:schemaRefs>

</xml_diff>

<commit_message>
Cover pointers entirely and renamed file, references is done
</commit_message>
<xml_diff>
--- a/Content/3-Creating Variables.docx
+++ b/Content/3-Creating Variables.docx
@@ -250,7 +250,7 @@
           <v:shape id="_x0000_i1025" type="#_x0000_t75" style="width:396.75pt;height:166.85pt" o:ole="">
             <v:imagedata r:id="rId7" o:title=""/>
           </v:shape>
-          <o:OLEObject Type="Embed" ProgID="Word.OpenDocumentText.12" ShapeID="_x0000_i1025" DrawAspect="Content" ObjectID="_1589710160" r:id="rId8"/>
+          <o:OLEObject Type="Embed" ProgID="Word.OpenDocumentText.12" ShapeID="_x0000_i1025" DrawAspect="Content" ObjectID="_1590475884" r:id="rId8"/>
         </w:object>
       </w:r>
     </w:p>
@@ -419,7 +419,7 @@
           <v:shape id="_x0000_i1026" type="#_x0000_t75" style="width:396.75pt;height:19.35pt" o:ole="">
             <v:imagedata r:id="rId9" o:title=""/>
           </v:shape>
-          <o:OLEObject Type="Embed" ProgID="Word.OpenDocumentText.12" ShapeID="_x0000_i1026" DrawAspect="Content" ObjectID="_1589710161" r:id="rId10"/>
+          <o:OLEObject Type="Embed" ProgID="Word.OpenDocumentText.12" ShapeID="_x0000_i1026" DrawAspect="Content" ObjectID="_1590475885" r:id="rId10"/>
         </w:object>
       </w:r>
     </w:p>
@@ -456,7 +456,7 @@
           <v:shape id="_x0000_i1027" type="#_x0000_t75" style="width:396.75pt;height:29.8pt" o:ole="">
             <v:imagedata r:id="rId11" o:title=""/>
           </v:shape>
-          <o:OLEObject Type="Embed" ProgID="Word.OpenDocumentText.12" ShapeID="_x0000_i1027" DrawAspect="Content" ObjectID="_1589710162" r:id="rId12"/>
+          <o:OLEObject Type="Embed" ProgID="Word.OpenDocumentText.12" ShapeID="_x0000_i1027" DrawAspect="Content" ObjectID="_1590475886" r:id="rId12"/>
         </w:object>
       </w:r>
     </w:p>
@@ -464,8 +464,6 @@
       <w:pPr>
         <w:spacing w:after="0"/>
       </w:pPr>
-      <w:bookmarkStart w:id="3" w:name="_GoBack"/>
-      <w:bookmarkEnd w:id="3"/>
     </w:p>
     <w:p>
       <w:pPr>
@@ -537,8 +535,8 @@
         <w:spacing w:after="0"/>
       </w:pPr>
     </w:p>
-    <w:bookmarkStart w:id="4" w:name="_MON_1589704012"/>
-    <w:bookmarkEnd w:id="4"/>
+    <w:bookmarkStart w:id="3" w:name="_MON_1589704012"/>
+    <w:bookmarkEnd w:id="3"/>
     <w:p>
       <w:pPr>
         <w:spacing w:after="0"/>
@@ -548,7 +546,7 @@
           <v:shape id="_x0000_i1028" type="#_x0000_t75" style="width:396.75pt;height:69pt" o:ole="">
             <v:imagedata r:id="rId13" o:title=""/>
           </v:shape>
-          <o:OLEObject Type="Embed" ProgID="Word.OpenDocumentText.12" ShapeID="_x0000_i1028" DrawAspect="Content" ObjectID="_1589710163" r:id="rId14"/>
+          <o:OLEObject Type="Embed" ProgID="Word.OpenDocumentText.12" ShapeID="_x0000_i1028" DrawAspect="Content" ObjectID="_1590475887" r:id="rId14"/>
         </w:object>
       </w:r>
     </w:p>
@@ -761,8 +759,8 @@
         <w:spacing w:after="0"/>
       </w:pPr>
     </w:p>
-    <w:bookmarkStart w:id="5" w:name="_MON_1589704173"/>
-    <w:bookmarkEnd w:id="5"/>
+    <w:bookmarkStart w:id="4" w:name="_MON_1589704173"/>
+    <w:bookmarkEnd w:id="4"/>
     <w:p>
       <w:pPr>
         <w:spacing w:after="0"/>
@@ -772,7 +770,7 @@
           <v:shape id="_x0000_i1029" type="#_x0000_t75" style="width:396.75pt;height:235.85pt" o:ole="">
             <v:imagedata r:id="rId15" o:title=""/>
           </v:shape>
-          <o:OLEObject Type="Embed" ProgID="Word.OpenDocumentText.12" ShapeID="_x0000_i1029" DrawAspect="Content" ObjectID="_1589710164" r:id="rId16"/>
+          <o:OLEObject Type="Embed" ProgID="Word.OpenDocumentText.12" ShapeID="_x0000_i1029" DrawAspect="Content" ObjectID="_1590475888" r:id="rId16"/>
         </w:object>
       </w:r>
     </w:p>
@@ -789,8 +787,8 @@
         <w:spacing w:after="0"/>
       </w:pPr>
     </w:p>
-    <w:bookmarkStart w:id="6" w:name="_MON_1589704624"/>
-    <w:bookmarkEnd w:id="6"/>
+    <w:bookmarkStart w:id="5" w:name="_MON_1589704624"/>
+    <w:bookmarkEnd w:id="5"/>
     <w:p>
       <w:pPr>
         <w:spacing w:after="0"/>
@@ -800,7 +798,7 @@
           <v:shape id="_x0000_i1030" type="#_x0000_t75" style="width:396.75pt;height:20.35pt" o:ole="">
             <v:imagedata r:id="rId17" o:title=""/>
           </v:shape>
-          <o:OLEObject Type="Embed" ProgID="Word.OpenDocumentText.12" ShapeID="_x0000_i1030" DrawAspect="Content" ObjectID="_1589710165" r:id="rId18"/>
+          <o:OLEObject Type="Embed" ProgID="Word.OpenDocumentText.12" ShapeID="_x0000_i1030" DrawAspect="Content" ObjectID="_1590475889" r:id="rId18"/>
         </w:object>
       </w:r>
     </w:p>
@@ -813,6 +811,131 @@
       <w:pPr>
         <w:spacing w:after="0"/>
       </w:pPr>
+    </w:p>
+    <w:p>
+      <w:pPr>
+        <w:spacing w:after="0"/>
+      </w:pPr>
+    </w:p>
+    <w:p>
+      <w:pPr>
+        <w:spacing w:after="0"/>
+      </w:pPr>
+    </w:p>
+    <w:p>
+      <w:pPr>
+        <w:spacing w:after="0"/>
+      </w:pPr>
+    </w:p>
+    <w:p>
+      <w:pPr>
+        <w:spacing w:after="0"/>
+      </w:pPr>
+    </w:p>
+    <w:p>
+      <w:pPr>
+        <w:spacing w:after="0"/>
+      </w:pPr>
+    </w:p>
+    <w:p>
+      <w:pPr>
+        <w:spacing w:after="0"/>
+      </w:pPr>
+    </w:p>
+    <w:p>
+      <w:pPr>
+        <w:spacing w:after="0"/>
+      </w:pPr>
+    </w:p>
+    <w:p>
+      <w:pPr>
+        <w:spacing w:after="0"/>
+      </w:pPr>
+    </w:p>
+    <w:p>
+      <w:pPr>
+        <w:spacing w:after="0"/>
+      </w:pPr>
+    </w:p>
+    <w:p>
+      <w:pPr>
+        <w:spacing w:after="0"/>
+      </w:pPr>
+    </w:p>
+    <w:p>
+      <w:pPr>
+        <w:spacing w:after="0"/>
+      </w:pPr>
+    </w:p>
+    <w:p>
+      <w:pPr>
+        <w:spacing w:after="0"/>
+      </w:pPr>
+    </w:p>
+    <w:p>
+      <w:pPr>
+        <w:spacing w:after="0"/>
+      </w:pPr>
+    </w:p>
+    <w:p>
+      <w:pPr>
+        <w:spacing w:after="0"/>
+      </w:pPr>
+    </w:p>
+    <w:p>
+      <w:pPr>
+        <w:spacing w:after="0"/>
+      </w:pPr>
+    </w:p>
+    <w:p>
+      <w:pPr>
+        <w:spacing w:after="0"/>
+      </w:pPr>
+    </w:p>
+    <w:p>
+      <w:pPr>
+        <w:spacing w:after="0"/>
+        <w:rPr>
+          <w:b/>
+        </w:rPr>
+      </w:pPr>
+      <w:r>
+        <w:rPr>
+          <w:b/>
+        </w:rPr>
+        <w:lastRenderedPageBreak/>
+        <w:t>Custom Constructors</w:t>
+      </w:r>
+    </w:p>
+    <w:p>
+      <w:pPr>
+        <w:spacing w:after="0"/>
+      </w:pPr>
+      <w:r>
+        <w:t xml:space="preserve">Often you will create a class with a custom constructor. You can create as many constructors as you want for a class and the compiler will know which one to choose based on the arguments you give it. </w:t>
+      </w:r>
+    </w:p>
+    <w:p>
+      <w:pPr>
+        <w:spacing w:after="0"/>
+      </w:pPr>
+    </w:p>
+    <w:bookmarkStart w:id="6" w:name="_MON_1590475857"/>
+    <w:bookmarkEnd w:id="6"/>
+    <w:p>
+      <w:pPr>
+        <w:spacing w:after="0"/>
+      </w:pPr>
+      <w:r>
+        <w:object w:dxaOrig="9026" w:dyaOrig="7797">
+          <v:shape id="_x0000_i1031" type="#_x0000_t75" style="width:396.75pt;height:342.6pt" o:ole="">
+            <v:imagedata r:id="rId19" o:title=""/>
+          </v:shape>
+          <o:OLEObject Type="Embed" ProgID="Word.OpenDocumentText.12" ShapeID="_x0000_i1031" DrawAspect="Content" ObjectID="_1590475890" r:id="rId20"/>
+        </w:object>
+      </w:r>
+      <w:bookmarkStart w:id="7" w:name="_GoBack"/>
+      <w:bookmarkEnd w:id="7"/>
     </w:p>
     <w:p>
       <w:pPr>
@@ -2107,7 +2230,7 @@
 </file>
 
 <file path=customXml/itemProps1.xml><?xml version="1.0" encoding="utf-8"?>
-<ds:datastoreItem xmlns:ds="http://schemas.openxmlformats.org/officeDocument/2006/customXml" ds:itemID="{4FFC4F7F-505B-443F-9702-63D53F4E3FF1}">
+<ds:datastoreItem xmlns:ds="http://schemas.openxmlformats.org/officeDocument/2006/customXml" ds:itemID="{FBA7460C-0323-40F0-94FE-C800B6E1DA4F}">
   <ds:schemaRefs>
     <ds:schemaRef ds:uri="http://schemas.openxmlformats.org/officeDocument/2006/bibliography"/>
   </ds:schemaRefs>

</xml_diff>

<commit_message>
Renamed and added files to split the tutorials into more sections. Also created tutorial for covering loops and switch statements
</commit_message>
<xml_diff>
--- a/Content/3-Creating Variables.docx
+++ b/Content/3-Creating Variables.docx
@@ -99,14 +99,12 @@
       <w:r>
         <w:tab/>
       </w:r>
-      <w:proofErr w:type="gramStart"/>
       <w:r>
         <w:rPr>
           <w:color w:val="0070C0"/>
         </w:rPr>
         <w:t>double</w:t>
       </w:r>
-      <w:proofErr w:type="gramEnd"/>
       <w:r>
         <w:tab/>
       </w:r>
@@ -124,14 +122,12 @@
       <w:r>
         <w:tab/>
       </w:r>
-      <w:proofErr w:type="gramStart"/>
       <w:r>
         <w:rPr>
           <w:color w:val="0070C0"/>
         </w:rPr>
         <w:t>bool</w:t>
       </w:r>
-      <w:proofErr w:type="gramEnd"/>
       <w:r>
         <w:tab/>
       </w:r>
@@ -149,14 +145,12 @@
       <w:r>
         <w:tab/>
       </w:r>
-      <w:proofErr w:type="gramStart"/>
       <w:r>
         <w:rPr>
           <w:color w:val="0070C0"/>
         </w:rPr>
         <w:t>char</w:t>
       </w:r>
-      <w:proofErr w:type="gramEnd"/>
       <w:r>
         <w:tab/>
       </w:r>
@@ -183,14 +177,12 @@
       <w:r>
         <w:tab/>
       </w:r>
-      <w:proofErr w:type="gramStart"/>
       <w:r>
         <w:rPr>
           <w:color w:val="0070C0"/>
         </w:rPr>
         <w:t>void</w:t>
       </w:r>
-      <w:proofErr w:type="gramEnd"/>
       <w:r>
         <w:tab/>
         <w:t xml:space="preserve">- A </w:t>
@@ -250,7 +242,7 @@
           <v:shape id="_x0000_i1025" type="#_x0000_t75" style="width:396.75pt;height:166.85pt" o:ole="">
             <v:imagedata r:id="rId7" o:title=""/>
           </v:shape>
-          <o:OLEObject Type="Embed" ProgID="Word.OpenDocumentText.12" ShapeID="_x0000_i1025" DrawAspect="Content" ObjectID="_1592238534" r:id="rId8"/>
+          <o:OLEObject Type="Embed" ProgID="Word.OpenDocumentText.12" ShapeID="_x0000_i1025" DrawAspect="Content" ObjectID="_1592240338" r:id="rId8"/>
         </w:object>
       </w:r>
     </w:p>
@@ -419,7 +411,7 @@
           <v:shape id="_x0000_i1026" type="#_x0000_t75" style="width:396.75pt;height:19.35pt" o:ole="">
             <v:imagedata r:id="rId9" o:title=""/>
           </v:shape>
-          <o:OLEObject Type="Embed" ProgID="Word.OpenDocumentText.12" ShapeID="_x0000_i1026" DrawAspect="Content" ObjectID="_1592238535" r:id="rId10"/>
+          <o:OLEObject Type="Embed" ProgID="Word.OpenDocumentText.12" ShapeID="_x0000_i1026" DrawAspect="Content" ObjectID="_1592240339" r:id="rId10"/>
         </w:object>
       </w:r>
     </w:p>
@@ -456,7 +448,7 @@
           <v:shape id="_x0000_i1027" type="#_x0000_t75" style="width:396.75pt;height:29.8pt" o:ole="">
             <v:imagedata r:id="rId11" o:title=""/>
           </v:shape>
-          <o:OLEObject Type="Embed" ProgID="Word.OpenDocumentText.12" ShapeID="_x0000_i1027" DrawAspect="Content" ObjectID="_1592238536" r:id="rId12"/>
+          <o:OLEObject Type="Embed" ProgID="Word.OpenDocumentText.12" ShapeID="_x0000_i1027" DrawAspect="Content" ObjectID="_1592240340" r:id="rId12"/>
         </w:object>
       </w:r>
     </w:p>
@@ -670,10 +662,10 @@
       </w:pPr>
       <w:r>
         <w:object w:dxaOrig="9026" w:dyaOrig="3793">
-          <v:shape id="_x0000_i1033" type="#_x0000_t75" style="width:396.75pt;height:166.85pt" o:ole="">
+          <v:shape id="_x0000_i1028" type="#_x0000_t75" style="width:396.75pt;height:166.85pt" o:ole="">
             <v:imagedata r:id="rId13" o:title=""/>
           </v:shape>
-          <o:OLEObject Type="Embed" ProgID="Word.OpenDocumentText.12" ShapeID="_x0000_i1033" DrawAspect="Content" ObjectID="_1592238537" r:id="rId14"/>
+          <o:OLEObject Type="Embed" ProgID="Word.OpenDocumentText.12" ShapeID="_x0000_i1028" DrawAspect="Content" ObjectID="_1592240341" r:id="rId14"/>
         </w:object>
       </w:r>
     </w:p>
@@ -770,17 +762,12 @@
         <w:t>::</w:t>
       </w:r>
       <w:proofErr w:type="spellStart"/>
-      <w:proofErr w:type="gramStart"/>
       <w:r>
         <w:t>setw</w:t>
       </w:r>
       <w:proofErr w:type="spellEnd"/>
       <w:r>
-        <w:t>(</w:t>
-      </w:r>
-      <w:proofErr w:type="gramEnd"/>
-      <w:r>
-        <w:t>n) – Sets a space of n for between the current and next printed item.</w:t>
+        <w:t>(n) – Sets a space of n for between the current and next printed item.</w:t>
       </w:r>
     </w:p>
     <w:p>
@@ -801,17 +788,12 @@
         <w:t>::</w:t>
       </w:r>
       <w:proofErr w:type="spellStart"/>
-      <w:proofErr w:type="gramStart"/>
       <w:r>
         <w:t>setprecision</w:t>
       </w:r>
       <w:proofErr w:type="spellEnd"/>
       <w:r>
-        <w:t>(</w:t>
-      </w:r>
-      <w:proofErr w:type="gramEnd"/>
-      <w:r>
-        <w:t xml:space="preserve">n) – Sets the precision of </w:t>
+        <w:t xml:space="preserve">(n) – Sets the precision of </w:t>
       </w:r>
       <w:r>
         <w:rPr>
@@ -875,10 +857,10 @@
       </w:pPr>
       <w:r>
         <w:object w:dxaOrig="9026" w:dyaOrig="456">
-          <v:shape id="_x0000_i1032" type="#_x0000_t75" style="width:396.75pt;height:19.85pt" o:ole="">
+          <v:shape id="_x0000_i1029" type="#_x0000_t75" style="width:396.75pt;height:19.85pt" o:ole="">
             <v:imagedata r:id="rId15" o:title=""/>
           </v:shape>
-          <o:OLEObject Type="Embed" ProgID="Word.OpenDocumentText.12" ShapeID="_x0000_i1032" DrawAspect="Content" ObjectID="_1592238538" r:id="rId16"/>
+          <o:OLEObject Type="Embed" ProgID="Word.OpenDocumentText.12" ShapeID="_x0000_i1029" DrawAspect="Content" ObjectID="_1592240342" r:id="rId16"/>
         </w:object>
       </w:r>
     </w:p>
@@ -919,19 +901,11 @@
         <w:t>std</w:t>
       </w:r>
       <w:proofErr w:type="spellEnd"/>
-      <w:proofErr w:type="gramStart"/>
       <w:r>
         <w:rPr>
           <w:color w:val="00B0F0"/>
         </w:rPr>
-        <w:t>::</w:t>
-      </w:r>
-      <w:proofErr w:type="gramEnd"/>
-      <w:r>
-        <w:rPr>
-          <w:color w:val="00B0F0"/>
-        </w:rPr>
-        <w:t xml:space="preserve"> </w:t>
+        <w:t xml:space="preserve">:: </w:t>
       </w:r>
       <w:r>
         <w:t>before everything from the standard library or another namespace. We can put the following code at the top of the file and it means we no longer have to prefix all these calls:</w:t>
@@ -950,10 +924,10 @@
       </w:pPr>
       <w:r>
         <w:object w:dxaOrig="9026" w:dyaOrig="1568">
-          <v:shape id="_x0000_i1028" type="#_x0000_t75" style="width:396.75pt;height:69pt" o:ole="">
+          <v:shape id="_x0000_i1030" type="#_x0000_t75" style="width:396.75pt;height:69pt" o:ole="">
             <v:imagedata r:id="rId17" o:title=""/>
           </v:shape>
-          <o:OLEObject Type="Embed" ProgID="Word.OpenDocumentText.12" ShapeID="_x0000_i1028" DrawAspect="Content" ObjectID="_1592238539" r:id="rId18"/>
+          <o:OLEObject Type="Embed" ProgID="Word.OpenDocumentText.12" ShapeID="_x0000_i1030" DrawAspect="Content" ObjectID="_1592240343" r:id="rId18"/>
         </w:object>
       </w:r>
     </w:p>
@@ -966,345 +940,6 @@
       <w:pPr>
         <w:spacing w:after="0"/>
       </w:pPr>
-    </w:p>
-    <w:p>
-      <w:pPr>
-        <w:spacing w:after="0"/>
-        <w:rPr>
-          <w:b/>
-        </w:rPr>
-      </w:pPr>
-      <w:r>
-        <w:rPr>
-          <w:b/>
-        </w:rPr>
-        <w:t>Exercises</w:t>
-      </w:r>
-    </w:p>
-    <w:p>
-      <w:pPr>
-        <w:spacing w:after="0"/>
-      </w:pPr>
-      <w:bookmarkStart w:id="6" w:name="_GoBack"/>
-      <w:bookmarkEnd w:id="6"/>
-    </w:p>
-    <w:p>
-      <w:pPr>
-        <w:spacing w:after="0"/>
-      </w:pPr>
-    </w:p>
-    <w:p>
-      <w:pPr>
-        <w:spacing w:after="0"/>
-      </w:pPr>
-    </w:p>
-    <w:p>
-      <w:pPr>
-        <w:spacing w:after="0"/>
-      </w:pPr>
-    </w:p>
-    <w:p>
-      <w:pPr>
-        <w:spacing w:after="0"/>
-      </w:pPr>
-    </w:p>
-    <w:p>
-      <w:pPr>
-        <w:spacing w:after="0"/>
-      </w:pPr>
-    </w:p>
-    <w:p>
-      <w:pPr>
-        <w:spacing w:after="0"/>
-      </w:pPr>
-    </w:p>
-    <w:p>
-      <w:pPr>
-        <w:spacing w:after="0"/>
-      </w:pPr>
-    </w:p>
-    <w:p>
-      <w:pPr>
-        <w:spacing w:after="0"/>
-      </w:pPr>
-    </w:p>
-    <w:p>
-      <w:pPr>
-        <w:spacing w:after="0"/>
-      </w:pPr>
-    </w:p>
-    <w:p>
-      <w:pPr>
-        <w:spacing w:after="0"/>
-      </w:pPr>
-    </w:p>
-    <w:p>
-      <w:pPr>
-        <w:spacing w:after="0"/>
-      </w:pPr>
-    </w:p>
-    <w:p>
-      <w:pPr>
-        <w:spacing w:after="0"/>
-      </w:pPr>
-    </w:p>
-    <w:p>
-      <w:pPr>
-        <w:spacing w:after="0"/>
-      </w:pPr>
-    </w:p>
-    <w:p>
-      <w:pPr>
-        <w:spacing w:after="0"/>
-      </w:pPr>
-    </w:p>
-    <w:p>
-      <w:pPr>
-        <w:spacing w:after="0"/>
-      </w:pPr>
-    </w:p>
-    <w:p>
-      <w:pPr>
-        <w:spacing w:after="0"/>
-      </w:pPr>
-    </w:p>
-    <w:p>
-      <w:pPr>
-        <w:spacing w:after="0"/>
-      </w:pPr>
-    </w:p>
-    <w:p>
-      <w:pPr>
-        <w:spacing w:after="0"/>
-      </w:pPr>
-    </w:p>
-    <w:p>
-      <w:pPr>
-        <w:spacing w:after="0"/>
-      </w:pPr>
-    </w:p>
-    <w:p>
-      <w:pPr>
-        <w:spacing w:after="0"/>
-      </w:pPr>
-    </w:p>
-    <w:p>
-      <w:pPr>
-        <w:spacing w:after="0"/>
-      </w:pPr>
-    </w:p>
-    <w:p>
-      <w:pPr>
-        <w:spacing w:after="0"/>
-      </w:pPr>
-    </w:p>
-    <w:p>
-      <w:pPr>
-        <w:spacing w:after="0"/>
-        <w:rPr>
-          <w:b/>
-        </w:rPr>
-      </w:pPr>
-      <w:r>
-        <w:rPr>
-          <w:b/>
-        </w:rPr>
-        <w:t>Creating a Class</w:t>
-      </w:r>
-    </w:p>
-    <w:p>
-      <w:pPr>
-        <w:spacing w:after="0"/>
-      </w:pPr>
-      <w:r>
-        <w:t xml:space="preserve">Creating a class in C++ is again very similar to Java and C#. Classes are very good for describing objects in your applications, providing a template with member variables and functions. </w:t>
-      </w:r>
-      <w:r>
-        <w:t>Below is a class that describes a virtual pet; it knows how hungry a pet is</w:t>
-      </w:r>
-      <w:r>
-        <w:t xml:space="preserve"> and its name.</w:t>
-      </w:r>
-    </w:p>
-    <w:p>
-      <w:pPr>
-        <w:spacing w:after="0"/>
-      </w:pPr>
-    </w:p>
-    <w:bookmarkStart w:id="7" w:name="_MON_1589704173"/>
-    <w:bookmarkEnd w:id="7"/>
-    <w:p>
-      <w:pPr>
-        <w:spacing w:after="0"/>
-      </w:pPr>
-      <w:r>
-        <w:object w:dxaOrig="9026" w:dyaOrig="5350">
-          <v:shape id="_x0000_i1029" type="#_x0000_t75" style="width:396.75pt;height:235.85pt" o:ole="">
-            <v:imagedata r:id="rId19" o:title=""/>
-          </v:shape>
-          <o:OLEObject Type="Embed" ProgID="Word.OpenDocumentText.12" ShapeID="_x0000_i1029" DrawAspect="Content" ObjectID="_1592238540" r:id="rId20"/>
-        </w:object>
-      </w:r>
-    </w:p>
-    <w:p>
-      <w:pPr>
-        <w:spacing w:after="0"/>
-      </w:pPr>
-      <w:r>
-        <w:t>Creating a new instance of a class in C++ is identical to Java. The only thing to consider is that the definition of the class (code above) must be before the declaration. The compiler needs to know what the class is before it can create an instance. The following will create a single instance of the CyberPet class:</w:t>
-      </w:r>
-    </w:p>
-    <w:p>
-      <w:pPr>
-        <w:spacing w:after="0"/>
-      </w:pPr>
-    </w:p>
-    <w:bookmarkStart w:id="8" w:name="_MON_1589704624"/>
-    <w:bookmarkEnd w:id="8"/>
-    <w:p>
-      <w:pPr>
-        <w:spacing w:after="0"/>
-      </w:pPr>
-      <w:r>
-        <w:object w:dxaOrig="9026" w:dyaOrig="456">
-          <v:shape id="_x0000_i1030" type="#_x0000_t75" style="width:396.75pt;height:20.35pt" o:ole="">
-            <v:imagedata r:id="rId21" o:title=""/>
-          </v:shape>
-          <o:OLEObject Type="Embed" ProgID="Word.OpenDocumentText.12" ShapeID="_x0000_i1030" DrawAspect="Content" ObjectID="_1592238541" r:id="rId22"/>
-        </w:object>
-      </w:r>
-    </w:p>
-    <w:p>
-      <w:pPr>
-        <w:spacing w:after="0"/>
-      </w:pPr>
-    </w:p>
-    <w:p>
-      <w:pPr>
-        <w:spacing w:after="0"/>
-      </w:pPr>
-    </w:p>
-    <w:p>
-      <w:pPr>
-        <w:spacing w:after="0"/>
-      </w:pPr>
-    </w:p>
-    <w:p>
-      <w:pPr>
-        <w:spacing w:after="0"/>
-      </w:pPr>
-    </w:p>
-    <w:p>
-      <w:pPr>
-        <w:spacing w:after="0"/>
-      </w:pPr>
-    </w:p>
-    <w:p>
-      <w:pPr>
-        <w:spacing w:after="0"/>
-      </w:pPr>
-    </w:p>
-    <w:p>
-      <w:pPr>
-        <w:spacing w:after="0"/>
-      </w:pPr>
-    </w:p>
-    <w:p>
-      <w:pPr>
-        <w:spacing w:after="0"/>
-      </w:pPr>
-    </w:p>
-    <w:p>
-      <w:pPr>
-        <w:spacing w:after="0"/>
-      </w:pPr>
-    </w:p>
-    <w:p>
-      <w:pPr>
-        <w:spacing w:after="0"/>
-      </w:pPr>
-    </w:p>
-    <w:p>
-      <w:pPr>
-        <w:spacing w:after="0"/>
-      </w:pPr>
-    </w:p>
-    <w:p>
-      <w:pPr>
-        <w:spacing w:after="0"/>
-      </w:pPr>
-    </w:p>
-    <w:p>
-      <w:pPr>
-        <w:spacing w:after="0"/>
-      </w:pPr>
-    </w:p>
-    <w:p>
-      <w:pPr>
-        <w:spacing w:after="0"/>
-      </w:pPr>
-    </w:p>
-    <w:p>
-      <w:pPr>
-        <w:spacing w:after="0"/>
-      </w:pPr>
-    </w:p>
-    <w:p>
-      <w:pPr>
-        <w:spacing w:after="0"/>
-      </w:pPr>
-    </w:p>
-    <w:p>
-      <w:pPr>
-        <w:spacing w:after="0"/>
-      </w:pPr>
-    </w:p>
-    <w:p>
-      <w:pPr>
-        <w:spacing w:after="0"/>
-      </w:pPr>
-    </w:p>
-    <w:p>
-      <w:pPr>
-        <w:spacing w:after="0"/>
-        <w:rPr>
-          <w:b/>
-        </w:rPr>
-      </w:pPr>
-      <w:r>
-        <w:rPr>
-          <w:b/>
-        </w:rPr>
-        <w:t>Custom Constructors</w:t>
-      </w:r>
-    </w:p>
-    <w:p>
-      <w:pPr>
-        <w:spacing w:after="0"/>
-      </w:pPr>
-      <w:r>
-        <w:t xml:space="preserve">Often you will create a class with a custom constructor. You can create as many constructors as you want for a class and the compiler will know which one to choose based on the arguments you give it. </w:t>
-      </w:r>
-    </w:p>
-    <w:p>
-      <w:pPr>
-        <w:spacing w:after="0"/>
-      </w:pPr>
-    </w:p>
-    <w:bookmarkStart w:id="9" w:name="_MON_1590475857"/>
-    <w:bookmarkEnd w:id="9"/>
-    <w:p>
-      <w:pPr>
-        <w:spacing w:after="0"/>
-      </w:pPr>
-      <w:r>
-        <w:object w:dxaOrig="9026" w:dyaOrig="7797">
-          <v:shape id="_x0000_i1031" type="#_x0000_t75" style="width:396.75pt;height:342.6pt" o:ole="">
-            <v:imagedata r:id="rId23" o:title=""/>
-          </v:shape>
-          <o:OLEObject Type="Embed" ProgID="Word.OpenDocumentText.12" ShapeID="_x0000_i1031" DrawAspect="Content" ObjectID="_1592238542" r:id="rId24"/>
-        </w:object>
-      </w:r>
     </w:p>
     <w:p>
       <w:pPr>
@@ -1325,12 +960,99 @@
         <w:pStyle w:val="ListParagraph"/>
         <w:numPr>
           <w:ilvl w:val="0"/>
-          <w:numId w:val="4"/>
+          <w:numId w:val="8"/>
         </w:numPr>
         <w:spacing w:after="0"/>
       </w:pPr>
       <w:r>
-        <w:t xml:space="preserve">Add a Getter and Setter for the name of the pet in the class. </w:t>
+        <w:t>Write a program that will print the prices of admission to a swimming pool. It needs to print the following:</w:t>
+      </w:r>
+    </w:p>
+    <w:p>
+      <w:pPr>
+        <w:numPr>
+          <w:ilvl w:val="1"/>
+          <w:numId w:val="8"/>
+        </w:numPr>
+        <w:spacing w:after="0" w:line="240" w:lineRule="auto"/>
+        <w:rPr>
+          <w:rFonts w:ascii="Calibri" w:hAnsi="Calibri" w:cs="Arial"/>
+        </w:rPr>
+      </w:pPr>
+      <w:r>
+        <w:rPr>
+          <w:rFonts w:ascii="Calibri" w:hAnsi="Calibri" w:cs="Arial"/>
+        </w:rPr>
+        <w:t>U</w:t>
+      </w:r>
+      <w:r>
+        <w:rPr>
+          <w:rFonts w:ascii="Calibri" w:hAnsi="Calibri" w:cs="Arial"/>
+        </w:rPr>
+        <w:t>nder 16’s - £2.50</w:t>
+      </w:r>
+    </w:p>
+    <w:p>
+      <w:pPr>
+        <w:numPr>
+          <w:ilvl w:val="1"/>
+          <w:numId w:val="8"/>
+        </w:numPr>
+        <w:spacing w:after="0" w:line="240" w:lineRule="auto"/>
+        <w:rPr>
+          <w:rFonts w:ascii="Calibri" w:hAnsi="Calibri" w:cs="Arial"/>
+        </w:rPr>
+      </w:pPr>
+      <w:r>
+        <w:rPr>
+          <w:rFonts w:ascii="Calibri" w:hAnsi="Calibri" w:cs="Arial"/>
+        </w:rPr>
+        <w:t>over 65 -</w:t>
+      </w:r>
+      <w:r>
+        <w:rPr>
+          <w:rFonts w:ascii="Calibri" w:hAnsi="Calibri" w:cs="Arial"/>
+        </w:rPr>
+        <w:t xml:space="preserve"> £3</w:t>
+      </w:r>
+    </w:p>
+    <w:p>
+      <w:pPr>
+        <w:numPr>
+          <w:ilvl w:val="1"/>
+          <w:numId w:val="8"/>
+        </w:numPr>
+        <w:spacing w:after="0" w:line="240" w:lineRule="auto"/>
+        <w:rPr>
+          <w:rFonts w:ascii="Calibri" w:hAnsi="Calibri" w:cs="Arial"/>
+        </w:rPr>
+      </w:pPr>
+      <w:r>
+        <w:rPr>
+          <w:rFonts w:ascii="Calibri" w:hAnsi="Calibri" w:cs="Arial"/>
+        </w:rPr>
+        <w:t>A</w:t>
+      </w:r>
+      <w:r>
+        <w:rPr>
+          <w:rFonts w:ascii="Calibri" w:hAnsi="Calibri" w:cs="Arial"/>
+        </w:rPr>
+        <w:t xml:space="preserve">ll other swimmers - £5. </w:t>
+      </w:r>
+    </w:p>
+    <w:p>
+      <w:pPr>
+        <w:spacing w:after="0" w:line="240" w:lineRule="auto"/>
+        <w:ind w:left="720"/>
+        <w:rPr>
+          <w:rFonts w:ascii="Calibri" w:hAnsi="Calibri" w:cs="Arial"/>
+        </w:rPr>
+      </w:pPr>
+      <w:r>
+        <w:rPr>
+          <w:rFonts w:ascii="Calibri" w:hAnsi="Calibri" w:cs="Arial"/>
+        </w:rPr>
+        <w:t>The program then needs to accept a person’s age as input and output the appropriate price.</w:t>
       </w:r>
     </w:p>
     <w:p>
@@ -1338,67 +1060,103 @@
         <w:pStyle w:val="ListParagraph"/>
         <w:numPr>
           <w:ilvl w:val="0"/>
-          <w:numId w:val="4"/>
+          <w:numId w:val="8"/>
         </w:numPr>
         <w:spacing w:after="0"/>
       </w:pPr>
       <w:r>
-        <w:t xml:space="preserve">Create </w:t>
-      </w:r>
-      <w:r>
-        <w:t>three</w:t>
-      </w:r>
-      <w:r>
-        <w:t xml:space="preserve"> instance</w:t>
-      </w:r>
-      <w:r>
-        <w:t>s</w:t>
-      </w:r>
-      <w:r>
-        <w:t xml:space="preserve"> of CyberPet in the main </w:t>
-      </w:r>
-      <w:r>
-        <w:t>and give each a name and a hunger value.</w:t>
+        <w:t xml:space="preserve">Create a calculator that adds to inputs together and prints the result. The inputs can either be </w:t>
+      </w:r>
+      <w:r>
+        <w:rPr>
+          <w:color w:val="00B0F0"/>
+        </w:rPr>
+        <w:t>float</w:t>
+      </w:r>
+      <w:r>
+        <w:t xml:space="preserve">, </w:t>
+      </w:r>
+      <w:r>
+        <w:rPr>
+          <w:color w:val="00B0F0"/>
+        </w:rPr>
+        <w:t xml:space="preserve">double </w:t>
+      </w:r>
+      <w:r>
+        <w:t xml:space="preserve">or </w:t>
+      </w:r>
+      <w:r>
+        <w:rPr>
+          <w:color w:val="00B0F0"/>
+        </w:rPr>
+        <w:t>int</w:t>
+      </w:r>
+      <w:r>
+        <w:t>.</w:t>
       </w:r>
     </w:p>
     <w:p>
       <w:pPr>
         <w:pStyle w:val="ListParagraph"/>
-        <w:numPr>
-          <w:ilvl w:val="0"/>
-          <w:numId w:val="4"/>
-        </w:numPr>
-        <w:spacing w:after="0"/>
-      </w:pPr>
-      <w:r>
-        <w:t>Print out the names and hungers of each CyberPet.</w:t>
-      </w:r>
-    </w:p>
-    <w:p>
-      <w:pPr>
-        <w:pStyle w:val="ListParagraph"/>
-        <w:numPr>
-          <w:ilvl w:val="0"/>
-          <w:numId w:val="4"/>
-        </w:numPr>
-        <w:spacing w:after="0"/>
-      </w:pPr>
-      <w:r>
-        <w:t>Add a variable that describes how happy the CyberPet is.</w:t>
-      </w:r>
-    </w:p>
-    <w:p>
-      <w:pPr>
-        <w:pStyle w:val="ListParagraph"/>
-        <w:numPr>
-          <w:ilvl w:val="0"/>
-          <w:numId w:val="4"/>
-        </w:numPr>
-        <w:spacing w:after="0"/>
-      </w:pPr>
-      <w:r>
-        <w:t>Create a function inside the CyberPet class that prints out the name, hunger and happiness.</w:t>
-      </w:r>
+        <w:spacing w:after="0"/>
+      </w:pPr>
+    </w:p>
+    <w:p>
+      <w:pPr>
+        <w:spacing w:after="0"/>
+      </w:pPr>
+    </w:p>
+    <w:p>
+      <w:pPr>
+        <w:spacing w:after="0"/>
+      </w:pPr>
+    </w:p>
+    <w:p>
+      <w:pPr>
+        <w:spacing w:after="0"/>
+      </w:pPr>
+    </w:p>
+    <w:p>
+      <w:pPr>
+        <w:spacing w:after="0"/>
+      </w:pPr>
+    </w:p>
+    <w:p>
+      <w:pPr>
+        <w:spacing w:after="0"/>
+      </w:pPr>
+    </w:p>
+    <w:p>
+      <w:pPr>
+        <w:spacing w:after="0"/>
+      </w:pPr>
+      <w:bookmarkStart w:id="6" w:name="_GoBack"/>
+      <w:bookmarkEnd w:id="6"/>
+    </w:p>
+    <w:p>
+      <w:pPr>
+        <w:spacing w:after="0"/>
+      </w:pPr>
+    </w:p>
+    <w:p>
+      <w:pPr>
+        <w:spacing w:after="0"/>
+      </w:pPr>
+    </w:p>
+    <w:p>
+      <w:pPr>
+        <w:spacing w:after="0"/>
+      </w:pPr>
+    </w:p>
+    <w:p>
+      <w:pPr>
+        <w:spacing w:after="0"/>
+      </w:pPr>
+    </w:p>
+    <w:p>
+      <w:pPr>
+        <w:spacing w:after="0"/>
+      </w:pPr>
     </w:p>
     <w:p>
       <w:pPr>
@@ -1418,6 +1176,259 @@
 <file path=word/numbering.xml><?xml version="1.0" encoding="utf-8"?>
 <w:numbering xmlns:wpc="http://schemas.microsoft.com/office/word/2010/wordprocessingCanvas" xmlns:mc="http://schemas.openxmlformats.org/markup-compatibility/2006" xmlns:o="urn:schemas-microsoft-com:office:office" xmlns:r="http://schemas.openxmlformats.org/officeDocument/2006/relationships" xmlns:m="http://schemas.openxmlformats.org/officeDocument/2006/math" xmlns:v="urn:schemas-microsoft-com:vml" xmlns:wp14="http://schemas.microsoft.com/office/word/2010/wordprocessingDrawing" xmlns:wp="http://schemas.openxmlformats.org/drawingml/2006/wordprocessingDrawing" xmlns:w10="urn:schemas-microsoft-com:office:word" xmlns:w="http://schemas.openxmlformats.org/wordprocessingml/2006/main" xmlns:w14="http://schemas.microsoft.com/office/word/2010/wordml" xmlns:wpg="http://schemas.microsoft.com/office/word/2010/wordprocessingGroup" xmlns:wpi="http://schemas.microsoft.com/office/word/2010/wordprocessingInk" xmlns:wne="http://schemas.microsoft.com/office/word/2006/wordml" xmlns:wps="http://schemas.microsoft.com/office/word/2010/wordprocessingShape" mc:Ignorable="w14 wp14">
   <w:abstractNum w:abstractNumId="0">
+    <w:nsid w:val="01846311"/>
+    <w:multiLevelType w:val="hybridMultilevel"/>
+    <w:tmpl w:val="BE9A9F22"/>
+    <w:lvl w:ilvl="0" w:tplc="04090005">
+      <w:start w:val="1"/>
+      <w:numFmt w:val="bullet"/>
+      <w:lvlText w:val=""/>
+      <w:lvlJc w:val="left"/>
+      <w:pPr>
+        <w:tabs>
+          <w:tab w:val="num" w:pos="720"/>
+        </w:tabs>
+        <w:ind w:left="720" w:hanging="360"/>
+      </w:pPr>
+      <w:rPr>
+        <w:rFonts w:ascii="Wingdings" w:hAnsi="Wingdings" w:hint="default"/>
+      </w:rPr>
+    </w:lvl>
+    <w:lvl w:ilvl="1" w:tplc="04090003" w:tentative="1">
+      <w:start w:val="1"/>
+      <w:numFmt w:val="bullet"/>
+      <w:lvlText w:val="o"/>
+      <w:lvlJc w:val="left"/>
+      <w:pPr>
+        <w:tabs>
+          <w:tab w:val="num" w:pos="1440"/>
+        </w:tabs>
+        <w:ind w:left="1440" w:hanging="360"/>
+      </w:pPr>
+      <w:rPr>
+        <w:rFonts w:ascii="Courier New" w:hAnsi="Courier New" w:hint="default"/>
+      </w:rPr>
+    </w:lvl>
+    <w:lvl w:ilvl="2" w:tplc="04090005" w:tentative="1">
+      <w:start w:val="1"/>
+      <w:numFmt w:val="bullet"/>
+      <w:lvlText w:val=""/>
+      <w:lvlJc w:val="left"/>
+      <w:pPr>
+        <w:tabs>
+          <w:tab w:val="num" w:pos="2160"/>
+        </w:tabs>
+        <w:ind w:left="2160" w:hanging="360"/>
+      </w:pPr>
+      <w:rPr>
+        <w:rFonts w:ascii="Wingdings" w:hAnsi="Wingdings" w:hint="default"/>
+      </w:rPr>
+    </w:lvl>
+    <w:lvl w:ilvl="3" w:tplc="04090001" w:tentative="1">
+      <w:start w:val="1"/>
+      <w:numFmt w:val="bullet"/>
+      <w:lvlText w:val=""/>
+      <w:lvlJc w:val="left"/>
+      <w:pPr>
+        <w:tabs>
+          <w:tab w:val="num" w:pos="2880"/>
+        </w:tabs>
+        <w:ind w:left="2880" w:hanging="360"/>
+      </w:pPr>
+      <w:rPr>
+        <w:rFonts w:ascii="Symbol" w:hAnsi="Symbol" w:hint="default"/>
+      </w:rPr>
+    </w:lvl>
+    <w:lvl w:ilvl="4" w:tplc="04090003" w:tentative="1">
+      <w:start w:val="1"/>
+      <w:numFmt w:val="bullet"/>
+      <w:lvlText w:val="o"/>
+      <w:lvlJc w:val="left"/>
+      <w:pPr>
+        <w:tabs>
+          <w:tab w:val="num" w:pos="3600"/>
+        </w:tabs>
+        <w:ind w:left="3600" w:hanging="360"/>
+      </w:pPr>
+      <w:rPr>
+        <w:rFonts w:ascii="Courier New" w:hAnsi="Courier New" w:hint="default"/>
+      </w:rPr>
+    </w:lvl>
+    <w:lvl w:ilvl="5" w:tplc="04090005" w:tentative="1">
+      <w:start w:val="1"/>
+      <w:numFmt w:val="bullet"/>
+      <w:lvlText w:val=""/>
+      <w:lvlJc w:val="left"/>
+      <w:pPr>
+        <w:tabs>
+          <w:tab w:val="num" w:pos="4320"/>
+        </w:tabs>
+        <w:ind w:left="4320" w:hanging="360"/>
+      </w:pPr>
+      <w:rPr>
+        <w:rFonts w:ascii="Wingdings" w:hAnsi="Wingdings" w:hint="default"/>
+      </w:rPr>
+    </w:lvl>
+    <w:lvl w:ilvl="6" w:tplc="04090001" w:tentative="1">
+      <w:start w:val="1"/>
+      <w:numFmt w:val="bullet"/>
+      <w:lvlText w:val=""/>
+      <w:lvlJc w:val="left"/>
+      <w:pPr>
+        <w:tabs>
+          <w:tab w:val="num" w:pos="5040"/>
+        </w:tabs>
+        <w:ind w:left="5040" w:hanging="360"/>
+      </w:pPr>
+      <w:rPr>
+        <w:rFonts w:ascii="Symbol" w:hAnsi="Symbol" w:hint="default"/>
+      </w:rPr>
+    </w:lvl>
+    <w:lvl w:ilvl="7" w:tplc="04090003" w:tentative="1">
+      <w:start w:val="1"/>
+      <w:numFmt w:val="bullet"/>
+      <w:lvlText w:val="o"/>
+      <w:lvlJc w:val="left"/>
+      <w:pPr>
+        <w:tabs>
+          <w:tab w:val="num" w:pos="5760"/>
+        </w:tabs>
+        <w:ind w:left="5760" w:hanging="360"/>
+      </w:pPr>
+      <w:rPr>
+        <w:rFonts w:ascii="Courier New" w:hAnsi="Courier New" w:hint="default"/>
+      </w:rPr>
+    </w:lvl>
+    <w:lvl w:ilvl="8" w:tplc="04090005" w:tentative="1">
+      <w:start w:val="1"/>
+      <w:numFmt w:val="bullet"/>
+      <w:lvlText w:val=""/>
+      <w:lvlJc w:val="left"/>
+      <w:pPr>
+        <w:tabs>
+          <w:tab w:val="num" w:pos="6480"/>
+        </w:tabs>
+        <w:ind w:left="6480" w:hanging="360"/>
+      </w:pPr>
+      <w:rPr>
+        <w:rFonts w:ascii="Wingdings" w:hAnsi="Wingdings" w:hint="default"/>
+      </w:rPr>
+    </w:lvl>
+  </w:abstractNum>
+  <w:abstractNum w:abstractNumId="1">
+    <w:nsid w:val="0E0B5F00"/>
+    <w:multiLevelType w:val="hybridMultilevel"/>
+    <w:tmpl w:val="55E4705A"/>
+    <w:lvl w:ilvl="0" w:tplc="08090001">
+      <w:start w:val="1"/>
+      <w:numFmt w:val="bullet"/>
+      <w:lvlText w:val=""/>
+      <w:lvlJc w:val="left"/>
+      <w:pPr>
+        <w:ind w:left="720" w:hanging="360"/>
+      </w:pPr>
+      <w:rPr>
+        <w:rFonts w:ascii="Symbol" w:hAnsi="Symbol" w:hint="default"/>
+      </w:rPr>
+    </w:lvl>
+    <w:lvl w:ilvl="1" w:tplc="08090003">
+      <w:start w:val="1"/>
+      <w:numFmt w:val="bullet"/>
+      <w:lvlText w:val="o"/>
+      <w:lvlJc w:val="left"/>
+      <w:pPr>
+        <w:ind w:left="1440" w:hanging="360"/>
+      </w:pPr>
+      <w:rPr>
+        <w:rFonts w:ascii="Courier New" w:hAnsi="Courier New" w:cs="Courier New" w:hint="default"/>
+      </w:rPr>
+    </w:lvl>
+    <w:lvl w:ilvl="2" w:tplc="08090005" w:tentative="1">
+      <w:start w:val="1"/>
+      <w:numFmt w:val="bullet"/>
+      <w:lvlText w:val=""/>
+      <w:lvlJc w:val="left"/>
+      <w:pPr>
+        <w:ind w:left="2160" w:hanging="360"/>
+      </w:pPr>
+      <w:rPr>
+        <w:rFonts w:ascii="Wingdings" w:hAnsi="Wingdings" w:hint="default"/>
+      </w:rPr>
+    </w:lvl>
+    <w:lvl w:ilvl="3" w:tplc="08090001" w:tentative="1">
+      <w:start w:val="1"/>
+      <w:numFmt w:val="bullet"/>
+      <w:lvlText w:val=""/>
+      <w:lvlJc w:val="left"/>
+      <w:pPr>
+        <w:ind w:left="2880" w:hanging="360"/>
+      </w:pPr>
+      <w:rPr>
+        <w:rFonts w:ascii="Symbol" w:hAnsi="Symbol" w:hint="default"/>
+      </w:rPr>
+    </w:lvl>
+    <w:lvl w:ilvl="4" w:tplc="08090003" w:tentative="1">
+      <w:start w:val="1"/>
+      <w:numFmt w:val="bullet"/>
+      <w:lvlText w:val="o"/>
+      <w:lvlJc w:val="left"/>
+      <w:pPr>
+        <w:ind w:left="3600" w:hanging="360"/>
+      </w:pPr>
+      <w:rPr>
+        <w:rFonts w:ascii="Courier New" w:hAnsi="Courier New" w:cs="Courier New" w:hint="default"/>
+      </w:rPr>
+    </w:lvl>
+    <w:lvl w:ilvl="5" w:tplc="08090005" w:tentative="1">
+      <w:start w:val="1"/>
+      <w:numFmt w:val="bullet"/>
+      <w:lvlText w:val=""/>
+      <w:lvlJc w:val="left"/>
+      <w:pPr>
+        <w:ind w:left="4320" w:hanging="360"/>
+      </w:pPr>
+      <w:rPr>
+        <w:rFonts w:ascii="Wingdings" w:hAnsi="Wingdings" w:hint="default"/>
+      </w:rPr>
+    </w:lvl>
+    <w:lvl w:ilvl="6" w:tplc="08090001" w:tentative="1">
+      <w:start w:val="1"/>
+      <w:numFmt w:val="bullet"/>
+      <w:lvlText w:val=""/>
+      <w:lvlJc w:val="left"/>
+      <w:pPr>
+        <w:ind w:left="5040" w:hanging="360"/>
+      </w:pPr>
+      <w:rPr>
+        <w:rFonts w:ascii="Symbol" w:hAnsi="Symbol" w:hint="default"/>
+      </w:rPr>
+    </w:lvl>
+    <w:lvl w:ilvl="7" w:tplc="08090003" w:tentative="1">
+      <w:start w:val="1"/>
+      <w:numFmt w:val="bullet"/>
+      <w:lvlText w:val="o"/>
+      <w:lvlJc w:val="left"/>
+      <w:pPr>
+        <w:ind w:left="5760" w:hanging="360"/>
+      </w:pPr>
+      <w:rPr>
+        <w:rFonts w:ascii="Courier New" w:hAnsi="Courier New" w:cs="Courier New" w:hint="default"/>
+      </w:rPr>
+    </w:lvl>
+    <w:lvl w:ilvl="8" w:tplc="08090005" w:tentative="1">
+      <w:start w:val="1"/>
+      <w:numFmt w:val="bullet"/>
+      <w:lvlText w:val=""/>
+      <w:lvlJc w:val="left"/>
+      <w:pPr>
+        <w:ind w:left="6480" w:hanging="360"/>
+      </w:pPr>
+      <w:rPr>
+        <w:rFonts w:ascii="Wingdings" w:hAnsi="Wingdings" w:hint="default"/>
+      </w:rPr>
+    </w:lvl>
+  </w:abstractNum>
+  <w:abstractNum w:abstractNumId="2">
     <w:nsid w:val="2A6D4485"/>
     <w:multiLevelType w:val="hybridMultilevel"/>
     <w:tmpl w:val="CA7EE482"/>
@@ -1530,7 +1541,7 @@
       </w:rPr>
     </w:lvl>
   </w:abstractNum>
-  <w:abstractNum w:abstractNumId="1">
+  <w:abstractNum w:abstractNumId="3">
     <w:nsid w:val="3B950A16"/>
     <w:multiLevelType w:val="hybridMultilevel"/>
     <w:tmpl w:val="3F6A4118"/>
@@ -1643,7 +1654,7 @@
       </w:rPr>
     </w:lvl>
   </w:abstractNum>
-  <w:abstractNum w:abstractNumId="2">
+  <w:abstractNum w:abstractNumId="4">
     <w:nsid w:val="40FF3682"/>
     <w:multiLevelType w:val="hybridMultilevel"/>
     <w:tmpl w:val="F02E9704"/>
@@ -1732,7 +1743,7 @@
       </w:pPr>
     </w:lvl>
   </w:abstractNum>
-  <w:abstractNum w:abstractNumId="3">
+  <w:abstractNum w:abstractNumId="5">
     <w:nsid w:val="52B95AA7"/>
     <w:multiLevelType w:val="hybridMultilevel"/>
     <w:tmpl w:val="F724CF7A"/>
@@ -1818,7 +1829,7 @@
       </w:pPr>
     </w:lvl>
   </w:abstractNum>
-  <w:abstractNum w:abstractNumId="4">
+  <w:abstractNum w:abstractNumId="6">
     <w:nsid w:val="5B533EE4"/>
     <w:multiLevelType w:val="hybridMultilevel"/>
     <w:tmpl w:val="02D03144"/>
@@ -1931,7 +1942,7 @@
       </w:rPr>
     </w:lvl>
   </w:abstractNum>
-  <w:abstractNum w:abstractNumId="5">
+  <w:abstractNum w:abstractNumId="7">
     <w:nsid w:val="658E4588"/>
     <w:multiLevelType w:val="hybridMultilevel"/>
     <w:tmpl w:val="4750529E"/>
@@ -2044,7 +2055,7 @@
       </w:rPr>
     </w:lvl>
   </w:abstractNum>
-  <w:abstractNum w:abstractNumId="6">
+  <w:abstractNum w:abstractNumId="8">
     <w:nsid w:val="6C69519E"/>
     <w:multiLevelType w:val="hybridMultilevel"/>
     <w:tmpl w:val="CD469F36"/>
@@ -2134,25 +2145,59 @@
     </w:lvl>
   </w:abstractNum>
   <w:num w:numId="1">
+    <w:abstractNumId w:val="5"/>
+  </w:num>
+  <w:num w:numId="2">
+    <w:abstractNumId w:val="6"/>
+  </w:num>
+  <w:num w:numId="3">
+    <w:abstractNumId w:val="4"/>
+  </w:num>
+  <w:num w:numId="4">
+    <w:abstractNumId w:val="8"/>
+  </w:num>
+  <w:num w:numId="5">
+    <w:abstractNumId w:val="2"/>
+  </w:num>
+  <w:num w:numId="6">
+    <w:abstractNumId w:val="7"/>
+  </w:num>
+  <w:num w:numId="7">
     <w:abstractNumId w:val="3"/>
   </w:num>
-  <w:num w:numId="2">
-    <w:abstractNumId w:val="4"/>
+  <w:num w:numId="8">
+    <w:abstractNumId w:val="1"/>
   </w:num>
-  <w:num w:numId="3">
-    <w:abstractNumId w:val="2"/>
-  </w:num>
-  <w:num w:numId="4">
-    <w:abstractNumId w:val="6"/>
-  </w:num>
-  <w:num w:numId="5">
+  <w:num w:numId="9">
     <w:abstractNumId w:val="0"/>
   </w:num>
-  <w:num w:numId="6">
-    <w:abstractNumId w:val="5"/>
-  </w:num>
-  <w:num w:numId="7">
-    <w:abstractNumId w:val="1"/>
+  <w:num w:numId="10">
+    <w:abstractNumId w:val="8"/>
+    <w:lvlOverride w:ilvl="0"/>
+    <w:lvlOverride w:ilvl="1">
+      <w:startOverride w:val="1"/>
+    </w:lvlOverride>
+    <w:lvlOverride w:ilvl="2">
+      <w:startOverride w:val="1"/>
+    </w:lvlOverride>
+    <w:lvlOverride w:ilvl="3">
+      <w:startOverride w:val="1"/>
+    </w:lvlOverride>
+    <w:lvlOverride w:ilvl="4">
+      <w:startOverride w:val="1"/>
+    </w:lvlOverride>
+    <w:lvlOverride w:ilvl="5">
+      <w:startOverride w:val="1"/>
+    </w:lvlOverride>
+    <w:lvlOverride w:ilvl="6">
+      <w:startOverride w:val="1"/>
+    </w:lvlOverride>
+    <w:lvlOverride w:ilvl="7">
+      <w:startOverride w:val="1"/>
+    </w:lvlOverride>
+    <w:lvlOverride w:ilvl="8">
+      <w:startOverride w:val="1"/>
+    </w:lvlOverride>
   </w:num>
 </w:numbering>
 </file>
@@ -2947,7 +2992,7 @@
 </file>
 
 <file path=customXml/itemProps1.xml><?xml version="1.0" encoding="utf-8"?>
-<ds:datastoreItem xmlns:ds="http://schemas.openxmlformats.org/officeDocument/2006/customXml" ds:itemID="{B1B40C22-6032-482F-9B0C-C9BCE9F540C4}">
+<ds:datastoreItem xmlns:ds="http://schemas.openxmlformats.org/officeDocument/2006/customXml" ds:itemID="{55F07462-B9D1-4235-8772-80E25E3E61AC}">
   <ds:schemaRefs>
     <ds:schemaRef ds:uri="http://schemas.openxmlformats.org/officeDocument/2006/bibliography"/>
   </ds:schemaRefs>

</xml_diff>

<commit_message>
Added section covering the basics of arrays
</commit_message>
<xml_diff>
--- a/Content/3-Creating Variables.docx
+++ b/Content/3-Creating Variables.docx
@@ -47,16 +47,12 @@
       <w:r>
         <w:tab/>
       </w:r>
-      <w:proofErr w:type="spellStart"/>
-      <w:proofErr w:type="gramStart"/>
       <w:r>
         <w:rPr>
           <w:color w:val="0070C0"/>
         </w:rPr>
         <w:t>int</w:t>
       </w:r>
-      <w:proofErr w:type="spellEnd"/>
-      <w:proofErr w:type="gramEnd"/>
       <w:r>
         <w:tab/>
       </w:r>
@@ -74,14 +70,12 @@
       <w:r>
         <w:tab/>
       </w:r>
-      <w:proofErr w:type="gramStart"/>
       <w:r>
         <w:rPr>
           <w:color w:val="0070C0"/>
         </w:rPr>
         <w:t>float</w:t>
       </w:r>
-      <w:proofErr w:type="gramEnd"/>
       <w:r>
         <w:tab/>
       </w:r>
@@ -242,7 +236,7 @@
           <v:shape id="_x0000_i1025" type="#_x0000_t75" style="width:396.75pt;height:166.85pt" o:ole="">
             <v:imagedata r:id="rId7" o:title=""/>
           </v:shape>
-          <o:OLEObject Type="Embed" ProgID="Word.OpenDocumentText.12" ShapeID="_x0000_i1025" DrawAspect="Content" ObjectID="_1592240338" r:id="rId8"/>
+          <o:OLEObject Type="Embed" ProgID="Word.OpenDocumentText.12" ShapeID="_x0000_i1025" DrawAspect="Content" ObjectID="_1592310311" r:id="rId8"/>
         </w:object>
       </w:r>
     </w:p>
@@ -253,14 +247,12 @@
       <w:r>
         <w:t xml:space="preserve">Make a note of the difference between an </w:t>
       </w:r>
-      <w:proofErr w:type="spellStart"/>
       <w:r>
         <w:rPr>
           <w:color w:val="00B0F0"/>
         </w:rPr>
         <w:t>Int</w:t>
       </w:r>
-      <w:proofErr w:type="spellEnd"/>
       <w:r>
         <w:t xml:space="preserve">, a </w:t>
       </w:r>
@@ -282,19 +274,11 @@
       <w:r>
         <w:t xml:space="preserve">. </w:t>
       </w:r>
-      <w:proofErr w:type="spellStart"/>
       <w:r>
         <w:rPr>
           <w:color w:val="00B0F0"/>
         </w:rPr>
-        <w:t>Int’s</w:t>
-      </w:r>
-      <w:proofErr w:type="spellEnd"/>
-      <w:r>
-        <w:rPr>
-          <w:color w:val="00B0F0"/>
-        </w:rPr>
-        <w:t xml:space="preserve"> </w:t>
+        <w:t xml:space="preserve">Int’s </w:t>
       </w:r>
       <w:r>
         <w:t xml:space="preserve">are initialised by giving it a whole number, </w:t>
@@ -411,7 +395,7 @@
           <v:shape id="_x0000_i1026" type="#_x0000_t75" style="width:396.75pt;height:19.35pt" o:ole="">
             <v:imagedata r:id="rId9" o:title=""/>
           </v:shape>
-          <o:OLEObject Type="Embed" ProgID="Word.OpenDocumentText.12" ShapeID="_x0000_i1026" DrawAspect="Content" ObjectID="_1592240339" r:id="rId10"/>
+          <o:OLEObject Type="Embed" ProgID="Word.OpenDocumentText.12" ShapeID="_x0000_i1026" DrawAspect="Content" ObjectID="_1592310312" r:id="rId10"/>
         </w:object>
       </w:r>
     </w:p>
@@ -448,7 +432,7 @@
           <v:shape id="_x0000_i1027" type="#_x0000_t75" style="width:396.75pt;height:29.8pt" o:ole="">
             <v:imagedata r:id="rId11" o:title=""/>
           </v:shape>
-          <o:OLEObject Type="Embed" ProgID="Word.OpenDocumentText.12" ShapeID="_x0000_i1027" DrawAspect="Content" ObjectID="_1592240340" r:id="rId12"/>
+          <o:OLEObject Type="Embed" ProgID="Word.OpenDocumentText.12" ShapeID="_x0000_i1027" DrawAspect="Content" ObjectID="_1592310313" r:id="rId12"/>
         </w:object>
       </w:r>
     </w:p>
@@ -665,7 +649,7 @@
           <v:shape id="_x0000_i1028" type="#_x0000_t75" style="width:396.75pt;height:166.85pt" o:ole="">
             <v:imagedata r:id="rId13" o:title=""/>
           </v:shape>
-          <o:OLEObject Type="Embed" ProgID="Word.OpenDocumentText.12" ShapeID="_x0000_i1028" DrawAspect="Content" ObjectID="_1592240341" r:id="rId14"/>
+          <o:OLEObject Type="Embed" ProgID="Word.OpenDocumentText.12" ShapeID="_x0000_i1028" DrawAspect="Content" ObjectID="_1592310314" r:id="rId14"/>
         </w:object>
       </w:r>
     </w:p>
@@ -685,41 +669,193 @@
       <w:r>
         <w:t xml:space="preserve">. It is advisable to keep the types the same but you can add an </w:t>
       </w:r>
-      <w:proofErr w:type="spellStart"/>
       <w:r>
         <w:rPr>
           <w:color w:val="00B0F0"/>
         </w:rPr>
-        <w:t>int</w:t>
-      </w:r>
-      <w:proofErr w:type="spellEnd"/>
+        <w:t xml:space="preserve">int </w:t>
+      </w:r>
+      <w:r>
+        <w:t xml:space="preserve">and a </w:t>
+      </w:r>
       <w:r>
         <w:rPr>
           <w:color w:val="00B0F0"/>
         </w:rPr>
-        <w:t xml:space="preserve"> </w:t>
-      </w:r>
-      <w:r>
-        <w:t xml:space="preserve">and a </w:t>
+        <w:t xml:space="preserve">float </w:t>
+      </w:r>
+      <w:r>
+        <w:t>together for example as the compiler can cast between these two types.</w:t>
+      </w:r>
+    </w:p>
+    <w:p>
+      <w:pPr>
+        <w:spacing w:after="0"/>
+      </w:pPr>
+    </w:p>
+    <w:p>
+      <w:pPr>
+        <w:spacing w:after="0"/>
+      </w:pPr>
+    </w:p>
+    <w:p>
+      <w:pPr>
+        <w:spacing w:after="0"/>
+        <w:rPr>
+          <w:b/>
+        </w:rPr>
+      </w:pPr>
+      <w:r>
+        <w:rPr>
+          <w:b/>
+        </w:rPr>
+        <w:t>Arrays</w:t>
+      </w:r>
+    </w:p>
+    <w:p>
+      <w:pPr>
+        <w:spacing w:after="0"/>
+      </w:pPr>
+      <w:r>
+        <w:t xml:space="preserve">Arrays in C++ are similar to their Java/C# counterparts but with a few small differences. In C++ we can create the array in the code without the use of the </w:t>
       </w:r>
       <w:r>
         <w:rPr>
           <w:color w:val="00B0F0"/>
         </w:rPr>
-        <w:t xml:space="preserve">float </w:t>
-      </w:r>
-      <w:r>
-        <w:t>together for example as the compiler can cast between these two types.</w:t>
-      </w:r>
-    </w:p>
-    <w:p>
-      <w:pPr>
-        <w:spacing w:after="0"/>
-      </w:pPr>
-    </w:p>
-    <w:p>
-      <w:pPr>
-        <w:spacing w:after="0"/>
+        <w:t xml:space="preserve">new </w:t>
+      </w:r>
+      <w:r>
+        <w:t xml:space="preserve">keyword. If you are comfortable with pointers you can use </w:t>
+      </w:r>
+      <w:r>
+        <w:rPr>
+          <w:color w:val="00B0F0"/>
+        </w:rPr>
+        <w:t xml:space="preserve">new </w:t>
+      </w:r>
+      <w:r>
+        <w:t>to create arrays, but we will cover that later. The normal syntax for an array is as follows:</w:t>
+      </w:r>
+    </w:p>
+    <w:p>
+      <w:pPr>
+        <w:spacing w:after="0"/>
+      </w:pPr>
+    </w:p>
+    <w:bookmarkStart w:id="4" w:name="_MON_1592309531"/>
+    <w:bookmarkEnd w:id="4"/>
+    <w:p>
+      <w:pPr>
+        <w:spacing w:after="0"/>
+        <w:rPr>
+          <w:b/>
+        </w:rPr>
+      </w:pPr>
+      <w:r>
+        <w:rPr>
+          <w:b/>
+        </w:rPr>
+        <w:object w:dxaOrig="9026" w:dyaOrig="901">
+          <v:shape id="_x0000_i1031" type="#_x0000_t75" style="width:396.75pt;height:39.7pt" o:ole="">
+            <v:imagedata r:id="rId15" o:title=""/>
+          </v:shape>
+          <o:OLEObject Type="Embed" ProgID="Word.OpenDocumentText.12" ShapeID="_x0000_i1031" DrawAspect="Content" ObjectID="_1592310315" r:id="rId16"/>
+        </w:object>
+      </w:r>
+    </w:p>
+    <w:p>
+      <w:pPr>
+        <w:spacing w:after="0"/>
+      </w:pPr>
+      <w:r>
+        <w:t xml:space="preserve">The first instance we create an array </w:t>
+      </w:r>
+      <w:r>
+        <w:t>of</w:t>
+      </w:r>
+      <w:r>
+        <w:t xml:space="preserve"> five </w:t>
+      </w:r>
+      <w:r>
+        <w:rPr>
+          <w:color w:val="00B0F0"/>
+        </w:rPr>
+        <w:t>ints</w:t>
+      </w:r>
+      <w:r>
+        <w:t xml:space="preserve"> but we don’t initialise any values. </w:t>
+      </w:r>
+      <w:r>
+        <w:t xml:space="preserve">The second example creates and array of five </w:t>
+      </w:r>
+      <w:r>
+        <w:rPr>
+          <w:color w:val="00B0F0"/>
+        </w:rPr>
+        <w:t xml:space="preserve">ints </w:t>
+      </w:r>
+      <w:r>
+        <w:t xml:space="preserve">and sets up all five values using an initialiser list. The third </w:t>
+      </w:r>
+      <w:r>
+        <w:lastRenderedPageBreak/>
+        <w:t xml:space="preserve">example does exactly the same as the previous but doesn’t include and </w:t>
+      </w:r>
+      <w:r>
+        <w:rPr>
+          <w:color w:val="00B0F0"/>
+        </w:rPr>
+        <w:t>=</w:t>
+      </w:r>
+      <w:r>
+        <w:t xml:space="preserve"> operator. Example two and three behave identically.</w:t>
+      </w:r>
+    </w:p>
+    <w:p>
+      <w:pPr>
+        <w:spacing w:after="0"/>
+      </w:pPr>
+    </w:p>
+    <w:p>
+      <w:pPr>
+        <w:spacing w:after="0"/>
+      </w:pPr>
+      <w:r>
+        <w:t>To access items in the array, we can add [n] after the array name to access element at index number n. Remember arrays start from 0, so the indexes for an array of five items are 0, 1, 2, 3 &amp; 4. If you try to access elements outside those ranges, the program may crash. An easy way to remember is that the valid indexes of an array are from zero to the size of the array minus one. Or:</w:t>
+      </w:r>
+    </w:p>
+    <w:p>
+      <w:pPr>
+        <w:spacing w:after="0"/>
+      </w:pPr>
+    </w:p>
+    <w:bookmarkStart w:id="5" w:name="_MON_1592309868"/>
+    <w:bookmarkEnd w:id="5"/>
+    <w:p>
+      <w:pPr>
+        <w:spacing w:after="0"/>
+      </w:pPr>
+      <w:r>
+        <w:object w:dxaOrig="9026" w:dyaOrig="1123">
+          <v:shape id="_x0000_i1032" type="#_x0000_t75" style="width:396.75pt;height:49.65pt" o:ole="">
+            <v:imagedata r:id="rId17" o:title=""/>
+          </v:shape>
+          <o:OLEObject Type="Embed" ProgID="Word.OpenDocumentText.12" ShapeID="_x0000_i1032" DrawAspect="Content" ObjectID="_1592310316" r:id="rId18"/>
+        </w:object>
+      </w:r>
+    </w:p>
+    <w:p>
+      <w:pPr>
+        <w:spacing w:after="0"/>
+      </w:pPr>
+    </w:p>
+    <w:p>
+      <w:pPr>
+        <w:spacing w:after="0"/>
+        <w:rPr>
+          <w:b/>
+        </w:rPr>
       </w:pPr>
     </w:p>
     <w:p>
@@ -753,21 +889,8 @@
         </w:numPr>
         <w:spacing w:after="0"/>
       </w:pPr>
-      <w:proofErr w:type="spellStart"/>
-      <w:r>
-        <w:t>std</w:t>
-      </w:r>
-      <w:proofErr w:type="spellEnd"/>
-      <w:r>
-        <w:t>::</w:t>
-      </w:r>
-      <w:proofErr w:type="spellStart"/>
-      <w:r>
-        <w:t>setw</w:t>
-      </w:r>
-      <w:proofErr w:type="spellEnd"/>
-      <w:r>
-        <w:t>(n) – Sets a space of n for between the current and next printed item.</w:t>
+      <w:r>
+        <w:t>std::setw(n) – Sets a space of n for between the current and next printed item.</w:t>
       </w:r>
     </w:p>
     <w:p>
@@ -779,21 +902,8 @@
         </w:numPr>
         <w:spacing w:after="0"/>
       </w:pPr>
-      <w:proofErr w:type="spellStart"/>
-      <w:r>
-        <w:t>std</w:t>
-      </w:r>
-      <w:proofErr w:type="spellEnd"/>
-      <w:r>
-        <w:t>::</w:t>
-      </w:r>
-      <w:proofErr w:type="spellStart"/>
-      <w:r>
-        <w:t>setprecision</w:t>
-      </w:r>
-      <w:proofErr w:type="spellEnd"/>
-      <w:r>
-        <w:t xml:space="preserve">(n) – Sets the precision of </w:t>
+      <w:r>
+        <w:t xml:space="preserve">std::setprecision(n) – Sets the precision of </w:t>
       </w:r>
       <w:r>
         <w:rPr>
@@ -826,19 +936,11 @@
       <w:r>
         <w:t xml:space="preserve">Both these functions require the </w:t>
       </w:r>
-      <w:proofErr w:type="spellStart"/>
       <w:r>
         <w:rPr>
           <w:color w:val="00B0F0"/>
         </w:rPr>
-        <w:t>iomanip</w:t>
-      </w:r>
-      <w:proofErr w:type="spellEnd"/>
-      <w:r>
-        <w:rPr>
-          <w:color w:val="00B0F0"/>
-        </w:rPr>
-        <w:t xml:space="preserve"> </w:t>
+        <w:t xml:space="preserve">iomanip </w:t>
       </w:r>
       <w:r>
         <w:t>library that you can include at the top of your code files like so:</w:t>
@@ -849,8 +951,8 @@
         <w:spacing w:after="0"/>
       </w:pPr>
     </w:p>
-    <w:bookmarkStart w:id="4" w:name="_MON_1592229578"/>
-    <w:bookmarkEnd w:id="4"/>
+    <w:bookmarkStart w:id="6" w:name="_MON_1592229578"/>
+    <w:bookmarkEnd w:id="6"/>
     <w:p>
       <w:pPr>
         <w:spacing w:after="0"/>
@@ -858,9 +960,9 @@
       <w:r>
         <w:object w:dxaOrig="9026" w:dyaOrig="456">
           <v:shape id="_x0000_i1029" type="#_x0000_t75" style="width:396.75pt;height:19.85pt" o:ole="">
-            <v:imagedata r:id="rId15" o:title=""/>
+            <v:imagedata r:id="rId19" o:title=""/>
           </v:shape>
-          <o:OLEObject Type="Embed" ProgID="Word.OpenDocumentText.12" ShapeID="_x0000_i1029" DrawAspect="Content" ObjectID="_1592240342" r:id="rId16"/>
+          <o:OLEObject Type="Embed" ProgID="Word.OpenDocumentText.12" ShapeID="_x0000_i1029" DrawAspect="Content" ObjectID="_1592310317" r:id="rId20"/>
         </w:object>
       </w:r>
     </w:p>
@@ -882,7 +984,6 @@
           <w:b/>
           <w:color w:val="FF0000"/>
         </w:rPr>
-        <w:lastRenderedPageBreak/>
         <w:t>A Useful Note</w:t>
       </w:r>
     </w:p>
@@ -893,19 +994,11 @@
       <w:r>
         <w:t xml:space="preserve">It can get annoying to keep typing </w:t>
       </w:r>
-      <w:proofErr w:type="spellStart"/>
       <w:r>
         <w:rPr>
           <w:color w:val="00B0F0"/>
         </w:rPr>
-        <w:t>std</w:t>
-      </w:r>
-      <w:proofErr w:type="spellEnd"/>
-      <w:r>
-        <w:rPr>
-          <w:color w:val="00B0F0"/>
-        </w:rPr>
-        <w:t xml:space="preserve">:: </w:t>
+        <w:t xml:space="preserve">std:: </w:t>
       </w:r>
       <w:r>
         <w:t>before everything from the standard library or another namespace. We can put the following code at the top of the file and it means we no longer have to prefix all these calls:</w:t>
@@ -916,8 +1009,8 @@
         <w:spacing w:after="0"/>
       </w:pPr>
     </w:p>
-    <w:bookmarkStart w:id="5" w:name="_MON_1589704012"/>
-    <w:bookmarkEnd w:id="5"/>
+    <w:bookmarkStart w:id="7" w:name="_MON_1589704012"/>
+    <w:bookmarkEnd w:id="7"/>
     <w:p>
       <w:pPr>
         <w:spacing w:after="0"/>
@@ -925,9 +1018,9 @@
       <w:r>
         <w:object w:dxaOrig="9026" w:dyaOrig="1568">
           <v:shape id="_x0000_i1030" type="#_x0000_t75" style="width:396.75pt;height:69pt" o:ole="">
-            <v:imagedata r:id="rId17" o:title=""/>
+            <v:imagedata r:id="rId21" o:title=""/>
           </v:shape>
-          <o:OLEObject Type="Embed" ProgID="Word.OpenDocumentText.12" ShapeID="_x0000_i1030" DrawAspect="Content" ObjectID="_1592240343" r:id="rId18"/>
+          <o:OLEObject Type="Embed" ProgID="Word.OpenDocumentText.12" ShapeID="_x0000_i1030" DrawAspect="Content" ObjectID="_1592310318" r:id="rId22"/>
         </w:object>
       </w:r>
     </w:p>
@@ -944,14 +1037,57 @@
     <w:p>
       <w:pPr>
         <w:spacing w:after="0"/>
+      </w:pPr>
+    </w:p>
+    <w:p>
+      <w:pPr>
+        <w:spacing w:after="0"/>
+      </w:pPr>
+    </w:p>
+    <w:p>
+      <w:pPr>
+        <w:spacing w:after="0"/>
+      </w:pPr>
+    </w:p>
+    <w:p>
+      <w:pPr>
+        <w:spacing w:after="0"/>
+      </w:pPr>
+    </w:p>
+    <w:p>
+      <w:pPr>
+        <w:spacing w:after="0"/>
+      </w:pPr>
+    </w:p>
+    <w:p>
+      <w:pPr>
+        <w:spacing w:after="0"/>
+      </w:pPr>
+    </w:p>
+    <w:p>
+      <w:pPr>
+        <w:spacing w:after="0"/>
+      </w:pPr>
+    </w:p>
+    <w:p>
+      <w:pPr>
+        <w:spacing w:after="0"/>
+      </w:pPr>
+    </w:p>
+    <w:p>
+      <w:pPr>
+        <w:spacing w:after="0"/>
         <w:rPr>
           <w:b/>
         </w:rPr>
       </w:pPr>
+      <w:bookmarkStart w:id="8" w:name="_GoBack"/>
+      <w:bookmarkEnd w:id="8"/>
       <w:r>
         <w:rPr>
           <w:b/>
         </w:rPr>
+        <w:lastRenderedPageBreak/>
         <w:t>Exercises</w:t>
       </w:r>
     </w:p>
@@ -1098,40 +1234,57 @@
     <w:p>
       <w:pPr>
         <w:pStyle w:val="ListParagraph"/>
-        <w:spacing w:after="0"/>
-      </w:pPr>
-    </w:p>
-    <w:p>
-      <w:pPr>
-        <w:spacing w:after="0"/>
-      </w:pPr>
-    </w:p>
-    <w:p>
-      <w:pPr>
-        <w:spacing w:after="0"/>
-      </w:pPr>
-    </w:p>
-    <w:p>
-      <w:pPr>
-        <w:spacing w:after="0"/>
-      </w:pPr>
-    </w:p>
-    <w:p>
-      <w:pPr>
-        <w:spacing w:after="0"/>
-      </w:pPr>
-    </w:p>
-    <w:p>
-      <w:pPr>
-        <w:spacing w:after="0"/>
-      </w:pPr>
-    </w:p>
-    <w:p>
-      <w:pPr>
-        <w:spacing w:after="0"/>
-      </w:pPr>
-      <w:bookmarkStart w:id="6" w:name="_GoBack"/>
-      <w:bookmarkEnd w:id="6"/>
+        <w:numPr>
+          <w:ilvl w:val="0"/>
+          <w:numId w:val="8"/>
+        </w:numPr>
+        <w:spacing w:after="0"/>
+      </w:pPr>
+      <w:r>
+        <w:t>Create a vending machine application. It will need to hold the price and name of a snack in two different arrays. The user needs to enter the number of a snack and the application should output its name along with the price of the snack.</w:t>
+      </w:r>
+    </w:p>
+    <w:p>
+      <w:pPr>
+        <w:pStyle w:val="ListParagraph"/>
+        <w:spacing w:after="0"/>
+      </w:pPr>
+    </w:p>
+    <w:p>
+      <w:pPr>
+        <w:pStyle w:val="ListParagraph"/>
+        <w:spacing w:after="0"/>
+      </w:pPr>
+    </w:p>
+    <w:p>
+      <w:pPr>
+        <w:spacing w:after="0"/>
+      </w:pPr>
+    </w:p>
+    <w:p>
+      <w:pPr>
+        <w:spacing w:after="0"/>
+      </w:pPr>
+    </w:p>
+    <w:p>
+      <w:pPr>
+        <w:spacing w:after="0"/>
+      </w:pPr>
+    </w:p>
+    <w:p>
+      <w:pPr>
+        <w:spacing w:after="0"/>
+      </w:pPr>
+    </w:p>
+    <w:p>
+      <w:pPr>
+        <w:spacing w:after="0"/>
+      </w:pPr>
+    </w:p>
+    <w:p>
+      <w:pPr>
+        <w:spacing w:after="0"/>
+      </w:pPr>
     </w:p>
     <w:p>
       <w:pPr>
@@ -2992,7 +3145,7 @@
 </file>
 
 <file path=customXml/itemProps1.xml><?xml version="1.0" encoding="utf-8"?>
-<ds:datastoreItem xmlns:ds="http://schemas.openxmlformats.org/officeDocument/2006/customXml" ds:itemID="{55F07462-B9D1-4235-8772-80E25E3E61AC}">
+<ds:datastoreItem xmlns:ds="http://schemas.openxmlformats.org/officeDocument/2006/customXml" ds:itemID="{FBF67D09-4C9E-4513-98CC-1635820342AD}">
   <ds:schemaRefs>
     <ds:schemaRef ds:uri="http://schemas.openxmlformats.org/officeDocument/2006/bibliography"/>
   </ds:schemaRefs>

</xml_diff>

<commit_message>
Next set of examples
</commit_message>
<xml_diff>
--- a/Content/3-Creating Variables.docx
+++ b/Content/3-Creating Variables.docx
@@ -236,7 +236,7 @@
           <v:shape id="_x0000_i1025" type="#_x0000_t75" style="width:396.75pt;height:166.85pt" o:ole="">
             <v:imagedata r:id="rId7" o:title=""/>
           </v:shape>
-          <o:OLEObject Type="Embed" ProgID="Word.OpenDocumentText.12" ShapeID="_x0000_i1025" DrawAspect="Content" ObjectID="_1592310311" r:id="rId8"/>
+          <o:OLEObject Type="Embed" ProgID="Word.OpenDocumentText.12" ShapeID="_x0000_i1025" DrawAspect="Content" ObjectID="_1592738040" r:id="rId8"/>
         </w:object>
       </w:r>
     </w:p>
@@ -395,7 +395,7 @@
           <v:shape id="_x0000_i1026" type="#_x0000_t75" style="width:396.75pt;height:19.35pt" o:ole="">
             <v:imagedata r:id="rId9" o:title=""/>
           </v:shape>
-          <o:OLEObject Type="Embed" ProgID="Word.OpenDocumentText.12" ShapeID="_x0000_i1026" DrawAspect="Content" ObjectID="_1592310312" r:id="rId10"/>
+          <o:OLEObject Type="Embed" ProgID="Word.OpenDocumentText.12" ShapeID="_x0000_i1026" DrawAspect="Content" ObjectID="_1592738041" r:id="rId10"/>
         </w:object>
       </w:r>
     </w:p>
@@ -432,7 +432,7 @@
           <v:shape id="_x0000_i1027" type="#_x0000_t75" style="width:396.75pt;height:29.8pt" o:ole="">
             <v:imagedata r:id="rId11" o:title=""/>
           </v:shape>
-          <o:OLEObject Type="Embed" ProgID="Word.OpenDocumentText.12" ShapeID="_x0000_i1027" DrawAspect="Content" ObjectID="_1592310313" r:id="rId12"/>
+          <o:OLEObject Type="Embed" ProgID="Word.OpenDocumentText.12" ShapeID="_x0000_i1027" DrawAspect="Content" ObjectID="_1592738042" r:id="rId12"/>
         </w:object>
       </w:r>
     </w:p>
@@ -649,7 +649,7 @@
           <v:shape id="_x0000_i1028" type="#_x0000_t75" style="width:396.75pt;height:166.85pt" o:ole="">
             <v:imagedata r:id="rId13" o:title=""/>
           </v:shape>
-          <o:OLEObject Type="Embed" ProgID="Word.OpenDocumentText.12" ShapeID="_x0000_i1028" DrawAspect="Content" ObjectID="_1592310314" r:id="rId14"/>
+          <o:OLEObject Type="Embed" ProgID="Word.OpenDocumentText.12" ShapeID="_x0000_i1028" DrawAspect="Content" ObjectID="_1592738043" r:id="rId14"/>
         </w:object>
       </w:r>
     </w:p>
@@ -757,10 +757,10 @@
           <w:b/>
         </w:rPr>
         <w:object w:dxaOrig="9026" w:dyaOrig="901">
-          <v:shape id="_x0000_i1031" type="#_x0000_t75" style="width:396.75pt;height:39.7pt" o:ole="">
+          <v:shape id="_x0000_i1029" type="#_x0000_t75" style="width:396.75pt;height:39.7pt" o:ole="">
             <v:imagedata r:id="rId15" o:title=""/>
           </v:shape>
-          <o:OLEObject Type="Embed" ProgID="Word.OpenDocumentText.12" ShapeID="_x0000_i1031" DrawAspect="Content" ObjectID="_1592310315" r:id="rId16"/>
+          <o:OLEObject Type="Embed" ProgID="Word.OpenDocumentText.12" ShapeID="_x0000_i1029" DrawAspect="Content" ObjectID="_1592738044" r:id="rId16"/>
         </w:object>
       </w:r>
     </w:p>
@@ -838,10 +838,10 @@
       </w:pPr>
       <w:r>
         <w:object w:dxaOrig="9026" w:dyaOrig="1123">
-          <v:shape id="_x0000_i1032" type="#_x0000_t75" style="width:396.75pt;height:49.65pt" o:ole="">
+          <v:shape id="_x0000_i1030" type="#_x0000_t75" style="width:396.75pt;height:49.65pt" o:ole="">
             <v:imagedata r:id="rId17" o:title=""/>
           </v:shape>
-          <o:OLEObject Type="Embed" ProgID="Word.OpenDocumentText.12" ShapeID="_x0000_i1032" DrawAspect="Content" ObjectID="_1592310316" r:id="rId18"/>
+          <o:OLEObject Type="Embed" ProgID="Word.OpenDocumentText.12" ShapeID="_x0000_i1030" DrawAspect="Content" ObjectID="_1592738045" r:id="rId18"/>
         </w:object>
       </w:r>
     </w:p>
@@ -959,10 +959,10 @@
       </w:pPr>
       <w:r>
         <w:object w:dxaOrig="9026" w:dyaOrig="456">
-          <v:shape id="_x0000_i1029" type="#_x0000_t75" style="width:396.75pt;height:19.85pt" o:ole="">
+          <v:shape id="_x0000_i1031" type="#_x0000_t75" style="width:396.75pt;height:19.85pt" o:ole="">
             <v:imagedata r:id="rId19" o:title=""/>
           </v:shape>
-          <o:OLEObject Type="Embed" ProgID="Word.OpenDocumentText.12" ShapeID="_x0000_i1029" DrawAspect="Content" ObjectID="_1592310317" r:id="rId20"/>
+          <o:OLEObject Type="Embed" ProgID="Word.OpenDocumentText.12" ShapeID="_x0000_i1031" DrawAspect="Content" ObjectID="_1592738046" r:id="rId20"/>
         </w:object>
       </w:r>
     </w:p>
@@ -1017,10 +1017,10 @@
       </w:pPr>
       <w:r>
         <w:object w:dxaOrig="9026" w:dyaOrig="1568">
-          <v:shape id="_x0000_i1030" type="#_x0000_t75" style="width:396.75pt;height:69pt" o:ole="">
+          <v:shape id="_x0000_i1032" type="#_x0000_t75" style="width:396.75pt;height:69pt" o:ole="">
             <v:imagedata r:id="rId21" o:title=""/>
           </v:shape>
-          <o:OLEObject Type="Embed" ProgID="Word.OpenDocumentText.12" ShapeID="_x0000_i1030" DrawAspect="Content" ObjectID="_1592310318" r:id="rId22"/>
+          <o:OLEObject Type="Embed" ProgID="Word.OpenDocumentText.12" ShapeID="_x0000_i1032" DrawAspect="Content" ObjectID="_1592738047" r:id="rId22"/>
         </w:object>
       </w:r>
     </w:p>
@@ -1081,8 +1081,6 @@
           <w:b/>
         </w:rPr>
       </w:pPr>
-      <w:bookmarkStart w:id="8" w:name="_GoBack"/>
-      <w:bookmarkEnd w:id="8"/>
       <w:r>
         <w:rPr>
           <w:b/>
@@ -1095,8 +1093,8 @@
       <w:pPr>
         <w:pStyle w:val="ListParagraph"/>
         <w:numPr>
-          <w:ilvl w:val="0"/>
-          <w:numId w:val="8"/>
+          <w:ilvl w:val="1"/>
+          <w:numId w:val="11"/>
         </w:numPr>
         <w:spacing w:after="0"/>
       </w:pPr>
@@ -1195,8 +1193,8 @@
       <w:pPr>
         <w:pStyle w:val="ListParagraph"/>
         <w:numPr>
-          <w:ilvl w:val="0"/>
-          <w:numId w:val="8"/>
+          <w:ilvl w:val="1"/>
+          <w:numId w:val="11"/>
         </w:numPr>
         <w:spacing w:after="0"/>
       </w:pPr>
@@ -1235,11 +1233,13 @@
       <w:pPr>
         <w:pStyle w:val="ListParagraph"/>
         <w:numPr>
-          <w:ilvl w:val="0"/>
-          <w:numId w:val="8"/>
+          <w:ilvl w:val="1"/>
+          <w:numId w:val="11"/>
         </w:numPr>
         <w:spacing w:after="0"/>
       </w:pPr>
+      <w:bookmarkStart w:id="8" w:name="_GoBack"/>
+      <w:bookmarkEnd w:id="8"/>
       <w:r>
         <w:t>Create a vending machine application. It will need to hold the price and name of a snack in two different arrays. The user needs to enter the number of a snack and the application should output its name along with the price of the snack.</w:t>
       </w:r>
@@ -2295,6 +2295,119 @@
       <w:pPr>
         <w:ind w:left="6480" w:hanging="180"/>
       </w:pPr>
+    </w:lvl>
+  </w:abstractNum>
+  <w:abstractNum w:abstractNumId="9">
+    <w:nsid w:val="73AD0988"/>
+    <w:multiLevelType w:val="multilevel"/>
+    <w:tmpl w:val="D27A45BE"/>
+    <w:lvl w:ilvl="0">
+      <w:start w:val="3"/>
+      <w:numFmt w:val="decimal"/>
+      <w:lvlText w:val="%1."/>
+      <w:lvlJc w:val="left"/>
+      <w:pPr>
+        <w:ind w:left="360" w:hanging="360"/>
+      </w:pPr>
+      <w:rPr>
+        <w:rFonts w:hint="default"/>
+      </w:rPr>
+    </w:lvl>
+    <w:lvl w:ilvl="1">
+      <w:start w:val="1"/>
+      <w:numFmt w:val="decimal"/>
+      <w:lvlText w:val="%1.%2."/>
+      <w:lvlJc w:val="left"/>
+      <w:pPr>
+        <w:ind w:left="615" w:hanging="360"/>
+      </w:pPr>
+      <w:rPr>
+        <w:rFonts w:hint="default"/>
+      </w:rPr>
+    </w:lvl>
+    <w:lvl w:ilvl="2">
+      <w:start w:val="1"/>
+      <w:numFmt w:val="decimal"/>
+      <w:lvlText w:val="%1.%2.%3."/>
+      <w:lvlJc w:val="left"/>
+      <w:pPr>
+        <w:ind w:left="1230" w:hanging="720"/>
+      </w:pPr>
+      <w:rPr>
+        <w:rFonts w:hint="default"/>
+      </w:rPr>
+    </w:lvl>
+    <w:lvl w:ilvl="3">
+      <w:start w:val="1"/>
+      <w:numFmt w:val="decimal"/>
+      <w:lvlText w:val="%1.%2.%3.%4."/>
+      <w:lvlJc w:val="left"/>
+      <w:pPr>
+        <w:ind w:left="1485" w:hanging="720"/>
+      </w:pPr>
+      <w:rPr>
+        <w:rFonts w:hint="default"/>
+      </w:rPr>
+    </w:lvl>
+    <w:lvl w:ilvl="4">
+      <w:start w:val="1"/>
+      <w:numFmt w:val="decimal"/>
+      <w:lvlText w:val="%1.%2.%3.%4.%5."/>
+      <w:lvlJc w:val="left"/>
+      <w:pPr>
+        <w:ind w:left="2100" w:hanging="1080"/>
+      </w:pPr>
+      <w:rPr>
+        <w:rFonts w:hint="default"/>
+      </w:rPr>
+    </w:lvl>
+    <w:lvl w:ilvl="5">
+      <w:start w:val="1"/>
+      <w:numFmt w:val="decimal"/>
+      <w:lvlText w:val="%1.%2.%3.%4.%5.%6."/>
+      <w:lvlJc w:val="left"/>
+      <w:pPr>
+        <w:ind w:left="2355" w:hanging="1080"/>
+      </w:pPr>
+      <w:rPr>
+        <w:rFonts w:hint="default"/>
+      </w:rPr>
+    </w:lvl>
+    <w:lvl w:ilvl="6">
+      <w:start w:val="1"/>
+      <w:numFmt w:val="decimal"/>
+      <w:lvlText w:val="%1.%2.%3.%4.%5.%6.%7."/>
+      <w:lvlJc w:val="left"/>
+      <w:pPr>
+        <w:ind w:left="2970" w:hanging="1440"/>
+      </w:pPr>
+      <w:rPr>
+        <w:rFonts w:hint="default"/>
+      </w:rPr>
+    </w:lvl>
+    <w:lvl w:ilvl="7">
+      <w:start w:val="1"/>
+      <w:numFmt w:val="decimal"/>
+      <w:lvlText w:val="%1.%2.%3.%4.%5.%6.%7.%8."/>
+      <w:lvlJc w:val="left"/>
+      <w:pPr>
+        <w:ind w:left="3225" w:hanging="1440"/>
+      </w:pPr>
+      <w:rPr>
+        <w:rFonts w:hint="default"/>
+      </w:rPr>
+    </w:lvl>
+    <w:lvl w:ilvl="8">
+      <w:start w:val="1"/>
+      <w:numFmt w:val="decimal"/>
+      <w:lvlText w:val="%1.%2.%3.%4.%5.%6.%7.%8.%9."/>
+      <w:lvlJc w:val="left"/>
+      <w:pPr>
+        <w:ind w:left="3840" w:hanging="1800"/>
+      </w:pPr>
+      <w:rPr>
+        <w:rFonts w:hint="default"/>
+      </w:rPr>
     </w:lvl>
   </w:abstractNum>
   <w:num w:numId="1">
@@ -2351,6 +2464,9 @@
     <w:lvlOverride w:ilvl="8">
       <w:startOverride w:val="1"/>
     </w:lvlOverride>
+  </w:num>
+  <w:num w:numId="11">
+    <w:abstractNumId w:val="9"/>
   </w:num>
 </w:numbering>
 </file>
@@ -3145,7 +3261,7 @@
 </file>
 
 <file path=customXml/itemProps1.xml><?xml version="1.0" encoding="utf-8"?>
-<ds:datastoreItem xmlns:ds="http://schemas.openxmlformats.org/officeDocument/2006/customXml" ds:itemID="{FBF67D09-4C9E-4513-98CC-1635820342AD}">
+<ds:datastoreItem xmlns:ds="http://schemas.openxmlformats.org/officeDocument/2006/customXml" ds:itemID="{4FBE8614-EABC-4F17-982A-90802BE94CFB}">
   <ds:schemaRefs>
     <ds:schemaRef ds:uri="http://schemas.openxmlformats.org/officeDocument/2006/bibliography"/>
   </ds:schemaRefs>

</xml_diff>

<commit_message>
Updated contents of 3rd worksheet
</commit_message>
<xml_diff>
--- a/Content/3-Creating Variables.docx
+++ b/Content/3-Creating Variables.docx
@@ -1,34 +1,18 @@
 
 <file path=word/document.xml><?xml version="1.0" encoding="utf-8"?>
-<w:document xmlns:wpc="http://schemas.microsoft.com/office/word/2010/wordprocessingCanvas" xmlns:mc="http://schemas.openxmlformats.org/markup-compatibility/2006" xmlns:o="urn:schemas-microsoft-com:office:office" xmlns:r="http://schemas.openxmlformats.org/officeDocument/2006/relationships" xmlns:m="http://schemas.openxmlformats.org/officeDocument/2006/math" xmlns:v="urn:schemas-microsoft-com:vml" xmlns:wp14="http://schemas.microsoft.com/office/word/2010/wordprocessingDrawing" xmlns:wp="http://schemas.openxmlformats.org/drawingml/2006/wordprocessingDrawing" xmlns:w10="urn:schemas-microsoft-com:office:word" xmlns:w="http://schemas.openxmlformats.org/wordprocessingml/2006/main" xmlns:w14="http://schemas.microsoft.com/office/word/2010/wordml" xmlns:wpg="http://schemas.microsoft.com/office/word/2010/wordprocessingGroup" xmlns:wpi="http://schemas.microsoft.com/office/word/2010/wordprocessingInk" xmlns:wne="http://schemas.microsoft.com/office/word/2006/wordml" xmlns:wps="http://schemas.microsoft.com/office/word/2010/wordprocessingShape" mc:Ignorable="w14 wp14">
+<w:document xmlns:wpc="http://schemas.microsoft.com/office/word/2010/wordprocessingCanvas" xmlns:cx="http://schemas.microsoft.com/office/drawing/2014/chartex" xmlns:cx1="http://schemas.microsoft.com/office/drawing/2015/9/8/chartex" xmlns:cx2="http://schemas.microsoft.com/office/drawing/2015/10/21/chartex" xmlns:cx3="http://schemas.microsoft.com/office/drawing/2016/5/9/chartex" xmlns:cx4="http://schemas.microsoft.com/office/drawing/2016/5/10/chartex" xmlns:cx5="http://schemas.microsoft.com/office/drawing/2016/5/11/chartex" xmlns:cx6="http://schemas.microsoft.com/office/drawing/2016/5/12/chartex" xmlns:cx7="http://schemas.microsoft.com/office/drawing/2016/5/13/chartex" xmlns:cx8="http://schemas.microsoft.com/office/drawing/2016/5/14/chartex" xmlns:mc="http://schemas.openxmlformats.org/markup-compatibility/2006" xmlns:aink="http://schemas.microsoft.com/office/drawing/2016/ink" xmlns:am3d="http://schemas.microsoft.com/office/drawing/2017/model3d" xmlns:o="urn:schemas-microsoft-com:office:office" xmlns:r="http://schemas.openxmlformats.org/officeDocument/2006/relationships" xmlns:m="http://schemas.openxmlformats.org/officeDocument/2006/math" xmlns:v="urn:schemas-microsoft-com:vml" xmlns:wp14="http://schemas.microsoft.com/office/word/2010/wordprocessingDrawing" xmlns:wp="http://schemas.openxmlformats.org/drawingml/2006/wordprocessingDrawing" xmlns:w10="urn:schemas-microsoft-com:office:word" xmlns:w="http://schemas.openxmlformats.org/wordprocessingml/2006/main" xmlns:w14="http://schemas.microsoft.com/office/word/2010/wordml" xmlns:w15="http://schemas.microsoft.com/office/word/2012/wordml" xmlns:w16cex="http://schemas.microsoft.com/office/word/2018/wordml/cex" xmlns:w16cid="http://schemas.microsoft.com/office/word/2016/wordml/cid" xmlns:w16="http://schemas.microsoft.com/office/word/2018/wordml" xmlns:w16sdtdh="http://schemas.microsoft.com/office/word/2020/wordml/sdtdatahash" xmlns:w16se="http://schemas.microsoft.com/office/word/2015/wordml/symex" xmlns:wpg="http://schemas.microsoft.com/office/word/2010/wordprocessingGroup" xmlns:wpi="http://schemas.microsoft.com/office/word/2010/wordprocessingInk" xmlns:wne="http://schemas.microsoft.com/office/word/2006/wordml" xmlns:wps="http://schemas.microsoft.com/office/word/2010/wordprocessingShape" mc:Ignorable="w14 w15 w16se w16cid w16 w16cex w16sdtdh wp14">
   <w:body>
     <w:p>
       <w:pPr>
-        <w:spacing w:after="0"/>
-        <w:rPr>
-          <w:b/>
-          <w:u w:val="single"/>
-        </w:rPr>
-      </w:pPr>
-      <w:r>
-        <w:rPr>
-          <w:b/>
-          <w:u w:val="single"/>
-        </w:rPr>
+        <w:pStyle w:val="Heading1"/>
+      </w:pPr>
+      <w:r>
         <w:t xml:space="preserve">Creating Variables </w:t>
       </w:r>
       <w:r>
-        <w:rPr>
-          <w:b/>
-          <w:u w:val="single"/>
-        </w:rPr>
         <w:t xml:space="preserve">and Classes </w:t>
       </w:r>
       <w:r>
-        <w:rPr>
-          <w:b/>
-          <w:u w:val="single"/>
-        </w:rPr>
         <w:t>in C++</w:t>
       </w:r>
     </w:p>
@@ -47,16 +31,89 @@
       <w:r>
         <w:tab/>
       </w:r>
-      <w:proofErr w:type="spellStart"/>
+      <w:r>
+        <w:rPr>
+          <w:color w:val="0070C0"/>
+        </w:rPr>
+        <w:t>int</w:t>
+      </w:r>
+      <w:r>
+        <w:tab/>
+      </w:r>
+      <w:r>
+        <w:t xml:space="preserve">- </w:t>
+      </w:r>
+      <w:r>
+        <w:t>An integer (Usually 32-bit). Represents whole numbers</w:t>
+      </w:r>
+    </w:p>
+    <w:p>
+      <w:pPr>
+        <w:spacing w:after="0"/>
+      </w:pPr>
+      <w:r>
+        <w:tab/>
+      </w:r>
+      <w:r>
+        <w:rPr>
+          <w:color w:val="0070C0"/>
+        </w:rPr>
+        <w:t>float</w:t>
+      </w:r>
+      <w:r>
+        <w:tab/>
+      </w:r>
+      <w:r>
+        <w:t xml:space="preserve">- </w:t>
+      </w:r>
+      <w:r>
+        <w:t>A floating point number (usually 32-bit). Can represent numbers with decimals</w:t>
+      </w:r>
+    </w:p>
+    <w:p>
+      <w:pPr>
+        <w:spacing w:after="0"/>
+      </w:pPr>
+      <w:r>
+        <w:tab/>
+      </w:r>
+      <w:r>
+        <w:rPr>
+          <w:color w:val="0070C0"/>
+        </w:rPr>
+        <w:t>double</w:t>
+      </w:r>
+      <w:r>
+        <w:tab/>
+      </w:r>
+      <w:r>
+        <w:t xml:space="preserve">- </w:t>
+      </w:r>
+      <w:r>
+        <w:t xml:space="preserve">A floating point </w:t>
+      </w:r>
       <w:proofErr w:type="gramStart"/>
       <w:r>
+        <w:t>number(</w:t>
+      </w:r>
+      <w:proofErr w:type="gramEnd"/>
+      <w:r>
+        <w:t>usually twice the byte size of a float)</w:t>
+      </w:r>
+    </w:p>
+    <w:p>
+      <w:pPr>
+        <w:spacing w:after="0"/>
+      </w:pPr>
+      <w:r>
+        <w:tab/>
+      </w:r>
+      <w:r>
         <w:rPr>
           <w:color w:val="0070C0"/>
         </w:rPr>
-        <w:t>int</w:t>
-      </w:r>
-      <w:proofErr w:type="spellEnd"/>
-      <w:proofErr w:type="gramEnd"/>
+        <w:t>bool</w:t>
+      </w:r>
       <w:r>
         <w:tab/>
       </w:r>
@@ -64,7 +121,7 @@
         <w:t xml:space="preserve">- </w:t>
       </w:r>
       <w:r>
-        <w:t>An integer (Usually 32-bit). Represents whole numbers</w:t>
+        <w:t>A Boolean. Can represent true or false</w:t>
       </w:r>
     </w:p>
     <w:p>
@@ -74,14 +131,12 @@
       <w:r>
         <w:tab/>
       </w:r>
-      <w:proofErr w:type="gramStart"/>
       <w:r>
         <w:rPr>
           <w:color w:val="0070C0"/>
         </w:rPr>
-        <w:t>float</w:t>
-      </w:r>
-      <w:proofErr w:type="gramEnd"/>
+        <w:t>char</w:t>
+      </w:r>
       <w:r>
         <w:tab/>
       </w:r>
@@ -89,7 +144,16 @@
         <w:t xml:space="preserve">- </w:t>
       </w:r>
       <w:r>
-        <w:t>A floating point number (usually 32-bit). Can represent numbers with decimals</w:t>
+        <w:t xml:space="preserve">A character. Represents </w:t>
+      </w:r>
+      <w:r>
+        <w:t>a singular</w:t>
+      </w:r>
+      <w:r>
+        <w:t xml:space="preserve"> character</w:t>
+      </w:r>
+      <w:r>
+        <w:t xml:space="preserve"> (Usually 8-bit)</w:t>
       </w:r>
     </w:p>
     <w:p>
@@ -99,98 +163,12 @@
       <w:r>
         <w:tab/>
       </w:r>
-      <w:proofErr w:type="gramStart"/>
       <w:r>
         <w:rPr>
           <w:color w:val="0070C0"/>
         </w:rPr>
-        <w:t>double</w:t>
-      </w:r>
-      <w:proofErr w:type="gramEnd"/>
-      <w:r>
-        <w:tab/>
-      </w:r>
-      <w:r>
-        <w:t xml:space="preserve">- </w:t>
-      </w:r>
-      <w:r>
-        <w:t>A floating point number(usually twice the byte size of a float)</w:t>
-      </w:r>
-    </w:p>
-    <w:p>
-      <w:pPr>
-        <w:spacing w:after="0"/>
-      </w:pPr>
-      <w:r>
-        <w:tab/>
-      </w:r>
-      <w:proofErr w:type="gramStart"/>
-      <w:r>
-        <w:rPr>
-          <w:color w:val="0070C0"/>
-        </w:rPr>
-        <w:t>bool</w:t>
-      </w:r>
-      <w:proofErr w:type="gramEnd"/>
-      <w:r>
-        <w:tab/>
-      </w:r>
-      <w:r>
-        <w:t xml:space="preserve">- </w:t>
-      </w:r>
-      <w:r>
-        <w:t>A Boolean. Can represent true or false</w:t>
-      </w:r>
-    </w:p>
-    <w:p>
-      <w:pPr>
-        <w:spacing w:after="0"/>
-      </w:pPr>
-      <w:r>
-        <w:tab/>
-      </w:r>
-      <w:proofErr w:type="gramStart"/>
-      <w:r>
-        <w:rPr>
-          <w:color w:val="0070C0"/>
-        </w:rPr>
-        <w:t>char</w:t>
-      </w:r>
-      <w:proofErr w:type="gramEnd"/>
-      <w:r>
-        <w:tab/>
-      </w:r>
-      <w:r>
-        <w:t xml:space="preserve">- </w:t>
-      </w:r>
-      <w:r>
-        <w:t xml:space="preserve">A character. Represents </w:t>
-      </w:r>
-      <w:r>
-        <w:t>a singular</w:t>
-      </w:r>
-      <w:r>
-        <w:t xml:space="preserve"> character</w:t>
-      </w:r>
-      <w:r>
-        <w:t xml:space="preserve"> (Usually 8-bit)</w:t>
-      </w:r>
-    </w:p>
-    <w:p>
-      <w:pPr>
-        <w:spacing w:after="0"/>
-      </w:pPr>
-      <w:r>
-        <w:tab/>
-      </w:r>
-      <w:proofErr w:type="gramStart"/>
-      <w:r>
-        <w:rPr>
-          <w:color w:val="0070C0"/>
-        </w:rPr>
         <w:t>void</w:t>
       </w:r>
-      <w:proofErr w:type="gramEnd"/>
       <w:r>
         <w:tab/>
         <w:t xml:space="preserve">- A </w:t>
@@ -227,7 +205,7 @@
         <w:spacing w:after="0"/>
       </w:pPr>
       <w:r>
-        <w:object w:dxaOrig="9026" w:dyaOrig="3793">
+        <w:object w:dxaOrig="9026" w:dyaOrig="4016" w14:anchorId="7D07F179">
           <v:shapetype id="_x0000_t75" coordsize="21600,21600" o:spt="75" o:preferrelative="t" path="m@4@5l@4@11@9@11@9@5xe" filled="f" stroked="f">
             <v:stroke joinstyle="miter"/>
             <v:formulas>
@@ -247,10 +225,10 @@
             <v:path o:extrusionok="f" gradientshapeok="t" o:connecttype="rect"/>
             <o:lock v:ext="edit" aspectratio="t"/>
           </v:shapetype>
-          <v:shape id="_x0000_i1025" type="#_x0000_t75" style="width:396.75pt;height:166.85pt" o:ole="">
-            <v:imagedata r:id="rId7" o:title=""/>
+          <v:shape id="_x0000_i1034" type="#_x0000_t75" style="width:396.75pt;height:177pt" o:ole="">
+            <v:imagedata r:id="rId6" o:title=""/>
           </v:shape>
-          <o:OLEObject Type="Embed" ProgID="Word.OpenDocumentText.12" ShapeID="_x0000_i1025" DrawAspect="Content" ObjectID="_1592741010" r:id="rId8"/>
+          <o:OLEObject Type="Embed" ProgID="Word.OpenDocumentText.12" ShapeID="_x0000_i1034" DrawAspect="Content" ObjectID="_1727259190" r:id="rId7"/>
         </w:object>
       </w:r>
     </w:p>
@@ -261,14 +239,12 @@
       <w:r>
         <w:t xml:space="preserve">Make a note of the difference between an </w:t>
       </w:r>
-      <w:proofErr w:type="spellStart"/>
       <w:r>
         <w:rPr>
           <w:color w:val="00B0F0"/>
         </w:rPr>
         <w:t>Int</w:t>
       </w:r>
-      <w:proofErr w:type="spellEnd"/>
       <w:r>
         <w:t xml:space="preserve">, a </w:t>
       </w:r>
@@ -290,19 +266,11 @@
       <w:r>
         <w:t xml:space="preserve">. </w:t>
       </w:r>
-      <w:proofErr w:type="spellStart"/>
       <w:r>
         <w:rPr>
           <w:color w:val="00B0F0"/>
         </w:rPr>
-        <w:t>Int’s</w:t>
-      </w:r>
-      <w:proofErr w:type="spellEnd"/>
-      <w:r>
-        <w:rPr>
-          <w:color w:val="00B0F0"/>
-        </w:rPr>
-        <w:t xml:space="preserve"> </w:t>
+        <w:t xml:space="preserve">Int’s </w:t>
       </w:r>
       <w:r>
         <w:t xml:space="preserve">are initialised by giving it a whole number, </w:t>
@@ -415,11 +383,11 @@
         <w:spacing w:after="0"/>
       </w:pPr>
       <w:r>
-        <w:object w:dxaOrig="9026" w:dyaOrig="456">
-          <v:shape id="_x0000_i1026" type="#_x0000_t75" style="width:396.75pt;height:19.35pt" o:ole="">
-            <v:imagedata r:id="rId9" o:title=""/>
+        <w:object w:dxaOrig="9026" w:dyaOrig="456" w14:anchorId="34C7A9C4">
+          <v:shape id="_x0000_i1026" type="#_x0000_t75" style="width:396.75pt;height:19.5pt" o:ole="">
+            <v:imagedata r:id="rId8" o:title=""/>
           </v:shape>
-          <o:OLEObject Type="Embed" ProgID="Word.OpenDocumentText.12" ShapeID="_x0000_i1026" DrawAspect="Content" ObjectID="_1592741011" r:id="rId10"/>
+          <o:OLEObject Type="Embed" ProgID="Word.OpenDocumentText.12" ShapeID="_x0000_i1026" DrawAspect="Content" ObjectID="_1727259191" r:id="rId9"/>
         </w:object>
       </w:r>
     </w:p>
@@ -452,11 +420,11 @@
         <w:spacing w:after="0"/>
       </w:pPr>
       <w:r>
-        <w:object w:dxaOrig="9026" w:dyaOrig="678">
-          <v:shape id="_x0000_i1027" type="#_x0000_t75" style="width:396.75pt;height:29.8pt" o:ole="">
-            <v:imagedata r:id="rId11" o:title=""/>
+        <w:object w:dxaOrig="9026" w:dyaOrig="678" w14:anchorId="6AC892F3">
+          <v:shape id="_x0000_i1037" type="#_x0000_t75" style="width:396.75pt;height:30pt" o:ole="">
+            <v:imagedata r:id="rId10" o:title=""/>
           </v:shape>
-          <o:OLEObject Type="Embed" ProgID="Word.OpenDocumentText.12" ShapeID="_x0000_i1027" DrawAspect="Content" ObjectID="_1592741012" r:id="rId12"/>
+          <o:OLEObject Type="Embed" ProgID="Word.OpenDocumentText.12" ShapeID="_x0000_i1037" DrawAspect="Content" ObjectID="_1727259192" r:id="rId11"/>
         </w:object>
       </w:r>
     </w:p>
@@ -477,20 +445,9 @@
     </w:p>
     <w:p>
       <w:pPr>
-        <w:spacing w:after="0"/>
-      </w:pPr>
-    </w:p>
-    <w:p>
-      <w:pPr>
-        <w:spacing w:after="0"/>
-        <w:rPr>
-          <w:b/>
-        </w:rPr>
-      </w:pPr>
-      <w:r>
-        <w:rPr>
-          <w:b/>
-        </w:rPr>
+        <w:pStyle w:val="Heading2"/>
+      </w:pPr>
+      <w:r>
         <w:lastRenderedPageBreak/>
         <w:t>Operators</w:t>
       </w:r>
@@ -669,11 +626,11 @@
         <w:spacing w:after="0"/>
       </w:pPr>
       <w:r>
-        <w:object w:dxaOrig="9026" w:dyaOrig="3793">
-          <v:shape id="_x0000_i1028" type="#_x0000_t75" style="width:396.75pt;height:166.85pt" o:ole="">
-            <v:imagedata r:id="rId13" o:title=""/>
+        <w:object w:dxaOrig="9026" w:dyaOrig="3793" w14:anchorId="2BBA70CF">
+          <v:shape id="_x0000_i1028" type="#_x0000_t75" style="width:396.75pt;height:167.25pt" o:ole="">
+            <v:imagedata r:id="rId12" o:title=""/>
           </v:shape>
-          <o:OLEObject Type="Embed" ProgID="Word.OpenDocumentText.12" ShapeID="_x0000_i1028" DrawAspect="Content" ObjectID="_1592741013" r:id="rId14"/>
+          <o:OLEObject Type="Embed" ProgID="Word.OpenDocumentText.12" ShapeID="_x0000_i1028" DrawAspect="Content" ObjectID="_1727259193" r:id="rId13"/>
         </w:object>
       </w:r>
     </w:p>
@@ -693,27 +650,19 @@
       <w:r>
         <w:t xml:space="preserve">. It is advisable to keep the types the same but you can add an </w:t>
       </w:r>
-      <w:proofErr w:type="spellStart"/>
       <w:r>
         <w:rPr>
           <w:color w:val="00B0F0"/>
         </w:rPr>
-        <w:t>int</w:t>
-      </w:r>
-      <w:proofErr w:type="spellEnd"/>
+        <w:t xml:space="preserve">int </w:t>
+      </w:r>
+      <w:r>
+        <w:t xml:space="preserve">and a </w:t>
+      </w:r>
       <w:r>
         <w:rPr>
           <w:color w:val="00B0F0"/>
         </w:rPr>
-        <w:t xml:space="preserve"> </w:t>
-      </w:r>
-      <w:r>
-        <w:t xml:space="preserve">and a </w:t>
-      </w:r>
-      <w:r>
-        <w:rPr>
-          <w:color w:val="00B0F0"/>
-        </w:rPr>
         <w:t xml:space="preserve">float </w:t>
       </w:r>
       <w:r>
@@ -732,15 +681,9 @@
     </w:p>
     <w:p>
       <w:pPr>
-        <w:spacing w:after="0"/>
-        <w:rPr>
-          <w:b/>
-        </w:rPr>
-      </w:pPr>
-      <w:r>
-        <w:rPr>
-          <w:b/>
-        </w:rPr>
+        <w:pStyle w:val="Heading2"/>
+      </w:pPr>
+      <w:r>
         <w:t>Arrays</w:t>
       </w:r>
     </w:p>
@@ -788,11 +731,11 @@
         <w:rPr>
           <w:b/>
         </w:rPr>
-        <w:object w:dxaOrig="9026" w:dyaOrig="901">
-          <v:shape id="_x0000_i1029" type="#_x0000_t75" style="width:396.75pt;height:39.7pt" o:ole="">
-            <v:imagedata r:id="rId15" o:title=""/>
+        <w:object w:dxaOrig="9026" w:dyaOrig="901" w14:anchorId="2A868AD8">
+          <v:shape id="_x0000_i1029" type="#_x0000_t75" style="width:396.75pt;height:39.75pt" o:ole="">
+            <v:imagedata r:id="rId14" o:title=""/>
           </v:shape>
-          <o:OLEObject Type="Embed" ProgID="Word.OpenDocumentText.12" ShapeID="_x0000_i1029" DrawAspect="Content" ObjectID="_1592741014" r:id="rId16"/>
+          <o:OLEObject Type="Embed" ProgID="Word.OpenDocumentText.12" ShapeID="_x0000_i1029" DrawAspect="Content" ObjectID="_1727259194" r:id="rId15"/>
         </w:object>
       </w:r>
     </w:p>
@@ -879,11 +822,11 @@
         <w:spacing w:after="0"/>
       </w:pPr>
       <w:r>
-        <w:object w:dxaOrig="9026" w:dyaOrig="1123">
-          <v:shape id="_x0000_i1030" type="#_x0000_t75" style="width:396.75pt;height:49.65pt" o:ole="">
-            <v:imagedata r:id="rId17" o:title=""/>
+        <w:object w:dxaOrig="9026" w:dyaOrig="1123" w14:anchorId="06894B8D">
+          <v:shape id="_x0000_i1040" type="#_x0000_t75" style="width:396.75pt;height:49.5pt" o:ole="">
+            <v:imagedata r:id="rId16" o:title=""/>
           </v:shape>
-          <o:OLEObject Type="Embed" ProgID="Word.OpenDocumentText.12" ShapeID="_x0000_i1030" DrawAspect="Content" ObjectID="_1592741015" r:id="rId18"/>
+          <o:OLEObject Type="Embed" ProgID="Word.OpenDocumentText.12" ShapeID="_x0000_i1040" DrawAspect="Content" ObjectID="_1727259195" r:id="rId17"/>
         </w:object>
       </w:r>
     </w:p>
@@ -902,15 +845,9 @@
     </w:p>
     <w:p>
       <w:pPr>
-        <w:spacing w:after="0"/>
-        <w:rPr>
-          <w:b/>
-        </w:rPr>
-      </w:pPr>
-      <w:r>
-        <w:rPr>
-          <w:b/>
-        </w:rPr>
+        <w:pStyle w:val="Heading2"/>
+      </w:pPr>
+      <w:r>
         <w:t>Other Useful Formatters</w:t>
       </w:r>
     </w:p>
@@ -933,24 +870,11 @@
       </w:pPr>
       <w:proofErr w:type="spellStart"/>
       <w:r>
-        <w:t>std</w:t>
+        <w:t>setw</w:t>
       </w:r>
       <w:proofErr w:type="spellEnd"/>
       <w:r>
-        <w:t>::</w:t>
-      </w:r>
-      <w:proofErr w:type="spellStart"/>
-      <w:proofErr w:type="gramStart"/>
-      <w:r>
-        <w:t>setw</w:t>
-      </w:r>
-      <w:proofErr w:type="spellEnd"/>
-      <w:r>
-        <w:t>(</w:t>
-      </w:r>
-      <w:proofErr w:type="gramEnd"/>
-      <w:r>
-        <w:t>n) – Sets a space of n for between the current and next printed item.</w:t>
+        <w:t>(n) – Sets a space of n for between the current and next printed item.</w:t>
       </w:r>
     </w:p>
     <w:p>
@@ -964,24 +888,11 @@
       </w:pPr>
       <w:proofErr w:type="spellStart"/>
       <w:r>
-        <w:t>std</w:t>
+        <w:t>setprecision</w:t>
       </w:r>
       <w:proofErr w:type="spellEnd"/>
       <w:r>
-        <w:t>::</w:t>
-      </w:r>
-      <w:proofErr w:type="spellStart"/>
-      <w:proofErr w:type="gramStart"/>
-      <w:r>
-        <w:t>setprecision</w:t>
-      </w:r>
-      <w:proofErr w:type="spellEnd"/>
-      <w:r>
-        <w:t>(</w:t>
-      </w:r>
-      <w:proofErr w:type="gramEnd"/>
-      <w:r>
-        <w:t xml:space="preserve">n) – Sets the precision of </w:t>
+        <w:t xml:space="preserve">(n) – Sets the precision of </w:t>
       </w:r>
       <w:r>
         <w:rPr>
@@ -1044,11 +955,11 @@
         <w:spacing w:after="0"/>
       </w:pPr>
       <w:r>
-        <w:object w:dxaOrig="9026" w:dyaOrig="456">
-          <v:shape id="_x0000_i1031" type="#_x0000_t75" style="width:396.75pt;height:19.85pt" o:ole="">
-            <v:imagedata r:id="rId19" o:title=""/>
+        <w:object w:dxaOrig="9026" w:dyaOrig="456" w14:anchorId="5C2413D9">
+          <v:shape id="_x0000_i1031" type="#_x0000_t75" style="width:396.75pt;height:19.5pt" o:ole="">
+            <v:imagedata r:id="rId18" o:title=""/>
           </v:shape>
-          <o:OLEObject Type="Embed" ProgID="Word.OpenDocumentText.12" ShapeID="_x0000_i1031" DrawAspect="Content" ObjectID="_1592741016" r:id="rId20"/>
+          <o:OLEObject Type="Embed" ProgID="Word.OpenDocumentText.12" ShapeID="_x0000_i1031" DrawAspect="Content" ObjectID="_1727259196" r:id="rId19"/>
         </w:object>
       </w:r>
     </w:p>
@@ -1059,17 +970,9 @@
     </w:p>
     <w:p>
       <w:pPr>
-        <w:spacing w:after="0"/>
-        <w:rPr>
-          <w:b/>
-          <w:color w:val="FF0000"/>
-        </w:rPr>
-      </w:pPr>
-      <w:r>
-        <w:rPr>
-          <w:b/>
-          <w:color w:val="FF0000"/>
-        </w:rPr>
+        <w:pStyle w:val="Heading3"/>
+      </w:pPr>
+      <w:r>
         <w:t>A Useful Note</w:t>
       </w:r>
     </w:p>
@@ -1078,32 +981,34 @@
         <w:spacing w:after="0"/>
       </w:pPr>
       <w:r>
-        <w:t xml:space="preserve">It can get annoying to keep typing </w:t>
-      </w:r>
-      <w:proofErr w:type="spellStart"/>
+        <w:t xml:space="preserve">Whenever you start a C++ project, make sure you are aware of which namespace header files store their data. If it is in the standard C++ namespace, make sure to prefix each call with </w:t>
+      </w:r>
+      <w:proofErr w:type="gramStart"/>
       <w:r>
         <w:rPr>
           <w:color w:val="00B0F0"/>
         </w:rPr>
-        <w:t>std</w:t>
-      </w:r>
-      <w:proofErr w:type="spellEnd"/>
-      <w:proofErr w:type="gramStart"/>
+        <w:t>std::</w:t>
+      </w:r>
+      <w:proofErr w:type="gramEnd"/>
       <w:r>
         <w:rPr>
           <w:color w:val="00B0F0"/>
         </w:rPr>
-        <w:t>::</w:t>
-      </w:r>
-      <w:proofErr w:type="gramEnd"/>
-      <w:r>
-        <w:rPr>
-          <w:color w:val="00B0F0"/>
-        </w:rPr>
         <w:t xml:space="preserve"> </w:t>
       </w:r>
       <w:r>
-        <w:t>before everything from the standard library or another namespace. We can put the following code at the top of the file and it means we no longer have to prefix all these calls:</w:t>
+        <w:t xml:space="preserve">or add </w:t>
+      </w:r>
+      <w:r>
+        <w:rPr>
+          <w:i/>
+          <w:iCs/>
+        </w:rPr>
+        <w:t xml:space="preserve">using namespace std; </w:t>
+      </w:r>
+      <w:r>
+        <w:t xml:space="preserve">to the top of the file. </w:t>
       </w:r>
     </w:p>
     <w:p>
@@ -1118,11 +1023,11 @@
         <w:spacing w:after="0"/>
       </w:pPr>
       <w:r>
-        <w:object w:dxaOrig="9026" w:dyaOrig="1568">
-          <v:shape id="_x0000_i1032" type="#_x0000_t75" style="width:396.75pt;height:69pt" o:ole="">
-            <v:imagedata r:id="rId21" o:title=""/>
+        <w:object w:dxaOrig="9026" w:dyaOrig="2680" w14:anchorId="6F1A4B70">
+          <v:shape id="_x0000_i1045" type="#_x0000_t75" style="width:396.75pt;height:117.75pt" o:ole="">
+            <v:imagedata r:id="rId20" o:title=""/>
           </v:shape>
-          <o:OLEObject Type="Embed" ProgID="Word.OpenDocumentText.12" ShapeID="_x0000_i1032" DrawAspect="Content" ObjectID="_1592741017" r:id="rId22"/>
+          <o:OLEObject Type="Embed" ProgID="Word.OpenDocumentText.12" ShapeID="_x0000_i1045" DrawAspect="Content" ObjectID="_1727259197" r:id="rId21"/>
         </w:object>
       </w:r>
     </w:p>
@@ -1140,53 +1045,39 @@
       <w:pPr>
         <w:spacing w:after="0"/>
       </w:pPr>
-    </w:p>
-    <w:p>
-      <w:pPr>
-        <w:spacing w:after="0"/>
-      </w:pPr>
-    </w:p>
-    <w:p>
-      <w:pPr>
-        <w:spacing w:after="0"/>
-      </w:pPr>
-    </w:p>
-    <w:p>
-      <w:pPr>
-        <w:spacing w:after="0"/>
-      </w:pPr>
-    </w:p>
-    <w:p>
-      <w:pPr>
-        <w:spacing w:after="0"/>
-      </w:pPr>
-    </w:p>
-    <w:p>
-      <w:pPr>
-        <w:spacing w:after="0"/>
-      </w:pPr>
-    </w:p>
-    <w:p>
-      <w:pPr>
-        <w:spacing w:after="0"/>
-      </w:pPr>
-    </w:p>
-    <w:p>
-      <w:pPr>
-        <w:spacing w:after="0"/>
-      </w:pPr>
-    </w:p>
-    <w:p>
-      <w:pPr>
-        <w:spacing w:after="0"/>
-        <w:rPr>
-          <w:b/>
-        </w:rPr>
-      </w:pPr>
-      <w:r>
-        <w:rPr>
-          <w:b/>
-        </w:rPr>
+      <w:r>
+        <w:t xml:space="preserve">The compiler will read the file from the top to the bottom so make sure </w:t>
+      </w:r>
+      <w:r>
+        <w:rPr>
+          <w:color w:val="00B0F0"/>
+        </w:rPr>
+        <w:t xml:space="preserve">#includes </w:t>
+      </w:r>
+      <w:r>
+        <w:t>and the namespaces are setup at the top.</w:t>
+      </w:r>
+    </w:p>
+    <w:p>
+      <w:pPr>
+        <w:spacing w:after="0"/>
+      </w:pPr>
+    </w:p>
+    <w:p>
+      <w:pPr>
+        <w:spacing w:after="0"/>
+      </w:pPr>
+    </w:p>
+    <w:p>
+      <w:pPr>
+        <w:spacing w:after="0"/>
+      </w:pPr>
+    </w:p>
+    <w:p>
+      <w:pPr>
+        <w:pStyle w:val="Heading2"/>
+      </w:pPr>
+      <w:r>
         <w:lastRenderedPageBreak/>
         <w:t>Exercises</w:t>
       </w:r>
@@ -1238,12 +1129,7 @@
         <w:t>Wri</w:t>
       </w:r>
       <w:r>
-        <w:t>te a program that performs one of e</w:t>
-      </w:r>
-      <w:bookmarkStart w:id="8" w:name="_GoBack"/>
-      <w:bookmarkEnd w:id="8"/>
-      <w:r>
-        <w:t xml:space="preserve">ach of the calculations as shown above (addition, subtraction, multiplication, division) and prints the </w:t>
+        <w:t xml:space="preserve">te a program that performs one of each of the calculations as shown above (addition, subtraction, multiplication, division) and prints the </w:t>
       </w:r>
       <w:r>
         <w:t>results onto the console. You can have the user input the data manually or hard code it.</w:t>
@@ -1301,24 +1187,25 @@
           <w:sz w:val="14"/>
         </w:rPr>
         <w:br/>
-      </w:r>
-      <w:proofErr w:type="gramStart"/>
+        <w:t xml:space="preserve">Each sack had seven cats, </w:t>
+      </w:r>
       <w:r>
         <w:rPr>
           <w:rFonts w:ascii="Courier New" w:hAnsi="Courier New" w:cs="Courier New"/>
           <w:color w:val="000000"/>
           <w:sz w:val="14"/>
         </w:rPr>
-        <w:t>Each</w:t>
-      </w:r>
-      <w:proofErr w:type="gramEnd"/>
+        <w:br/>
+        <w:t xml:space="preserve">Each cat had seven kits. </w:t>
+      </w:r>
       <w:r>
         <w:rPr>
           <w:rFonts w:ascii="Courier New" w:hAnsi="Courier New" w:cs="Courier New"/>
           <w:color w:val="000000"/>
           <w:sz w:val="14"/>
         </w:rPr>
-        <w:t xml:space="preserve"> sack had seven cats, </w:t>
+        <w:br/>
+        <w:t xml:space="preserve">Kits, cats, sacks, and wives, </w:t>
       </w:r>
       <w:r>
         <w:rPr>
@@ -1327,42 +1214,7 @@
           <w:sz w:val="14"/>
         </w:rPr>
         <w:br/>
-        <w:t xml:space="preserve">Each cat had seven kits. </w:t>
-      </w:r>
-      <w:r>
-        <w:rPr>
-          <w:rFonts w:ascii="Courier New" w:hAnsi="Courier New" w:cs="Courier New"/>
-          <w:color w:val="000000"/>
-          <w:sz w:val="14"/>
-        </w:rPr>
-        <w:br/>
-        <w:t xml:space="preserve">Kits, cats, sacks, and wives, </w:t>
-      </w:r>
-      <w:r>
-        <w:rPr>
-          <w:rFonts w:ascii="Courier New" w:hAnsi="Courier New" w:cs="Courier New"/>
-          <w:color w:val="000000"/>
-          <w:sz w:val="14"/>
-        </w:rPr>
-        <w:br/>
-      </w:r>
-      <w:proofErr w:type="gramStart"/>
-      <w:r>
-        <w:rPr>
-          <w:rFonts w:ascii="Courier New" w:hAnsi="Courier New" w:cs="Courier New"/>
-          <w:color w:val="000000"/>
-          <w:sz w:val="14"/>
-        </w:rPr>
-        <w:t>How</w:t>
-      </w:r>
-      <w:proofErr w:type="gramEnd"/>
-      <w:r>
-        <w:rPr>
-          <w:rFonts w:ascii="Courier New" w:hAnsi="Courier New" w:cs="Courier New"/>
-          <w:color w:val="000000"/>
-          <w:sz w:val="14"/>
-        </w:rPr>
-        <w:t xml:space="preserve"> many were going to St. Ives?</w:t>
+        <w:t>How many were going to St. Ives?</w:t>
       </w:r>
     </w:p>
     <w:p>
@@ -1449,8 +1301,8 @@
 </file>
 
 <file path=word/numbering.xml><?xml version="1.0" encoding="utf-8"?>
-<w:numbering xmlns:wpc="http://schemas.microsoft.com/office/word/2010/wordprocessingCanvas" xmlns:mc="http://schemas.openxmlformats.org/markup-compatibility/2006" xmlns:o="urn:schemas-microsoft-com:office:office" xmlns:r="http://schemas.openxmlformats.org/officeDocument/2006/relationships" xmlns:m="http://schemas.openxmlformats.org/officeDocument/2006/math" xmlns:v="urn:schemas-microsoft-com:vml" xmlns:wp14="http://schemas.microsoft.com/office/word/2010/wordprocessingDrawing" xmlns:wp="http://schemas.openxmlformats.org/drawingml/2006/wordprocessingDrawing" xmlns:w10="urn:schemas-microsoft-com:office:word" xmlns:w="http://schemas.openxmlformats.org/wordprocessingml/2006/main" xmlns:w14="http://schemas.microsoft.com/office/word/2010/wordml" xmlns:wpg="http://schemas.microsoft.com/office/word/2010/wordprocessingGroup" xmlns:wpi="http://schemas.microsoft.com/office/word/2010/wordprocessingInk" xmlns:wne="http://schemas.microsoft.com/office/word/2006/wordml" xmlns:wps="http://schemas.microsoft.com/office/word/2010/wordprocessingShape" mc:Ignorable="w14 wp14">
-  <w:abstractNum w:abstractNumId="0">
+<w:numbering xmlns:wpc="http://schemas.microsoft.com/office/word/2010/wordprocessingCanvas" xmlns:cx="http://schemas.microsoft.com/office/drawing/2014/chartex" xmlns:cx1="http://schemas.microsoft.com/office/drawing/2015/9/8/chartex" xmlns:cx2="http://schemas.microsoft.com/office/drawing/2015/10/21/chartex" xmlns:cx3="http://schemas.microsoft.com/office/drawing/2016/5/9/chartex" xmlns:cx4="http://schemas.microsoft.com/office/drawing/2016/5/10/chartex" xmlns:cx5="http://schemas.microsoft.com/office/drawing/2016/5/11/chartex" xmlns:cx6="http://schemas.microsoft.com/office/drawing/2016/5/12/chartex" xmlns:cx7="http://schemas.microsoft.com/office/drawing/2016/5/13/chartex" xmlns:cx8="http://schemas.microsoft.com/office/drawing/2016/5/14/chartex" xmlns:mc="http://schemas.openxmlformats.org/markup-compatibility/2006" xmlns:aink="http://schemas.microsoft.com/office/drawing/2016/ink" xmlns:am3d="http://schemas.microsoft.com/office/drawing/2017/model3d" xmlns:o="urn:schemas-microsoft-com:office:office" xmlns:r="http://schemas.openxmlformats.org/officeDocument/2006/relationships" xmlns:m="http://schemas.openxmlformats.org/officeDocument/2006/math" xmlns:v="urn:schemas-microsoft-com:vml" xmlns:wp14="http://schemas.microsoft.com/office/word/2010/wordprocessingDrawing" xmlns:wp="http://schemas.openxmlformats.org/drawingml/2006/wordprocessingDrawing" xmlns:w10="urn:schemas-microsoft-com:office:word" xmlns:w="http://schemas.openxmlformats.org/wordprocessingml/2006/main" xmlns:w14="http://schemas.microsoft.com/office/word/2010/wordml" xmlns:w15="http://schemas.microsoft.com/office/word/2012/wordml" xmlns:w16cex="http://schemas.microsoft.com/office/word/2018/wordml/cex" xmlns:w16cid="http://schemas.microsoft.com/office/word/2016/wordml/cid" xmlns:w16="http://schemas.microsoft.com/office/word/2018/wordml" xmlns:w16sdtdh="http://schemas.microsoft.com/office/word/2020/wordml/sdtdatahash" xmlns:w16se="http://schemas.microsoft.com/office/word/2015/wordml/symex" xmlns:wpg="http://schemas.microsoft.com/office/word/2010/wordprocessingGroup" xmlns:wpi="http://schemas.microsoft.com/office/word/2010/wordprocessingInk" xmlns:wne="http://schemas.microsoft.com/office/word/2006/wordml" xmlns:wps="http://schemas.microsoft.com/office/word/2010/wordprocessingShape" mc:Ignorable="w14 w15 w16se w16cid w16 w16cex w16sdtdh wp14">
+  <w:abstractNum w:abstractNumId="0" w15:restartNumberingAfterBreak="0">
     <w:nsid w:val="01846311"/>
     <w:multiLevelType w:val="hybridMultilevel"/>
     <w:tmpl w:val="BE9A9F22"/>
@@ -1590,7 +1442,7 @@
       </w:rPr>
     </w:lvl>
   </w:abstractNum>
-  <w:abstractNum w:abstractNumId="1">
+  <w:abstractNum w:abstractNumId="1" w15:restartNumberingAfterBreak="0">
     <w:nsid w:val="0E0B5F00"/>
     <w:multiLevelType w:val="hybridMultilevel"/>
     <w:tmpl w:val="55E4705A"/>
@@ -1703,7 +1555,7 @@
       </w:rPr>
     </w:lvl>
   </w:abstractNum>
-  <w:abstractNum w:abstractNumId="2">
+  <w:abstractNum w:abstractNumId="2" w15:restartNumberingAfterBreak="0">
     <w:nsid w:val="2A6D4485"/>
     <w:multiLevelType w:val="hybridMultilevel"/>
     <w:tmpl w:val="CA7EE482"/>
@@ -1816,7 +1668,7 @@
       </w:rPr>
     </w:lvl>
   </w:abstractNum>
-  <w:abstractNum w:abstractNumId="3">
+  <w:abstractNum w:abstractNumId="3" w15:restartNumberingAfterBreak="0">
     <w:nsid w:val="3B950A16"/>
     <w:multiLevelType w:val="hybridMultilevel"/>
     <w:tmpl w:val="3F6A4118"/>
@@ -1929,7 +1781,7 @@
       </w:rPr>
     </w:lvl>
   </w:abstractNum>
-  <w:abstractNum w:abstractNumId="4">
+  <w:abstractNum w:abstractNumId="4" w15:restartNumberingAfterBreak="0">
     <w:nsid w:val="40FF3682"/>
     <w:multiLevelType w:val="hybridMultilevel"/>
     <w:tmpl w:val="F02E9704"/>
@@ -2018,7 +1870,7 @@
       </w:pPr>
     </w:lvl>
   </w:abstractNum>
-  <w:abstractNum w:abstractNumId="5">
+  <w:abstractNum w:abstractNumId="5" w15:restartNumberingAfterBreak="0">
     <w:nsid w:val="52B95AA7"/>
     <w:multiLevelType w:val="hybridMultilevel"/>
     <w:tmpl w:val="F724CF7A"/>
@@ -2104,7 +1956,7 @@
       </w:pPr>
     </w:lvl>
   </w:abstractNum>
-  <w:abstractNum w:abstractNumId="6">
+  <w:abstractNum w:abstractNumId="6" w15:restartNumberingAfterBreak="0">
     <w:nsid w:val="5B533EE4"/>
     <w:multiLevelType w:val="hybridMultilevel"/>
     <w:tmpl w:val="02D03144"/>
@@ -2217,7 +2069,7 @@
       </w:rPr>
     </w:lvl>
   </w:abstractNum>
-  <w:abstractNum w:abstractNumId="7">
+  <w:abstractNum w:abstractNumId="7" w15:restartNumberingAfterBreak="0">
     <w:nsid w:val="658E4588"/>
     <w:multiLevelType w:val="hybridMultilevel"/>
     <w:tmpl w:val="4750529E"/>
@@ -2330,7 +2182,7 @@
       </w:rPr>
     </w:lvl>
   </w:abstractNum>
-  <w:abstractNum w:abstractNumId="8">
+  <w:abstractNum w:abstractNumId="8" w15:restartNumberingAfterBreak="0">
     <w:nsid w:val="6C69519E"/>
     <w:multiLevelType w:val="hybridMultilevel"/>
     <w:tmpl w:val="CD469F36"/>
@@ -2419,7 +2271,7 @@
       </w:pPr>
     </w:lvl>
   </w:abstractNum>
-  <w:abstractNum w:abstractNumId="9">
+  <w:abstractNum w:abstractNumId="9" w15:restartNumberingAfterBreak="0">
     <w:nsid w:val="73AD0988"/>
     <w:multiLevelType w:val="multilevel"/>
     <w:tmpl w:val="D27A45BE"/>
@@ -2594,7 +2446,7 @@
 </file>
 
 <file path=word/styles.xml><?xml version="1.0" encoding="utf-8"?>
-<w:styles xmlns:mc="http://schemas.openxmlformats.org/markup-compatibility/2006" xmlns:r="http://schemas.openxmlformats.org/officeDocument/2006/relationships" xmlns:w="http://schemas.openxmlformats.org/wordprocessingml/2006/main" xmlns:w14="http://schemas.microsoft.com/office/word/2010/wordml" mc:Ignorable="w14">
+<w:styles xmlns:mc="http://schemas.openxmlformats.org/markup-compatibility/2006" xmlns:r="http://schemas.openxmlformats.org/officeDocument/2006/relationships" xmlns:w="http://schemas.openxmlformats.org/wordprocessingml/2006/main" xmlns:w14="http://schemas.microsoft.com/office/word/2010/wordml" xmlns:w15="http://schemas.microsoft.com/office/word/2012/wordml" xmlns:w16cex="http://schemas.microsoft.com/office/word/2018/wordml/cex" xmlns:w16cid="http://schemas.microsoft.com/office/word/2016/wordml/cid" xmlns:w16="http://schemas.microsoft.com/office/word/2018/wordml" xmlns:w16sdtdh="http://schemas.microsoft.com/office/word/2020/wordml/sdtdatahash" xmlns:w16se="http://schemas.microsoft.com/office/word/2015/wordml/symex" mc:Ignorable="w14 w15 w16se w16cid w16 w16cex w16sdtdh">
   <w:docDefaults>
     <w:rPrDefault>
       <w:rPr>
@@ -2610,148 +2462,452 @@
       </w:pPr>
     </w:pPrDefault>
   </w:docDefaults>
-  <w:latentStyles w:defLockedState="0" w:defUIPriority="99" w:defSemiHidden="1" w:defUnhideWhenUsed="1" w:defQFormat="0" w:count="267">
-    <w:lsdException w:name="Normal" w:semiHidden="0" w:uiPriority="0" w:unhideWhenUsed="0" w:qFormat="1"/>
-    <w:lsdException w:name="heading 1" w:semiHidden="0" w:uiPriority="9" w:unhideWhenUsed="0" w:qFormat="1"/>
-    <w:lsdException w:name="heading 2" w:uiPriority="9" w:qFormat="1"/>
-    <w:lsdException w:name="heading 3" w:uiPriority="9" w:qFormat="1"/>
-    <w:lsdException w:name="heading 4" w:uiPriority="9" w:qFormat="1"/>
-    <w:lsdException w:name="heading 5" w:uiPriority="9" w:qFormat="1"/>
-    <w:lsdException w:name="heading 6" w:uiPriority="9" w:qFormat="1"/>
-    <w:lsdException w:name="heading 7" w:uiPriority="9" w:qFormat="1"/>
-    <w:lsdException w:name="heading 8" w:uiPriority="9" w:qFormat="1"/>
-    <w:lsdException w:name="heading 9" w:uiPriority="9" w:qFormat="1"/>
-    <w:lsdException w:name="toc 1" w:uiPriority="39"/>
-    <w:lsdException w:name="toc 2" w:uiPriority="39"/>
-    <w:lsdException w:name="toc 3" w:uiPriority="39"/>
-    <w:lsdException w:name="toc 4" w:uiPriority="39"/>
-    <w:lsdException w:name="toc 5" w:uiPriority="39"/>
-    <w:lsdException w:name="toc 6" w:uiPriority="39"/>
-    <w:lsdException w:name="toc 7" w:uiPriority="39"/>
-    <w:lsdException w:name="toc 8" w:uiPriority="39"/>
-    <w:lsdException w:name="toc 9" w:uiPriority="39"/>
-    <w:lsdException w:name="caption" w:uiPriority="35" w:qFormat="1"/>
-    <w:lsdException w:name="Title" w:semiHidden="0" w:uiPriority="10" w:unhideWhenUsed="0" w:qFormat="1"/>
-    <w:lsdException w:name="Default Paragraph Font" w:uiPriority="1"/>
-    <w:lsdException w:name="Subtitle" w:semiHidden="0" w:uiPriority="11" w:unhideWhenUsed="0" w:qFormat="1"/>
-    <w:lsdException w:name="Strong" w:semiHidden="0" w:uiPriority="22" w:unhideWhenUsed="0" w:qFormat="1"/>
-    <w:lsdException w:name="Emphasis" w:semiHidden="0" w:uiPriority="20" w:unhideWhenUsed="0" w:qFormat="1"/>
-    <w:lsdException w:name="Table Grid" w:semiHidden="0" w:uiPriority="59" w:unhideWhenUsed="0"/>
-    <w:lsdException w:name="Placeholder Text" w:unhideWhenUsed="0"/>
-    <w:lsdException w:name="No Spacing" w:semiHidden="0" w:uiPriority="1" w:unhideWhenUsed="0" w:qFormat="1"/>
-    <w:lsdException w:name="Light Shading" w:semiHidden="0" w:uiPriority="60" w:unhideWhenUsed="0"/>
-    <w:lsdException w:name="Light List" w:semiHidden="0" w:uiPriority="61" w:unhideWhenUsed="0"/>
-    <w:lsdException w:name="Light Grid" w:semiHidden="0" w:uiPriority="62" w:unhideWhenUsed="0"/>
-    <w:lsdException w:name="Medium Shading 1" w:semiHidden="0" w:uiPriority="63" w:unhideWhenUsed="0"/>
-    <w:lsdException w:name="Medium Shading 2" w:semiHidden="0" w:uiPriority="64" w:unhideWhenUsed="0"/>
-    <w:lsdException w:name="Medium List 1" w:semiHidden="0" w:uiPriority="65" w:unhideWhenUsed="0"/>
-    <w:lsdException w:name="Medium List 2" w:semiHidden="0" w:uiPriority="66" w:unhideWhenUsed="0"/>
-    <w:lsdException w:name="Medium Grid 1" w:semiHidden="0" w:uiPriority="67" w:unhideWhenUsed="0"/>
-    <w:lsdException w:name="Medium Grid 2" w:semiHidden="0" w:uiPriority="68" w:unhideWhenUsed="0"/>
-    <w:lsdException w:name="Medium Grid 3" w:semiHidden="0" w:uiPriority="69" w:unhideWhenUsed="0"/>
-    <w:lsdException w:name="Dark List" w:semiHidden="0" w:uiPriority="70" w:unhideWhenUsed="0"/>
-    <w:lsdException w:name="Colorful Shading" w:semiHidden="0" w:uiPriority="71" w:unhideWhenUsed="0"/>
-    <w:lsdException w:name="Colorful List" w:semiHidden="0" w:uiPriority="72" w:unhideWhenUsed="0"/>
-    <w:lsdException w:name="Colorful Grid" w:semiHidden="0" w:uiPriority="73" w:unhideWhenUsed="0"/>
-    <w:lsdException w:name="Light Shading Accent 1" w:semiHidden="0" w:uiPriority="60" w:unhideWhenUsed="0"/>
-    <w:lsdException w:name="Light List Accent 1" w:semiHidden="0" w:uiPriority="61" w:unhideWhenUsed="0"/>
-    <w:lsdException w:name="Light Grid Accent 1" w:semiHidden="0" w:uiPriority="62" w:unhideWhenUsed="0"/>
-    <w:lsdException w:name="Medium Shading 1 Accent 1" w:semiHidden="0" w:uiPriority="63" w:unhideWhenUsed="0"/>
-    <w:lsdException w:name="Medium Shading 2 Accent 1" w:semiHidden="0" w:uiPriority="64" w:unhideWhenUsed="0"/>
-    <w:lsdException w:name="Medium List 1 Accent 1" w:semiHidden="0" w:uiPriority="65" w:unhideWhenUsed="0"/>
-    <w:lsdException w:name="Revision" w:unhideWhenUsed="0"/>
-    <w:lsdException w:name="List Paragraph" w:semiHidden="0" w:uiPriority="34" w:unhideWhenUsed="0" w:qFormat="1"/>
-    <w:lsdException w:name="Quote" w:semiHidden="0" w:uiPriority="29" w:unhideWhenUsed="0" w:qFormat="1"/>
-    <w:lsdException w:name="Intense Quote" w:semiHidden="0" w:uiPriority="30" w:unhideWhenUsed="0" w:qFormat="1"/>
-    <w:lsdException w:name="Medium List 2 Accent 1" w:semiHidden="0" w:uiPriority="66" w:unhideWhenUsed="0"/>
-    <w:lsdException w:name="Medium Grid 1 Accent 1" w:semiHidden="0" w:uiPriority="67" w:unhideWhenUsed="0"/>
-    <w:lsdException w:name="Medium Grid 2 Accent 1" w:semiHidden="0" w:uiPriority="68" w:unhideWhenUsed="0"/>
-    <w:lsdException w:name="Medium Grid 3 Accent 1" w:semiHidden="0" w:uiPriority="69" w:unhideWhenUsed="0"/>
-    <w:lsdException w:name="Dark List Accent 1" w:semiHidden="0" w:uiPriority="70" w:unhideWhenUsed="0"/>
-    <w:lsdException w:name="Colorful Shading Accent 1" w:semiHidden="0" w:uiPriority="71" w:unhideWhenUsed="0"/>
-    <w:lsdException w:name="Colorful List Accent 1" w:semiHidden="0" w:uiPriority="72" w:unhideWhenUsed="0"/>
-    <w:lsdException w:name="Colorful Grid Accent 1" w:semiHidden="0" w:uiPriority="73" w:unhideWhenUsed="0"/>
-    <w:lsdException w:name="Light Shading Accent 2" w:semiHidden="0" w:uiPriority="60" w:unhideWhenUsed="0"/>
-    <w:lsdException w:name="Light List Accent 2" w:semiHidden="0" w:uiPriority="61" w:unhideWhenUsed="0"/>
-    <w:lsdException w:name="Light Grid Accent 2" w:semiHidden="0" w:uiPriority="62" w:unhideWhenUsed="0"/>
-    <w:lsdException w:name="Medium Shading 1 Accent 2" w:semiHidden="0" w:uiPriority="63" w:unhideWhenUsed="0"/>
-    <w:lsdException w:name="Medium Shading 2 Accent 2" w:semiHidden="0" w:uiPriority="64" w:unhideWhenUsed="0"/>
-    <w:lsdException w:name="Medium List 1 Accent 2" w:semiHidden="0" w:uiPriority="65" w:unhideWhenUsed="0"/>
-    <w:lsdException w:name="Medium List 2 Accent 2" w:semiHidden="0" w:uiPriority="66" w:unhideWhenUsed="0"/>
-    <w:lsdException w:name="Medium Grid 1 Accent 2" w:semiHidden="0" w:uiPriority="67" w:unhideWhenUsed="0"/>
-    <w:lsdException w:name="Medium Grid 2 Accent 2" w:semiHidden="0" w:uiPriority="68" w:unhideWhenUsed="0"/>
-    <w:lsdException w:name="Medium Grid 3 Accent 2" w:semiHidden="0" w:uiPriority="69" w:unhideWhenUsed="0"/>
-    <w:lsdException w:name="Dark List Accent 2" w:semiHidden="0" w:uiPriority="70" w:unhideWhenUsed="0"/>
-    <w:lsdException w:name="Colorful Shading Accent 2" w:semiHidden="0" w:uiPriority="71" w:unhideWhenUsed="0"/>
-    <w:lsdException w:name="Colorful List Accent 2" w:semiHidden="0" w:uiPriority="72" w:unhideWhenUsed="0"/>
-    <w:lsdException w:name="Colorful Grid Accent 2" w:semiHidden="0" w:uiPriority="73" w:unhideWhenUsed="0"/>
-    <w:lsdException w:name="Light Shading Accent 3" w:semiHidden="0" w:uiPriority="60" w:unhideWhenUsed="0"/>
-    <w:lsdException w:name="Light List Accent 3" w:semiHidden="0" w:uiPriority="61" w:unhideWhenUsed="0"/>
-    <w:lsdException w:name="Light Grid Accent 3" w:semiHidden="0" w:uiPriority="62" w:unhideWhenUsed="0"/>
-    <w:lsdException w:name="Medium Shading 1 Accent 3" w:semiHidden="0" w:uiPriority="63" w:unhideWhenUsed="0"/>
-    <w:lsdException w:name="Medium Shading 2 Accent 3" w:semiHidden="0" w:uiPriority="64" w:unhideWhenUsed="0"/>
-    <w:lsdException w:name="Medium List 1 Accent 3" w:semiHidden="0" w:uiPriority="65" w:unhideWhenUsed="0"/>
-    <w:lsdException w:name="Medium List 2 Accent 3" w:semiHidden="0" w:uiPriority="66" w:unhideWhenUsed="0"/>
-    <w:lsdException w:name="Medium Grid 1 Accent 3" w:semiHidden="0" w:uiPriority="67" w:unhideWhenUsed="0"/>
-    <w:lsdException w:name="Medium Grid 2 Accent 3" w:semiHidden="0" w:uiPriority="68" w:unhideWhenUsed="0"/>
-    <w:lsdException w:name="Medium Grid 3 Accent 3" w:semiHidden="0" w:uiPriority="69" w:unhideWhenUsed="0"/>
-    <w:lsdException w:name="Dark List Accent 3" w:semiHidden="0" w:uiPriority="70" w:unhideWhenUsed="0"/>
-    <w:lsdException w:name="Colorful Shading Accent 3" w:semiHidden="0" w:uiPriority="71" w:unhideWhenUsed="0"/>
-    <w:lsdException w:name="Colorful List Accent 3" w:semiHidden="0" w:uiPriority="72" w:unhideWhenUsed="0"/>
-    <w:lsdException w:name="Colorful Grid Accent 3" w:semiHidden="0" w:uiPriority="73" w:unhideWhenUsed="0"/>
-    <w:lsdException w:name="Light Shading Accent 4" w:semiHidden="0" w:uiPriority="60" w:unhideWhenUsed="0"/>
-    <w:lsdException w:name="Light List Accent 4" w:semiHidden="0" w:uiPriority="61" w:unhideWhenUsed="0"/>
-    <w:lsdException w:name="Light Grid Accent 4" w:semiHidden="0" w:uiPriority="62" w:unhideWhenUsed="0"/>
-    <w:lsdException w:name="Medium Shading 1 Accent 4" w:semiHidden="0" w:uiPriority="63" w:unhideWhenUsed="0"/>
-    <w:lsdException w:name="Medium Shading 2 Accent 4" w:semiHidden="0" w:uiPriority="64" w:unhideWhenUsed="0"/>
-    <w:lsdException w:name="Medium List 1 Accent 4" w:semiHidden="0" w:uiPriority="65" w:unhideWhenUsed="0"/>
-    <w:lsdException w:name="Medium List 2 Accent 4" w:semiHidden="0" w:uiPriority="66" w:unhideWhenUsed="0"/>
-    <w:lsdException w:name="Medium Grid 1 Accent 4" w:semiHidden="0" w:uiPriority="67" w:unhideWhenUsed="0"/>
-    <w:lsdException w:name="Medium Grid 2 Accent 4" w:semiHidden="0" w:uiPriority="68" w:unhideWhenUsed="0"/>
-    <w:lsdException w:name="Medium Grid 3 Accent 4" w:semiHidden="0" w:uiPriority="69" w:unhideWhenUsed="0"/>
-    <w:lsdException w:name="Dark List Accent 4" w:semiHidden="0" w:uiPriority="70" w:unhideWhenUsed="0"/>
-    <w:lsdException w:name="Colorful Shading Accent 4" w:semiHidden="0" w:uiPriority="71" w:unhideWhenUsed="0"/>
-    <w:lsdException w:name="Colorful List Accent 4" w:semiHidden="0" w:uiPriority="72" w:unhideWhenUsed="0"/>
-    <w:lsdException w:name="Colorful Grid Accent 4" w:semiHidden="0" w:uiPriority="73" w:unhideWhenUsed="0"/>
-    <w:lsdException w:name="Light Shading Accent 5" w:semiHidden="0" w:uiPriority="60" w:unhideWhenUsed="0"/>
-    <w:lsdException w:name="Light List Accent 5" w:semiHidden="0" w:uiPriority="61" w:unhideWhenUsed="0"/>
-    <w:lsdException w:name="Light Grid Accent 5" w:semiHidden="0" w:uiPriority="62" w:unhideWhenUsed="0"/>
-    <w:lsdException w:name="Medium Shading 1 Accent 5" w:semiHidden="0" w:uiPriority="63" w:unhideWhenUsed="0"/>
-    <w:lsdException w:name="Medium Shading 2 Accent 5" w:semiHidden="0" w:uiPriority="64" w:unhideWhenUsed="0"/>
-    <w:lsdException w:name="Medium List 1 Accent 5" w:semiHidden="0" w:uiPriority="65" w:unhideWhenUsed="0"/>
-    <w:lsdException w:name="Medium List 2 Accent 5" w:semiHidden="0" w:uiPriority="66" w:unhideWhenUsed="0"/>
-    <w:lsdException w:name="Medium Grid 1 Accent 5" w:semiHidden="0" w:uiPriority="67" w:unhideWhenUsed="0"/>
-    <w:lsdException w:name="Medium Grid 2 Accent 5" w:semiHidden="0" w:uiPriority="68" w:unhideWhenUsed="0"/>
-    <w:lsdException w:name="Medium Grid 3 Accent 5" w:semiHidden="0" w:uiPriority="69" w:unhideWhenUsed="0"/>
-    <w:lsdException w:name="Dark List Accent 5" w:semiHidden="0" w:uiPriority="70" w:unhideWhenUsed="0"/>
-    <w:lsdException w:name="Colorful Shading Accent 5" w:semiHidden="0" w:uiPriority="71" w:unhideWhenUsed="0"/>
-    <w:lsdException w:name="Colorful List Accent 5" w:semiHidden="0" w:uiPriority="72" w:unhideWhenUsed="0"/>
-    <w:lsdException w:name="Colorful Grid Accent 5" w:semiHidden="0" w:uiPriority="73" w:unhideWhenUsed="0"/>
-    <w:lsdException w:name="Light Shading Accent 6" w:semiHidden="0" w:uiPriority="60" w:unhideWhenUsed="0"/>
-    <w:lsdException w:name="Light List Accent 6" w:semiHidden="0" w:uiPriority="61" w:unhideWhenUsed="0"/>
-    <w:lsdException w:name="Light Grid Accent 6" w:semiHidden="0" w:uiPriority="62" w:unhideWhenUsed="0"/>
-    <w:lsdException w:name="Medium Shading 1 Accent 6" w:semiHidden="0" w:uiPriority="63" w:unhideWhenUsed="0"/>
-    <w:lsdException w:name="Medium Shading 2 Accent 6" w:semiHidden="0" w:uiPriority="64" w:unhideWhenUsed="0"/>
-    <w:lsdException w:name="Medium List 1 Accent 6" w:semiHidden="0" w:uiPriority="65" w:unhideWhenUsed="0"/>
-    <w:lsdException w:name="Medium List 2 Accent 6" w:semiHidden="0" w:uiPriority="66" w:unhideWhenUsed="0"/>
-    <w:lsdException w:name="Medium Grid 1 Accent 6" w:semiHidden="0" w:uiPriority="67" w:unhideWhenUsed="0"/>
-    <w:lsdException w:name="Medium Grid 2 Accent 6" w:semiHidden="0" w:uiPriority="68" w:unhideWhenUsed="0"/>
-    <w:lsdException w:name="Medium Grid 3 Accent 6" w:semiHidden="0" w:uiPriority="69" w:unhideWhenUsed="0"/>
-    <w:lsdException w:name="Dark List Accent 6" w:semiHidden="0" w:uiPriority="70" w:unhideWhenUsed="0"/>
-    <w:lsdException w:name="Colorful Shading Accent 6" w:semiHidden="0" w:uiPriority="71" w:unhideWhenUsed="0"/>
-    <w:lsdException w:name="Colorful List Accent 6" w:semiHidden="0" w:uiPriority="72" w:unhideWhenUsed="0"/>
-    <w:lsdException w:name="Colorful Grid Accent 6" w:semiHidden="0" w:uiPriority="73" w:unhideWhenUsed="0"/>
-    <w:lsdException w:name="Subtle Emphasis" w:semiHidden="0" w:uiPriority="19" w:unhideWhenUsed="0" w:qFormat="1"/>
-    <w:lsdException w:name="Intense Emphasis" w:semiHidden="0" w:uiPriority="21" w:unhideWhenUsed="0" w:qFormat="1"/>
-    <w:lsdException w:name="Subtle Reference" w:semiHidden="0" w:uiPriority="31" w:unhideWhenUsed="0" w:qFormat="1"/>
-    <w:lsdException w:name="Intense Reference" w:semiHidden="0" w:uiPriority="32" w:unhideWhenUsed="0" w:qFormat="1"/>
-    <w:lsdException w:name="Book Title" w:semiHidden="0" w:uiPriority="33" w:unhideWhenUsed="0" w:qFormat="1"/>
-    <w:lsdException w:name="Bibliography" w:uiPriority="37"/>
-    <w:lsdException w:name="TOC Heading" w:uiPriority="39" w:qFormat="1"/>
+  <w:latentStyles w:defLockedState="0" w:defUIPriority="99" w:defSemiHidden="0" w:defUnhideWhenUsed="0" w:defQFormat="0" w:count="376">
+    <w:lsdException w:name="Normal" w:uiPriority="0" w:qFormat="1"/>
+    <w:lsdException w:name="heading 1" w:uiPriority="9" w:qFormat="1"/>
+    <w:lsdException w:name="heading 2" w:semiHidden="1" w:uiPriority="9" w:unhideWhenUsed="1" w:qFormat="1"/>
+    <w:lsdException w:name="heading 3" w:semiHidden="1" w:uiPriority="9" w:unhideWhenUsed="1" w:qFormat="1"/>
+    <w:lsdException w:name="heading 4" w:semiHidden="1" w:uiPriority="9" w:unhideWhenUsed="1" w:qFormat="1"/>
+    <w:lsdException w:name="heading 5" w:semiHidden="1" w:uiPriority="9" w:unhideWhenUsed="1" w:qFormat="1"/>
+    <w:lsdException w:name="heading 6" w:semiHidden="1" w:uiPriority="9" w:unhideWhenUsed="1" w:qFormat="1"/>
+    <w:lsdException w:name="heading 7" w:semiHidden="1" w:uiPriority="9" w:unhideWhenUsed="1" w:qFormat="1"/>
+    <w:lsdException w:name="heading 8" w:semiHidden="1" w:uiPriority="9" w:unhideWhenUsed="1" w:qFormat="1"/>
+    <w:lsdException w:name="heading 9" w:semiHidden="1" w:uiPriority="9" w:unhideWhenUsed="1" w:qFormat="1"/>
+    <w:lsdException w:name="index 1" w:semiHidden="1" w:unhideWhenUsed="1"/>
+    <w:lsdException w:name="index 2" w:semiHidden="1" w:unhideWhenUsed="1"/>
+    <w:lsdException w:name="index 3" w:semiHidden="1" w:unhideWhenUsed="1"/>
+    <w:lsdException w:name="index 4" w:semiHidden="1" w:unhideWhenUsed="1"/>
+    <w:lsdException w:name="index 5" w:semiHidden="1" w:unhideWhenUsed="1"/>
+    <w:lsdException w:name="index 6" w:semiHidden="1" w:unhideWhenUsed="1"/>
+    <w:lsdException w:name="index 7" w:semiHidden="1" w:unhideWhenUsed="1"/>
+    <w:lsdException w:name="index 8" w:semiHidden="1" w:unhideWhenUsed="1"/>
+    <w:lsdException w:name="index 9" w:semiHidden="1" w:unhideWhenUsed="1"/>
+    <w:lsdException w:name="toc 1" w:semiHidden="1" w:uiPriority="39" w:unhideWhenUsed="1"/>
+    <w:lsdException w:name="toc 2" w:semiHidden="1" w:uiPriority="39" w:unhideWhenUsed="1"/>
+    <w:lsdException w:name="toc 3" w:semiHidden="1" w:uiPriority="39" w:unhideWhenUsed="1"/>
+    <w:lsdException w:name="toc 4" w:semiHidden="1" w:uiPriority="39" w:unhideWhenUsed="1"/>
+    <w:lsdException w:name="toc 5" w:semiHidden="1" w:uiPriority="39" w:unhideWhenUsed="1"/>
+    <w:lsdException w:name="toc 6" w:semiHidden="1" w:uiPriority="39" w:unhideWhenUsed="1"/>
+    <w:lsdException w:name="toc 7" w:semiHidden="1" w:uiPriority="39" w:unhideWhenUsed="1"/>
+    <w:lsdException w:name="toc 8" w:semiHidden="1" w:uiPriority="39" w:unhideWhenUsed="1"/>
+    <w:lsdException w:name="toc 9" w:semiHidden="1" w:uiPriority="39" w:unhideWhenUsed="1"/>
+    <w:lsdException w:name="Normal Indent" w:semiHidden="1" w:unhideWhenUsed="1"/>
+    <w:lsdException w:name="footnote text" w:semiHidden="1" w:unhideWhenUsed="1"/>
+    <w:lsdException w:name="annotation text" w:semiHidden="1" w:unhideWhenUsed="1"/>
+    <w:lsdException w:name="header" w:semiHidden="1" w:unhideWhenUsed="1"/>
+    <w:lsdException w:name="footer" w:semiHidden="1" w:unhideWhenUsed="1"/>
+    <w:lsdException w:name="index heading" w:semiHidden="1" w:unhideWhenUsed="1"/>
+    <w:lsdException w:name="caption" w:semiHidden="1" w:uiPriority="35" w:unhideWhenUsed="1" w:qFormat="1"/>
+    <w:lsdException w:name="table of figures" w:semiHidden="1" w:unhideWhenUsed="1"/>
+    <w:lsdException w:name="envelope address" w:semiHidden="1" w:unhideWhenUsed="1"/>
+    <w:lsdException w:name="envelope return" w:semiHidden="1" w:unhideWhenUsed="1"/>
+    <w:lsdException w:name="footnote reference" w:semiHidden="1" w:unhideWhenUsed="1"/>
+    <w:lsdException w:name="annotation reference" w:semiHidden="1" w:unhideWhenUsed="1"/>
+    <w:lsdException w:name="line number" w:semiHidden="1" w:unhideWhenUsed="1"/>
+    <w:lsdException w:name="page number" w:semiHidden="1" w:unhideWhenUsed="1"/>
+    <w:lsdException w:name="endnote reference" w:semiHidden="1" w:unhideWhenUsed="1"/>
+    <w:lsdException w:name="endnote text" w:semiHidden="1" w:unhideWhenUsed="1"/>
+    <w:lsdException w:name="table of authorities" w:semiHidden="1" w:unhideWhenUsed="1"/>
+    <w:lsdException w:name="macro" w:semiHidden="1" w:unhideWhenUsed="1"/>
+    <w:lsdException w:name="toa heading" w:semiHidden="1" w:unhideWhenUsed="1"/>
+    <w:lsdException w:name="List" w:semiHidden="1" w:unhideWhenUsed="1"/>
+    <w:lsdException w:name="List Bullet" w:semiHidden="1" w:unhideWhenUsed="1"/>
+    <w:lsdException w:name="List Number" w:semiHidden="1" w:unhideWhenUsed="1"/>
+    <w:lsdException w:name="List 2" w:semiHidden="1" w:unhideWhenUsed="1"/>
+    <w:lsdException w:name="List 3" w:semiHidden="1" w:unhideWhenUsed="1"/>
+    <w:lsdException w:name="List 4" w:semiHidden="1" w:unhideWhenUsed="1"/>
+    <w:lsdException w:name="List 5" w:semiHidden="1" w:unhideWhenUsed="1"/>
+    <w:lsdException w:name="List Bullet 2" w:semiHidden="1" w:unhideWhenUsed="1"/>
+    <w:lsdException w:name="List Bullet 3" w:semiHidden="1" w:unhideWhenUsed="1"/>
+    <w:lsdException w:name="List Bullet 4" w:semiHidden="1" w:unhideWhenUsed="1"/>
+    <w:lsdException w:name="List Bullet 5" w:semiHidden="1" w:unhideWhenUsed="1"/>
+    <w:lsdException w:name="List Number 2" w:semiHidden="1" w:unhideWhenUsed="1"/>
+    <w:lsdException w:name="List Number 3" w:semiHidden="1" w:unhideWhenUsed="1"/>
+    <w:lsdException w:name="List Number 4" w:semiHidden="1" w:unhideWhenUsed="1"/>
+    <w:lsdException w:name="List Number 5" w:semiHidden="1" w:unhideWhenUsed="1"/>
+    <w:lsdException w:name="Title" w:uiPriority="10" w:qFormat="1"/>
+    <w:lsdException w:name="Closing" w:semiHidden="1" w:unhideWhenUsed="1"/>
+    <w:lsdException w:name="Signature" w:semiHidden="1" w:unhideWhenUsed="1"/>
+    <w:lsdException w:name="Default Paragraph Font" w:semiHidden="1" w:uiPriority="1" w:unhideWhenUsed="1"/>
+    <w:lsdException w:name="Body Text" w:semiHidden="1" w:unhideWhenUsed="1"/>
+    <w:lsdException w:name="Body Text Indent" w:semiHidden="1" w:unhideWhenUsed="1"/>
+    <w:lsdException w:name="List Continue" w:semiHidden="1" w:unhideWhenUsed="1"/>
+    <w:lsdException w:name="List Continue 2" w:semiHidden="1" w:unhideWhenUsed="1"/>
+    <w:lsdException w:name="List Continue 3" w:semiHidden="1" w:unhideWhenUsed="1"/>
+    <w:lsdException w:name="List Continue 4" w:semiHidden="1" w:unhideWhenUsed="1"/>
+    <w:lsdException w:name="List Continue 5" w:semiHidden="1" w:unhideWhenUsed="1"/>
+    <w:lsdException w:name="Message Header" w:semiHidden="1" w:unhideWhenUsed="1"/>
+    <w:lsdException w:name="Subtitle" w:uiPriority="11" w:qFormat="1"/>
+    <w:lsdException w:name="Salutation" w:semiHidden="1" w:unhideWhenUsed="1"/>
+    <w:lsdException w:name="Date" w:semiHidden="1" w:unhideWhenUsed="1"/>
+    <w:lsdException w:name="Body Text First Indent" w:semiHidden="1" w:unhideWhenUsed="1"/>
+    <w:lsdException w:name="Body Text First Indent 2" w:semiHidden="1" w:unhideWhenUsed="1"/>
+    <w:lsdException w:name="Note Heading" w:semiHidden="1" w:unhideWhenUsed="1"/>
+    <w:lsdException w:name="Body Text 2" w:semiHidden="1" w:unhideWhenUsed="1"/>
+    <w:lsdException w:name="Body Text 3" w:semiHidden="1" w:unhideWhenUsed="1"/>
+    <w:lsdException w:name="Body Text Indent 2" w:semiHidden="1" w:unhideWhenUsed="1"/>
+    <w:lsdException w:name="Body Text Indent 3" w:semiHidden="1" w:unhideWhenUsed="1"/>
+    <w:lsdException w:name="Block Text" w:semiHidden="1" w:unhideWhenUsed="1"/>
+    <w:lsdException w:name="Hyperlink" w:semiHidden="1" w:unhideWhenUsed="1"/>
+    <w:lsdException w:name="FollowedHyperlink" w:semiHidden="1" w:unhideWhenUsed="1"/>
+    <w:lsdException w:name="Strong" w:uiPriority="22" w:qFormat="1"/>
+    <w:lsdException w:name="Emphasis" w:uiPriority="20" w:qFormat="1"/>
+    <w:lsdException w:name="Document Map" w:semiHidden="1" w:unhideWhenUsed="1"/>
+    <w:lsdException w:name="Plain Text" w:semiHidden="1" w:unhideWhenUsed="1"/>
+    <w:lsdException w:name="E-mail Signature" w:semiHidden="1" w:unhideWhenUsed="1"/>
+    <w:lsdException w:name="HTML Top of Form" w:semiHidden="1" w:unhideWhenUsed="1"/>
+    <w:lsdException w:name="HTML Bottom of Form" w:semiHidden="1" w:unhideWhenUsed="1"/>
+    <w:lsdException w:name="Normal (Web)" w:semiHidden="1" w:unhideWhenUsed="1"/>
+    <w:lsdException w:name="HTML Acronym" w:semiHidden="1" w:unhideWhenUsed="1"/>
+    <w:lsdException w:name="HTML Address" w:semiHidden="1" w:unhideWhenUsed="1"/>
+    <w:lsdException w:name="HTML Cite" w:semiHidden="1" w:unhideWhenUsed="1"/>
+    <w:lsdException w:name="HTML Code" w:semiHidden="1" w:unhideWhenUsed="1"/>
+    <w:lsdException w:name="HTML Definition" w:semiHidden="1" w:unhideWhenUsed="1"/>
+    <w:lsdException w:name="HTML Keyboard" w:semiHidden="1" w:unhideWhenUsed="1"/>
+    <w:lsdException w:name="HTML Preformatted" w:semiHidden="1" w:unhideWhenUsed="1"/>
+    <w:lsdException w:name="HTML Sample" w:semiHidden="1" w:unhideWhenUsed="1"/>
+    <w:lsdException w:name="HTML Typewriter" w:semiHidden="1" w:unhideWhenUsed="1"/>
+    <w:lsdException w:name="HTML Variable" w:semiHidden="1" w:unhideWhenUsed="1"/>
+    <w:lsdException w:name="Normal Table" w:semiHidden="1" w:unhideWhenUsed="1"/>
+    <w:lsdException w:name="annotation subject" w:semiHidden="1" w:unhideWhenUsed="1"/>
+    <w:lsdException w:name="No List" w:semiHidden="1" w:unhideWhenUsed="1"/>
+    <w:lsdException w:name="Outline List 1" w:semiHidden="1" w:unhideWhenUsed="1"/>
+    <w:lsdException w:name="Outline List 2" w:semiHidden="1" w:unhideWhenUsed="1"/>
+    <w:lsdException w:name="Outline List 3" w:semiHidden="1" w:unhideWhenUsed="1"/>
+    <w:lsdException w:name="Table Simple 1" w:semiHidden="1" w:unhideWhenUsed="1"/>
+    <w:lsdException w:name="Table Simple 2" w:semiHidden="1" w:unhideWhenUsed="1"/>
+    <w:lsdException w:name="Table Simple 3" w:semiHidden="1" w:unhideWhenUsed="1"/>
+    <w:lsdException w:name="Table Classic 1" w:semiHidden="1" w:unhideWhenUsed="1"/>
+    <w:lsdException w:name="Table Classic 2" w:semiHidden="1" w:unhideWhenUsed="1"/>
+    <w:lsdException w:name="Table Classic 3" w:semiHidden="1" w:unhideWhenUsed="1"/>
+    <w:lsdException w:name="Table Classic 4" w:semiHidden="1" w:unhideWhenUsed="1"/>
+    <w:lsdException w:name="Table Colorful 1" w:semiHidden="1" w:unhideWhenUsed="1"/>
+    <w:lsdException w:name="Table Colorful 2" w:semiHidden="1" w:unhideWhenUsed="1"/>
+    <w:lsdException w:name="Table Colorful 3" w:semiHidden="1" w:unhideWhenUsed="1"/>
+    <w:lsdException w:name="Table Columns 1" w:semiHidden="1" w:unhideWhenUsed="1"/>
+    <w:lsdException w:name="Table Columns 2" w:semiHidden="1" w:unhideWhenUsed="1"/>
+    <w:lsdException w:name="Table Columns 3" w:semiHidden="1" w:unhideWhenUsed="1"/>
+    <w:lsdException w:name="Table Columns 4" w:semiHidden="1" w:unhideWhenUsed="1"/>
+    <w:lsdException w:name="Table Columns 5" w:semiHidden="1" w:unhideWhenUsed="1"/>
+    <w:lsdException w:name="Table Grid 1" w:semiHidden="1" w:unhideWhenUsed="1"/>
+    <w:lsdException w:name="Table Grid 2" w:semiHidden="1" w:unhideWhenUsed="1"/>
+    <w:lsdException w:name="Table Grid 3" w:semiHidden="1" w:unhideWhenUsed="1"/>
+    <w:lsdException w:name="Table Grid 4" w:semiHidden="1" w:unhideWhenUsed="1"/>
+    <w:lsdException w:name="Table Grid 5" w:semiHidden="1" w:unhideWhenUsed="1"/>
+    <w:lsdException w:name="Table Grid 6" w:semiHidden="1" w:unhideWhenUsed="1"/>
+    <w:lsdException w:name="Table Grid 7" w:semiHidden="1" w:unhideWhenUsed="1"/>
+    <w:lsdException w:name="Table Grid 8" w:semiHidden="1" w:unhideWhenUsed="1"/>
+    <w:lsdException w:name="Table List 1" w:semiHidden="1" w:unhideWhenUsed="1"/>
+    <w:lsdException w:name="Table List 2" w:semiHidden="1" w:unhideWhenUsed="1"/>
+    <w:lsdException w:name="Table List 3" w:semiHidden="1" w:unhideWhenUsed="1"/>
+    <w:lsdException w:name="Table List 4" w:semiHidden="1" w:unhideWhenUsed="1"/>
+    <w:lsdException w:name="Table List 5" w:semiHidden="1" w:unhideWhenUsed="1"/>
+    <w:lsdException w:name="Table List 6" w:semiHidden="1" w:unhideWhenUsed="1"/>
+    <w:lsdException w:name="Table List 7" w:semiHidden="1" w:unhideWhenUsed="1"/>
+    <w:lsdException w:name="Table List 8" w:semiHidden="1" w:unhideWhenUsed="1"/>
+    <w:lsdException w:name="Table 3D effects 1" w:semiHidden="1" w:unhideWhenUsed="1"/>
+    <w:lsdException w:name="Table 3D effects 2" w:semiHidden="1" w:unhideWhenUsed="1"/>
+    <w:lsdException w:name="Table 3D effects 3" w:semiHidden="1" w:unhideWhenUsed="1"/>
+    <w:lsdException w:name="Table Contemporary" w:semiHidden="1" w:unhideWhenUsed="1"/>
+    <w:lsdException w:name="Table Elegant" w:semiHidden="1" w:unhideWhenUsed="1"/>
+    <w:lsdException w:name="Table Professional" w:semiHidden="1" w:unhideWhenUsed="1"/>
+    <w:lsdException w:name="Table Subtle 1" w:semiHidden="1" w:unhideWhenUsed="1"/>
+    <w:lsdException w:name="Table Subtle 2" w:semiHidden="1" w:unhideWhenUsed="1"/>
+    <w:lsdException w:name="Table Web 1" w:semiHidden="1" w:unhideWhenUsed="1"/>
+    <w:lsdException w:name="Table Web 2" w:semiHidden="1" w:unhideWhenUsed="1"/>
+    <w:lsdException w:name="Table Web 3" w:semiHidden="1" w:unhideWhenUsed="1"/>
+    <w:lsdException w:name="Balloon Text" w:semiHidden="1" w:unhideWhenUsed="1"/>
+    <w:lsdException w:name="Table Grid" w:semiHidden="1" w:uiPriority="59" w:unhideWhenUsed="1"/>
+    <w:lsdException w:name="Table Theme" w:semiHidden="1" w:unhideWhenUsed="1"/>
+    <w:lsdException w:name="Placeholder Text" w:semiHidden="1"/>
+    <w:lsdException w:name="No Spacing" w:uiPriority="1" w:qFormat="1"/>
+    <w:lsdException w:name="Light Shading" w:uiPriority="60"/>
+    <w:lsdException w:name="Light List" w:uiPriority="61"/>
+    <w:lsdException w:name="Light Grid" w:uiPriority="62"/>
+    <w:lsdException w:name="Medium Shading 1" w:uiPriority="63"/>
+    <w:lsdException w:name="Medium Shading 2" w:uiPriority="64"/>
+    <w:lsdException w:name="Medium List 1" w:uiPriority="65"/>
+    <w:lsdException w:name="Medium List 2" w:uiPriority="66"/>
+    <w:lsdException w:name="Medium Grid 1" w:uiPriority="67"/>
+    <w:lsdException w:name="Medium Grid 2" w:uiPriority="68"/>
+    <w:lsdException w:name="Medium Grid 3" w:uiPriority="69"/>
+    <w:lsdException w:name="Dark List" w:uiPriority="70"/>
+    <w:lsdException w:name="Colorful Shading" w:uiPriority="71"/>
+    <w:lsdException w:name="Colorful List" w:uiPriority="72"/>
+    <w:lsdException w:name="Colorful Grid" w:uiPriority="73"/>
+    <w:lsdException w:name="Light Shading Accent 1" w:uiPriority="60"/>
+    <w:lsdException w:name="Light List Accent 1" w:uiPriority="61"/>
+    <w:lsdException w:name="Light Grid Accent 1" w:uiPriority="62"/>
+    <w:lsdException w:name="Medium Shading 1 Accent 1" w:uiPriority="63"/>
+    <w:lsdException w:name="Medium Shading 2 Accent 1" w:uiPriority="64"/>
+    <w:lsdException w:name="Medium List 1 Accent 1" w:uiPriority="65"/>
+    <w:lsdException w:name="Revision" w:semiHidden="1"/>
+    <w:lsdException w:name="List Paragraph" w:uiPriority="34" w:qFormat="1"/>
+    <w:lsdException w:name="Quote" w:uiPriority="29" w:qFormat="1"/>
+    <w:lsdException w:name="Intense Quote" w:uiPriority="30" w:qFormat="1"/>
+    <w:lsdException w:name="Medium List 2 Accent 1" w:uiPriority="66"/>
+    <w:lsdException w:name="Medium Grid 1 Accent 1" w:uiPriority="67"/>
+    <w:lsdException w:name="Medium Grid 2 Accent 1" w:uiPriority="68"/>
+    <w:lsdException w:name="Medium Grid 3 Accent 1" w:uiPriority="69"/>
+    <w:lsdException w:name="Dark List Accent 1" w:uiPriority="70"/>
+    <w:lsdException w:name="Colorful Shading Accent 1" w:uiPriority="71"/>
+    <w:lsdException w:name="Colorful List Accent 1" w:uiPriority="72"/>
+    <w:lsdException w:name="Colorful Grid Accent 1" w:uiPriority="73"/>
+    <w:lsdException w:name="Light Shading Accent 2" w:uiPriority="60"/>
+    <w:lsdException w:name="Light List Accent 2" w:uiPriority="61"/>
+    <w:lsdException w:name="Light Grid Accent 2" w:uiPriority="62"/>
+    <w:lsdException w:name="Medium Shading 1 Accent 2" w:uiPriority="63"/>
+    <w:lsdException w:name="Medium Shading 2 Accent 2" w:uiPriority="64"/>
+    <w:lsdException w:name="Medium List 1 Accent 2" w:uiPriority="65"/>
+    <w:lsdException w:name="Medium List 2 Accent 2" w:uiPriority="66"/>
+    <w:lsdException w:name="Medium Grid 1 Accent 2" w:uiPriority="67"/>
+    <w:lsdException w:name="Medium Grid 2 Accent 2" w:uiPriority="68"/>
+    <w:lsdException w:name="Medium Grid 3 Accent 2" w:uiPriority="69"/>
+    <w:lsdException w:name="Dark List Accent 2" w:uiPriority="70"/>
+    <w:lsdException w:name="Colorful Shading Accent 2" w:uiPriority="71"/>
+    <w:lsdException w:name="Colorful List Accent 2" w:uiPriority="72"/>
+    <w:lsdException w:name="Colorful Grid Accent 2" w:uiPriority="73"/>
+    <w:lsdException w:name="Light Shading Accent 3" w:uiPriority="60"/>
+    <w:lsdException w:name="Light List Accent 3" w:uiPriority="61"/>
+    <w:lsdException w:name="Light Grid Accent 3" w:uiPriority="62"/>
+    <w:lsdException w:name="Medium Shading 1 Accent 3" w:uiPriority="63"/>
+    <w:lsdException w:name="Medium Shading 2 Accent 3" w:uiPriority="64"/>
+    <w:lsdException w:name="Medium List 1 Accent 3" w:uiPriority="65"/>
+    <w:lsdException w:name="Medium List 2 Accent 3" w:uiPriority="66"/>
+    <w:lsdException w:name="Medium Grid 1 Accent 3" w:uiPriority="67"/>
+    <w:lsdException w:name="Medium Grid 2 Accent 3" w:uiPriority="68"/>
+    <w:lsdException w:name="Medium Grid 3 Accent 3" w:uiPriority="69"/>
+    <w:lsdException w:name="Dark List Accent 3" w:uiPriority="70"/>
+    <w:lsdException w:name="Colorful Shading Accent 3" w:uiPriority="71"/>
+    <w:lsdException w:name="Colorful List Accent 3" w:uiPriority="72"/>
+    <w:lsdException w:name="Colorful Grid Accent 3" w:uiPriority="73"/>
+    <w:lsdException w:name="Light Shading Accent 4" w:uiPriority="60"/>
+    <w:lsdException w:name="Light List Accent 4" w:uiPriority="61"/>
+    <w:lsdException w:name="Light Grid Accent 4" w:uiPriority="62"/>
+    <w:lsdException w:name="Medium Shading 1 Accent 4" w:uiPriority="63"/>
+    <w:lsdException w:name="Medium Shading 2 Accent 4" w:uiPriority="64"/>
+    <w:lsdException w:name="Medium List 1 Accent 4" w:uiPriority="65"/>
+    <w:lsdException w:name="Medium List 2 Accent 4" w:uiPriority="66"/>
+    <w:lsdException w:name="Medium Grid 1 Accent 4" w:uiPriority="67"/>
+    <w:lsdException w:name="Medium Grid 2 Accent 4" w:uiPriority="68"/>
+    <w:lsdException w:name="Medium Grid 3 Accent 4" w:uiPriority="69"/>
+    <w:lsdException w:name="Dark List Accent 4" w:uiPriority="70"/>
+    <w:lsdException w:name="Colorful Shading Accent 4" w:uiPriority="71"/>
+    <w:lsdException w:name="Colorful List Accent 4" w:uiPriority="72"/>
+    <w:lsdException w:name="Colorful Grid Accent 4" w:uiPriority="73"/>
+    <w:lsdException w:name="Light Shading Accent 5" w:uiPriority="60"/>
+    <w:lsdException w:name="Light List Accent 5" w:uiPriority="61"/>
+    <w:lsdException w:name="Light Grid Accent 5" w:uiPriority="62"/>
+    <w:lsdException w:name="Medium Shading 1 Accent 5" w:uiPriority="63"/>
+    <w:lsdException w:name="Medium Shading 2 Accent 5" w:uiPriority="64"/>
+    <w:lsdException w:name="Medium List 1 Accent 5" w:uiPriority="65"/>
+    <w:lsdException w:name="Medium List 2 Accent 5" w:uiPriority="66"/>
+    <w:lsdException w:name="Medium Grid 1 Accent 5" w:uiPriority="67"/>
+    <w:lsdException w:name="Medium Grid 2 Accent 5" w:uiPriority="68"/>
+    <w:lsdException w:name="Medium Grid 3 Accent 5" w:uiPriority="69"/>
+    <w:lsdException w:name="Dark List Accent 5" w:uiPriority="70"/>
+    <w:lsdException w:name="Colorful Shading Accent 5" w:uiPriority="71"/>
+    <w:lsdException w:name="Colorful List Accent 5" w:uiPriority="72"/>
+    <w:lsdException w:name="Colorful Grid Accent 5" w:uiPriority="73"/>
+    <w:lsdException w:name="Light Shading Accent 6" w:uiPriority="60"/>
+    <w:lsdException w:name="Light List Accent 6" w:uiPriority="61"/>
+    <w:lsdException w:name="Light Grid Accent 6" w:uiPriority="62"/>
+    <w:lsdException w:name="Medium Shading 1 Accent 6" w:uiPriority="63"/>
+    <w:lsdException w:name="Medium Shading 2 Accent 6" w:uiPriority="64"/>
+    <w:lsdException w:name="Medium List 1 Accent 6" w:uiPriority="65"/>
+    <w:lsdException w:name="Medium List 2 Accent 6" w:uiPriority="66"/>
+    <w:lsdException w:name="Medium Grid 1 Accent 6" w:uiPriority="67"/>
+    <w:lsdException w:name="Medium Grid 2 Accent 6" w:uiPriority="68"/>
+    <w:lsdException w:name="Medium Grid 3 Accent 6" w:uiPriority="69"/>
+    <w:lsdException w:name="Dark List Accent 6" w:uiPriority="70"/>
+    <w:lsdException w:name="Colorful Shading Accent 6" w:uiPriority="71"/>
+    <w:lsdException w:name="Colorful List Accent 6" w:uiPriority="72"/>
+    <w:lsdException w:name="Colorful Grid Accent 6" w:uiPriority="73"/>
+    <w:lsdException w:name="Subtle Emphasis" w:uiPriority="19" w:qFormat="1"/>
+    <w:lsdException w:name="Intense Emphasis" w:uiPriority="21" w:qFormat="1"/>
+    <w:lsdException w:name="Subtle Reference" w:uiPriority="31" w:qFormat="1"/>
+    <w:lsdException w:name="Intense Reference" w:uiPriority="32" w:qFormat="1"/>
+    <w:lsdException w:name="Book Title" w:uiPriority="33" w:qFormat="1"/>
+    <w:lsdException w:name="Bibliography" w:semiHidden="1" w:uiPriority="37" w:unhideWhenUsed="1"/>
+    <w:lsdException w:name="TOC Heading" w:semiHidden="1" w:uiPriority="39" w:unhideWhenUsed="1" w:qFormat="1"/>
+    <w:lsdException w:name="Plain Table 1" w:uiPriority="41"/>
+    <w:lsdException w:name="Plain Table 2" w:uiPriority="42"/>
+    <w:lsdException w:name="Plain Table 3" w:uiPriority="43"/>
+    <w:lsdException w:name="Plain Table 4" w:uiPriority="44"/>
+    <w:lsdException w:name="Plain Table 5" w:uiPriority="45"/>
+    <w:lsdException w:name="Grid Table Light" w:uiPriority="40"/>
+    <w:lsdException w:name="Grid Table 1 Light" w:uiPriority="46"/>
+    <w:lsdException w:name="Grid Table 2" w:uiPriority="47"/>
+    <w:lsdException w:name="Grid Table 3" w:uiPriority="48"/>
+    <w:lsdException w:name="Grid Table 4" w:uiPriority="49"/>
+    <w:lsdException w:name="Grid Table 5 Dark" w:uiPriority="50"/>
+    <w:lsdException w:name="Grid Table 6 Colorful" w:uiPriority="51"/>
+    <w:lsdException w:name="Grid Table 7 Colorful" w:uiPriority="52"/>
+    <w:lsdException w:name="Grid Table 1 Light Accent 1" w:uiPriority="46"/>
+    <w:lsdException w:name="Grid Table 2 Accent 1" w:uiPriority="47"/>
+    <w:lsdException w:name="Grid Table 3 Accent 1" w:uiPriority="48"/>
+    <w:lsdException w:name="Grid Table 4 Accent 1" w:uiPriority="49"/>
+    <w:lsdException w:name="Grid Table 5 Dark Accent 1" w:uiPriority="50"/>
+    <w:lsdException w:name="Grid Table 6 Colorful Accent 1" w:uiPriority="51"/>
+    <w:lsdException w:name="Grid Table 7 Colorful Accent 1" w:uiPriority="52"/>
+    <w:lsdException w:name="Grid Table 1 Light Accent 2" w:uiPriority="46"/>
+    <w:lsdException w:name="Grid Table 2 Accent 2" w:uiPriority="47"/>
+    <w:lsdException w:name="Grid Table 3 Accent 2" w:uiPriority="48"/>
+    <w:lsdException w:name="Grid Table 4 Accent 2" w:uiPriority="49"/>
+    <w:lsdException w:name="Grid Table 5 Dark Accent 2" w:uiPriority="50"/>
+    <w:lsdException w:name="Grid Table 6 Colorful Accent 2" w:uiPriority="51"/>
+    <w:lsdException w:name="Grid Table 7 Colorful Accent 2" w:uiPriority="52"/>
+    <w:lsdException w:name="Grid Table 1 Light Accent 3" w:uiPriority="46"/>
+    <w:lsdException w:name="Grid Table 2 Accent 3" w:uiPriority="47"/>
+    <w:lsdException w:name="Grid Table 3 Accent 3" w:uiPriority="48"/>
+    <w:lsdException w:name="Grid Table 4 Accent 3" w:uiPriority="49"/>
+    <w:lsdException w:name="Grid Table 5 Dark Accent 3" w:uiPriority="50"/>
+    <w:lsdException w:name="Grid Table 6 Colorful Accent 3" w:uiPriority="51"/>
+    <w:lsdException w:name="Grid Table 7 Colorful Accent 3" w:uiPriority="52"/>
+    <w:lsdException w:name="Grid Table 1 Light Accent 4" w:uiPriority="46"/>
+    <w:lsdException w:name="Grid Table 2 Accent 4" w:uiPriority="47"/>
+    <w:lsdException w:name="Grid Table 3 Accent 4" w:uiPriority="48"/>
+    <w:lsdException w:name="Grid Table 4 Accent 4" w:uiPriority="49"/>
+    <w:lsdException w:name="Grid Table 5 Dark Accent 4" w:uiPriority="50"/>
+    <w:lsdException w:name="Grid Table 6 Colorful Accent 4" w:uiPriority="51"/>
+    <w:lsdException w:name="Grid Table 7 Colorful Accent 4" w:uiPriority="52"/>
+    <w:lsdException w:name="Grid Table 1 Light Accent 5" w:uiPriority="46"/>
+    <w:lsdException w:name="Grid Table 2 Accent 5" w:uiPriority="47"/>
+    <w:lsdException w:name="Grid Table 3 Accent 5" w:uiPriority="48"/>
+    <w:lsdException w:name="Grid Table 4 Accent 5" w:uiPriority="49"/>
+    <w:lsdException w:name="Grid Table 5 Dark Accent 5" w:uiPriority="50"/>
+    <w:lsdException w:name="Grid Table 6 Colorful Accent 5" w:uiPriority="51"/>
+    <w:lsdException w:name="Grid Table 7 Colorful Accent 5" w:uiPriority="52"/>
+    <w:lsdException w:name="Grid Table 1 Light Accent 6" w:uiPriority="46"/>
+    <w:lsdException w:name="Grid Table 2 Accent 6" w:uiPriority="47"/>
+    <w:lsdException w:name="Grid Table 3 Accent 6" w:uiPriority="48"/>
+    <w:lsdException w:name="Grid Table 4 Accent 6" w:uiPriority="49"/>
+    <w:lsdException w:name="Grid Table 5 Dark Accent 6" w:uiPriority="50"/>
+    <w:lsdException w:name="Grid Table 6 Colorful Accent 6" w:uiPriority="51"/>
+    <w:lsdException w:name="Grid Table 7 Colorful Accent 6" w:uiPriority="52"/>
+    <w:lsdException w:name="List Table 1 Light" w:uiPriority="46"/>
+    <w:lsdException w:name="List Table 2" w:uiPriority="47"/>
+    <w:lsdException w:name="List Table 3" w:uiPriority="48"/>
+    <w:lsdException w:name="List Table 4" w:uiPriority="49"/>
+    <w:lsdException w:name="List Table 5 Dark" w:uiPriority="50"/>
+    <w:lsdException w:name="List Table 6 Colorful" w:uiPriority="51"/>
+    <w:lsdException w:name="List Table 7 Colorful" w:uiPriority="52"/>
+    <w:lsdException w:name="List Table 1 Light Accent 1" w:uiPriority="46"/>
+    <w:lsdException w:name="List Table 2 Accent 1" w:uiPriority="47"/>
+    <w:lsdException w:name="List Table 3 Accent 1" w:uiPriority="48"/>
+    <w:lsdException w:name="List Table 4 Accent 1" w:uiPriority="49"/>
+    <w:lsdException w:name="List Table 5 Dark Accent 1" w:uiPriority="50"/>
+    <w:lsdException w:name="List Table 6 Colorful Accent 1" w:uiPriority="51"/>
+    <w:lsdException w:name="List Table 7 Colorful Accent 1" w:uiPriority="52"/>
+    <w:lsdException w:name="List Table 1 Light Accent 2" w:uiPriority="46"/>
+    <w:lsdException w:name="List Table 2 Accent 2" w:uiPriority="47"/>
+    <w:lsdException w:name="List Table 3 Accent 2" w:uiPriority="48"/>
+    <w:lsdException w:name="List Table 4 Accent 2" w:uiPriority="49"/>
+    <w:lsdException w:name="List Table 5 Dark Accent 2" w:uiPriority="50"/>
+    <w:lsdException w:name="List Table 6 Colorful Accent 2" w:uiPriority="51"/>
+    <w:lsdException w:name="List Table 7 Colorful Accent 2" w:uiPriority="52"/>
+    <w:lsdException w:name="List Table 1 Light Accent 3" w:uiPriority="46"/>
+    <w:lsdException w:name="List Table 2 Accent 3" w:uiPriority="47"/>
+    <w:lsdException w:name="List Table 3 Accent 3" w:uiPriority="48"/>
+    <w:lsdException w:name="List Table 4 Accent 3" w:uiPriority="49"/>
+    <w:lsdException w:name="List Table 5 Dark Accent 3" w:uiPriority="50"/>
+    <w:lsdException w:name="List Table 6 Colorful Accent 3" w:uiPriority="51"/>
+    <w:lsdException w:name="List Table 7 Colorful Accent 3" w:uiPriority="52"/>
+    <w:lsdException w:name="List Table 1 Light Accent 4" w:uiPriority="46"/>
+    <w:lsdException w:name="List Table 2 Accent 4" w:uiPriority="47"/>
+    <w:lsdException w:name="List Table 3 Accent 4" w:uiPriority="48"/>
+    <w:lsdException w:name="List Table 4 Accent 4" w:uiPriority="49"/>
+    <w:lsdException w:name="List Table 5 Dark Accent 4" w:uiPriority="50"/>
+    <w:lsdException w:name="List Table 6 Colorful Accent 4" w:uiPriority="51"/>
+    <w:lsdException w:name="List Table 7 Colorful Accent 4" w:uiPriority="52"/>
+    <w:lsdException w:name="List Table 1 Light Accent 5" w:uiPriority="46"/>
+    <w:lsdException w:name="List Table 2 Accent 5" w:uiPriority="47"/>
+    <w:lsdException w:name="List Table 3 Accent 5" w:uiPriority="48"/>
+    <w:lsdException w:name="List Table 4 Accent 5" w:uiPriority="49"/>
+    <w:lsdException w:name="List Table 5 Dark Accent 5" w:uiPriority="50"/>
+    <w:lsdException w:name="List Table 6 Colorful Accent 5" w:uiPriority="51"/>
+    <w:lsdException w:name="List Table 7 Colorful Accent 5" w:uiPriority="52"/>
+    <w:lsdException w:name="List Table 1 Light Accent 6" w:uiPriority="46"/>
+    <w:lsdException w:name="List Table 2 Accent 6" w:uiPriority="47"/>
+    <w:lsdException w:name="List Table 3 Accent 6" w:uiPriority="48"/>
+    <w:lsdException w:name="List Table 4 Accent 6" w:uiPriority="49"/>
+    <w:lsdException w:name="List Table 5 Dark Accent 6" w:uiPriority="50"/>
+    <w:lsdException w:name="List Table 6 Colorful Accent 6" w:uiPriority="51"/>
+    <w:lsdException w:name="List Table 7 Colorful Accent 6" w:uiPriority="52"/>
+    <w:lsdException w:name="Mention" w:semiHidden="1" w:unhideWhenUsed="1"/>
+    <w:lsdException w:name="Smart Hyperlink" w:semiHidden="1" w:unhideWhenUsed="1"/>
+    <w:lsdException w:name="Hashtag" w:semiHidden="1" w:unhideWhenUsed="1"/>
+    <w:lsdException w:name="Unresolved Mention" w:semiHidden="1" w:unhideWhenUsed="1"/>
+    <w:lsdException w:name="Smart Link" w:semiHidden="1" w:unhideWhenUsed="1"/>
   </w:latentStyles>
   <w:style w:type="paragraph" w:default="1" w:styleId="Normal">
     <w:name w:val="Normal"/>
     <w:qFormat/>
+  </w:style>
+  <w:style w:type="paragraph" w:styleId="Heading1">
+    <w:name w:val="heading 1"/>
+    <w:basedOn w:val="Normal"/>
+    <w:next w:val="Normal"/>
+    <w:link w:val="Heading1Char"/>
+    <w:uiPriority w:val="9"/>
+    <w:qFormat/>
+    <w:rsid w:val="00C77DA8"/>
+    <w:pPr>
+      <w:keepNext/>
+      <w:keepLines/>
+      <w:spacing w:before="240" w:after="0"/>
+      <w:outlineLvl w:val="0"/>
+    </w:pPr>
+    <w:rPr>
+      <w:rFonts w:asciiTheme="majorHAnsi" w:eastAsiaTheme="majorEastAsia" w:hAnsiTheme="majorHAnsi" w:cstheme="majorBidi"/>
+      <w:color w:val="365F91" w:themeColor="accent1" w:themeShade="BF"/>
+      <w:sz w:val="32"/>
+      <w:szCs w:val="32"/>
+    </w:rPr>
+  </w:style>
+  <w:style w:type="paragraph" w:styleId="Heading2">
+    <w:name w:val="heading 2"/>
+    <w:basedOn w:val="Normal"/>
+    <w:next w:val="Normal"/>
+    <w:link w:val="Heading2Char"/>
+    <w:uiPriority w:val="9"/>
+    <w:unhideWhenUsed/>
+    <w:qFormat/>
+    <w:rsid w:val="00C77DA8"/>
+    <w:pPr>
+      <w:keepNext/>
+      <w:keepLines/>
+      <w:spacing w:before="40" w:after="0"/>
+      <w:outlineLvl w:val="1"/>
+    </w:pPr>
+    <w:rPr>
+      <w:rFonts w:asciiTheme="majorHAnsi" w:eastAsiaTheme="majorEastAsia" w:hAnsiTheme="majorHAnsi" w:cstheme="majorBidi"/>
+      <w:color w:val="365F91" w:themeColor="accent1" w:themeShade="BF"/>
+      <w:sz w:val="26"/>
+      <w:szCs w:val="26"/>
+    </w:rPr>
+  </w:style>
+  <w:style w:type="paragraph" w:styleId="Heading3">
+    <w:name w:val="heading 3"/>
+    <w:basedOn w:val="Normal"/>
+    <w:next w:val="Normal"/>
+    <w:link w:val="Heading3Char"/>
+    <w:uiPriority w:val="9"/>
+    <w:unhideWhenUsed/>
+    <w:qFormat/>
+    <w:rsid w:val="00C77DA8"/>
+    <w:pPr>
+      <w:keepNext/>
+      <w:keepLines/>
+      <w:spacing w:before="40" w:after="0"/>
+      <w:outlineLvl w:val="2"/>
+    </w:pPr>
+    <w:rPr>
+      <w:rFonts w:asciiTheme="majorHAnsi" w:eastAsiaTheme="majorEastAsia" w:hAnsiTheme="majorHAnsi" w:cstheme="majorBidi"/>
+      <w:color w:val="243F60" w:themeColor="accent1" w:themeShade="7F"/>
+      <w:sz w:val="24"/>
+      <w:szCs w:val="24"/>
+    </w:rPr>
   </w:style>
   <w:style w:type="character" w:default="1" w:styleId="DefaultParagraphFont">
     <w:name w:val="Default Paragraph Font"/>
@@ -2840,255 +2996,44 @@
       <w:contextualSpacing/>
     </w:pPr>
   </w:style>
-</w:styles>
-</file>
-
-<file path=word/stylesWithEffects.xml><?xml version="1.0" encoding="utf-8"?>
-<w:styles xmlns:wpc="http://schemas.microsoft.com/office/word/2010/wordprocessingCanvas" xmlns:mc="http://schemas.openxmlformats.org/markup-compatibility/2006" xmlns:o="urn:schemas-microsoft-com:office:office" xmlns:r="http://schemas.openxmlformats.org/officeDocument/2006/relationships" xmlns:m="http://schemas.openxmlformats.org/officeDocument/2006/math" xmlns:v="urn:schemas-microsoft-com:vml" xmlns:wp14="http://schemas.microsoft.com/office/word/2010/wordprocessingDrawing" xmlns:wp="http://schemas.openxmlformats.org/drawingml/2006/wordprocessingDrawing" xmlns:w10="urn:schemas-microsoft-com:office:word" xmlns:w="http://schemas.openxmlformats.org/wordprocessingml/2006/main" xmlns:w14="http://schemas.microsoft.com/office/word/2010/wordml" xmlns:wpg="http://schemas.microsoft.com/office/word/2010/wordprocessingGroup" xmlns:wpi="http://schemas.microsoft.com/office/word/2010/wordprocessingInk" xmlns:wne="http://schemas.microsoft.com/office/word/2006/wordml" xmlns:wps="http://schemas.microsoft.com/office/word/2010/wordprocessingShape" mc:Ignorable="w14 wp14">
-  <w:docDefaults>
-    <w:rPrDefault>
-      <w:rPr>
-        <w:rFonts w:asciiTheme="minorHAnsi" w:eastAsiaTheme="minorHAnsi" w:hAnsiTheme="minorHAnsi" w:cstheme="minorBidi"/>
-        <w:sz w:val="22"/>
-        <w:szCs w:val="22"/>
-        <w:lang w:val="en-GB" w:eastAsia="en-US" w:bidi="ar-SA"/>
-      </w:rPr>
-    </w:rPrDefault>
-    <w:pPrDefault>
-      <w:pPr>
-        <w:spacing w:after="200" w:line="276" w:lineRule="auto"/>
-      </w:pPr>
-    </w:pPrDefault>
-  </w:docDefaults>
-  <w:latentStyles w:defLockedState="0" w:defUIPriority="99" w:defSemiHidden="1" w:defUnhideWhenUsed="1" w:defQFormat="0" w:count="267">
-    <w:lsdException w:name="Normal" w:semiHidden="0" w:uiPriority="0" w:unhideWhenUsed="0" w:qFormat="1"/>
-    <w:lsdException w:name="heading 1" w:semiHidden="0" w:uiPriority="9" w:unhideWhenUsed="0" w:qFormat="1"/>
-    <w:lsdException w:name="heading 2" w:uiPriority="9" w:qFormat="1"/>
-    <w:lsdException w:name="heading 3" w:uiPriority="9" w:qFormat="1"/>
-    <w:lsdException w:name="heading 4" w:uiPriority="9" w:qFormat="1"/>
-    <w:lsdException w:name="heading 5" w:uiPriority="9" w:qFormat="1"/>
-    <w:lsdException w:name="heading 6" w:uiPriority="9" w:qFormat="1"/>
-    <w:lsdException w:name="heading 7" w:uiPriority="9" w:qFormat="1"/>
-    <w:lsdException w:name="heading 8" w:uiPriority="9" w:qFormat="1"/>
-    <w:lsdException w:name="heading 9" w:uiPriority="9" w:qFormat="1"/>
-    <w:lsdException w:name="toc 1" w:uiPriority="39"/>
-    <w:lsdException w:name="toc 2" w:uiPriority="39"/>
-    <w:lsdException w:name="toc 3" w:uiPriority="39"/>
-    <w:lsdException w:name="toc 4" w:uiPriority="39"/>
-    <w:lsdException w:name="toc 5" w:uiPriority="39"/>
-    <w:lsdException w:name="toc 6" w:uiPriority="39"/>
-    <w:lsdException w:name="toc 7" w:uiPriority="39"/>
-    <w:lsdException w:name="toc 8" w:uiPriority="39"/>
-    <w:lsdException w:name="toc 9" w:uiPriority="39"/>
-    <w:lsdException w:name="caption" w:uiPriority="35" w:qFormat="1"/>
-    <w:lsdException w:name="Title" w:semiHidden="0" w:uiPriority="10" w:unhideWhenUsed="0" w:qFormat="1"/>
-    <w:lsdException w:name="Default Paragraph Font" w:uiPriority="1"/>
-    <w:lsdException w:name="Subtitle" w:semiHidden="0" w:uiPriority="11" w:unhideWhenUsed="0" w:qFormat="1"/>
-    <w:lsdException w:name="Strong" w:semiHidden="0" w:uiPriority="22" w:unhideWhenUsed="0" w:qFormat="1"/>
-    <w:lsdException w:name="Emphasis" w:semiHidden="0" w:uiPriority="20" w:unhideWhenUsed="0" w:qFormat="1"/>
-    <w:lsdException w:name="Table Grid" w:semiHidden="0" w:uiPriority="59" w:unhideWhenUsed="0"/>
-    <w:lsdException w:name="Placeholder Text" w:unhideWhenUsed="0"/>
-    <w:lsdException w:name="No Spacing" w:semiHidden="0" w:uiPriority="1" w:unhideWhenUsed="0" w:qFormat="1"/>
-    <w:lsdException w:name="Light Shading" w:semiHidden="0" w:uiPriority="60" w:unhideWhenUsed="0"/>
-    <w:lsdException w:name="Light List" w:semiHidden="0" w:uiPriority="61" w:unhideWhenUsed="0"/>
-    <w:lsdException w:name="Light Grid" w:semiHidden="0" w:uiPriority="62" w:unhideWhenUsed="0"/>
-    <w:lsdException w:name="Medium Shading 1" w:semiHidden="0" w:uiPriority="63" w:unhideWhenUsed="0"/>
-    <w:lsdException w:name="Medium Shading 2" w:semiHidden="0" w:uiPriority="64" w:unhideWhenUsed="0"/>
-    <w:lsdException w:name="Medium List 1" w:semiHidden="0" w:uiPriority="65" w:unhideWhenUsed="0"/>
-    <w:lsdException w:name="Medium List 2" w:semiHidden="0" w:uiPriority="66" w:unhideWhenUsed="0"/>
-    <w:lsdException w:name="Medium Grid 1" w:semiHidden="0" w:uiPriority="67" w:unhideWhenUsed="0"/>
-    <w:lsdException w:name="Medium Grid 2" w:semiHidden="0" w:uiPriority="68" w:unhideWhenUsed="0"/>
-    <w:lsdException w:name="Medium Grid 3" w:semiHidden="0" w:uiPriority="69" w:unhideWhenUsed="0"/>
-    <w:lsdException w:name="Dark List" w:semiHidden="0" w:uiPriority="70" w:unhideWhenUsed="0"/>
-    <w:lsdException w:name="Colorful Shading" w:semiHidden="0" w:uiPriority="71" w:unhideWhenUsed="0"/>
-    <w:lsdException w:name="Colorful List" w:semiHidden="0" w:uiPriority="72" w:unhideWhenUsed="0"/>
-    <w:lsdException w:name="Colorful Grid" w:semiHidden="0" w:uiPriority="73" w:unhideWhenUsed="0"/>
-    <w:lsdException w:name="Light Shading Accent 1" w:semiHidden="0" w:uiPriority="60" w:unhideWhenUsed="0"/>
-    <w:lsdException w:name="Light List Accent 1" w:semiHidden="0" w:uiPriority="61" w:unhideWhenUsed="0"/>
-    <w:lsdException w:name="Light Grid Accent 1" w:semiHidden="0" w:uiPriority="62" w:unhideWhenUsed="0"/>
-    <w:lsdException w:name="Medium Shading 1 Accent 1" w:semiHidden="0" w:uiPriority="63" w:unhideWhenUsed="0"/>
-    <w:lsdException w:name="Medium Shading 2 Accent 1" w:semiHidden="0" w:uiPriority="64" w:unhideWhenUsed="0"/>
-    <w:lsdException w:name="Medium List 1 Accent 1" w:semiHidden="0" w:uiPriority="65" w:unhideWhenUsed="0"/>
-    <w:lsdException w:name="Revision" w:unhideWhenUsed="0"/>
-    <w:lsdException w:name="List Paragraph" w:semiHidden="0" w:uiPriority="34" w:unhideWhenUsed="0" w:qFormat="1"/>
-    <w:lsdException w:name="Quote" w:semiHidden="0" w:uiPriority="29" w:unhideWhenUsed="0" w:qFormat="1"/>
-    <w:lsdException w:name="Intense Quote" w:semiHidden="0" w:uiPriority="30" w:unhideWhenUsed="0" w:qFormat="1"/>
-    <w:lsdException w:name="Medium List 2 Accent 1" w:semiHidden="0" w:uiPriority="66" w:unhideWhenUsed="0"/>
-    <w:lsdException w:name="Medium Grid 1 Accent 1" w:semiHidden="0" w:uiPriority="67" w:unhideWhenUsed="0"/>
-    <w:lsdException w:name="Medium Grid 2 Accent 1" w:semiHidden="0" w:uiPriority="68" w:unhideWhenUsed="0"/>
-    <w:lsdException w:name="Medium Grid 3 Accent 1" w:semiHidden="0" w:uiPriority="69" w:unhideWhenUsed="0"/>
-    <w:lsdException w:name="Dark List Accent 1" w:semiHidden="0" w:uiPriority="70" w:unhideWhenUsed="0"/>
-    <w:lsdException w:name="Colorful Shading Accent 1" w:semiHidden="0" w:uiPriority="71" w:unhideWhenUsed="0"/>
-    <w:lsdException w:name="Colorful List Accent 1" w:semiHidden="0" w:uiPriority="72" w:unhideWhenUsed="0"/>
-    <w:lsdException w:name="Colorful Grid Accent 1" w:semiHidden="0" w:uiPriority="73" w:unhideWhenUsed="0"/>
-    <w:lsdException w:name="Light Shading Accent 2" w:semiHidden="0" w:uiPriority="60" w:unhideWhenUsed="0"/>
-    <w:lsdException w:name="Light List Accent 2" w:semiHidden="0" w:uiPriority="61" w:unhideWhenUsed="0"/>
-    <w:lsdException w:name="Light Grid Accent 2" w:semiHidden="0" w:uiPriority="62" w:unhideWhenUsed="0"/>
-    <w:lsdException w:name="Medium Shading 1 Accent 2" w:semiHidden="0" w:uiPriority="63" w:unhideWhenUsed="0"/>
-    <w:lsdException w:name="Medium Shading 2 Accent 2" w:semiHidden="0" w:uiPriority="64" w:unhideWhenUsed="0"/>
-    <w:lsdException w:name="Medium List 1 Accent 2" w:semiHidden="0" w:uiPriority="65" w:unhideWhenUsed="0"/>
-    <w:lsdException w:name="Medium List 2 Accent 2" w:semiHidden="0" w:uiPriority="66" w:unhideWhenUsed="0"/>
-    <w:lsdException w:name="Medium Grid 1 Accent 2" w:semiHidden="0" w:uiPriority="67" w:unhideWhenUsed="0"/>
-    <w:lsdException w:name="Medium Grid 2 Accent 2" w:semiHidden="0" w:uiPriority="68" w:unhideWhenUsed="0"/>
-    <w:lsdException w:name="Medium Grid 3 Accent 2" w:semiHidden="0" w:uiPriority="69" w:unhideWhenUsed="0"/>
-    <w:lsdException w:name="Dark List Accent 2" w:semiHidden="0" w:uiPriority="70" w:unhideWhenUsed="0"/>
-    <w:lsdException w:name="Colorful Shading Accent 2" w:semiHidden="0" w:uiPriority="71" w:unhideWhenUsed="0"/>
-    <w:lsdException w:name="Colorful List Accent 2" w:semiHidden="0" w:uiPriority="72" w:unhideWhenUsed="0"/>
-    <w:lsdException w:name="Colorful Grid Accent 2" w:semiHidden="0" w:uiPriority="73" w:unhideWhenUsed="0"/>
-    <w:lsdException w:name="Light Shading Accent 3" w:semiHidden="0" w:uiPriority="60" w:unhideWhenUsed="0"/>
-    <w:lsdException w:name="Light List Accent 3" w:semiHidden="0" w:uiPriority="61" w:unhideWhenUsed="0"/>
-    <w:lsdException w:name="Light Grid Accent 3" w:semiHidden="0" w:uiPriority="62" w:unhideWhenUsed="0"/>
-    <w:lsdException w:name="Medium Shading 1 Accent 3" w:semiHidden="0" w:uiPriority="63" w:unhideWhenUsed="0"/>
-    <w:lsdException w:name="Medium Shading 2 Accent 3" w:semiHidden="0" w:uiPriority="64" w:unhideWhenUsed="0"/>
-    <w:lsdException w:name="Medium List 1 Accent 3" w:semiHidden="0" w:uiPriority="65" w:unhideWhenUsed="0"/>
-    <w:lsdException w:name="Medium List 2 Accent 3" w:semiHidden="0" w:uiPriority="66" w:unhideWhenUsed="0"/>
-    <w:lsdException w:name="Medium Grid 1 Accent 3" w:semiHidden="0" w:uiPriority="67" w:unhideWhenUsed="0"/>
-    <w:lsdException w:name="Medium Grid 2 Accent 3" w:semiHidden="0" w:uiPriority="68" w:unhideWhenUsed="0"/>
-    <w:lsdException w:name="Medium Grid 3 Accent 3" w:semiHidden="0" w:uiPriority="69" w:unhideWhenUsed="0"/>
-    <w:lsdException w:name="Dark List Accent 3" w:semiHidden="0" w:uiPriority="70" w:unhideWhenUsed="0"/>
-    <w:lsdException w:name="Colorful Shading Accent 3" w:semiHidden="0" w:uiPriority="71" w:unhideWhenUsed="0"/>
-    <w:lsdException w:name="Colorful List Accent 3" w:semiHidden="0" w:uiPriority="72" w:unhideWhenUsed="0"/>
-    <w:lsdException w:name="Colorful Grid Accent 3" w:semiHidden="0" w:uiPriority="73" w:unhideWhenUsed="0"/>
-    <w:lsdException w:name="Light Shading Accent 4" w:semiHidden="0" w:uiPriority="60" w:unhideWhenUsed="0"/>
-    <w:lsdException w:name="Light List Accent 4" w:semiHidden="0" w:uiPriority="61" w:unhideWhenUsed="0"/>
-    <w:lsdException w:name="Light Grid Accent 4" w:semiHidden="0" w:uiPriority="62" w:unhideWhenUsed="0"/>
-    <w:lsdException w:name="Medium Shading 1 Accent 4" w:semiHidden="0" w:uiPriority="63" w:unhideWhenUsed="0"/>
-    <w:lsdException w:name="Medium Shading 2 Accent 4" w:semiHidden="0" w:uiPriority="64" w:unhideWhenUsed="0"/>
-    <w:lsdException w:name="Medium List 1 Accent 4" w:semiHidden="0" w:uiPriority="65" w:unhideWhenUsed="0"/>
-    <w:lsdException w:name="Medium List 2 Accent 4" w:semiHidden="0" w:uiPriority="66" w:unhideWhenUsed="0"/>
-    <w:lsdException w:name="Medium Grid 1 Accent 4" w:semiHidden="0" w:uiPriority="67" w:unhideWhenUsed="0"/>
-    <w:lsdException w:name="Medium Grid 2 Accent 4" w:semiHidden="0" w:uiPriority="68" w:unhideWhenUsed="0"/>
-    <w:lsdException w:name="Medium Grid 3 Accent 4" w:semiHidden="0" w:uiPriority="69" w:unhideWhenUsed="0"/>
-    <w:lsdException w:name="Dark List Accent 4" w:semiHidden="0" w:uiPriority="70" w:unhideWhenUsed="0"/>
-    <w:lsdException w:name="Colorful Shading Accent 4" w:semiHidden="0" w:uiPriority="71" w:unhideWhenUsed="0"/>
-    <w:lsdException w:name="Colorful List Accent 4" w:semiHidden="0" w:uiPriority="72" w:unhideWhenUsed="0"/>
-    <w:lsdException w:name="Colorful Grid Accent 4" w:semiHidden="0" w:uiPriority="73" w:unhideWhenUsed="0"/>
-    <w:lsdException w:name="Light Shading Accent 5" w:semiHidden="0" w:uiPriority="60" w:unhideWhenUsed="0"/>
-    <w:lsdException w:name="Light List Accent 5" w:semiHidden="0" w:uiPriority="61" w:unhideWhenUsed="0"/>
-    <w:lsdException w:name="Light Grid Accent 5" w:semiHidden="0" w:uiPriority="62" w:unhideWhenUsed="0"/>
-    <w:lsdException w:name="Medium Shading 1 Accent 5" w:semiHidden="0" w:uiPriority="63" w:unhideWhenUsed="0"/>
-    <w:lsdException w:name="Medium Shading 2 Accent 5" w:semiHidden="0" w:uiPriority="64" w:unhideWhenUsed="0"/>
-    <w:lsdException w:name="Medium List 1 Accent 5" w:semiHidden="0" w:uiPriority="65" w:unhideWhenUsed="0"/>
-    <w:lsdException w:name="Medium List 2 Accent 5" w:semiHidden="0" w:uiPriority="66" w:unhideWhenUsed="0"/>
-    <w:lsdException w:name="Medium Grid 1 Accent 5" w:semiHidden="0" w:uiPriority="67" w:unhideWhenUsed="0"/>
-    <w:lsdException w:name="Medium Grid 2 Accent 5" w:semiHidden="0" w:uiPriority="68" w:unhideWhenUsed="0"/>
-    <w:lsdException w:name="Medium Grid 3 Accent 5" w:semiHidden="0" w:uiPriority="69" w:unhideWhenUsed="0"/>
-    <w:lsdException w:name="Dark List Accent 5" w:semiHidden="0" w:uiPriority="70" w:unhideWhenUsed="0"/>
-    <w:lsdException w:name="Colorful Shading Accent 5" w:semiHidden="0" w:uiPriority="71" w:unhideWhenUsed="0"/>
-    <w:lsdException w:name="Colorful List Accent 5" w:semiHidden="0" w:uiPriority="72" w:unhideWhenUsed="0"/>
-    <w:lsdException w:name="Colorful Grid Accent 5" w:semiHidden="0" w:uiPriority="73" w:unhideWhenUsed="0"/>
-    <w:lsdException w:name="Light Shading Accent 6" w:semiHidden="0" w:uiPriority="60" w:unhideWhenUsed="0"/>
-    <w:lsdException w:name="Light List Accent 6" w:semiHidden="0" w:uiPriority="61" w:unhideWhenUsed="0"/>
-    <w:lsdException w:name="Light Grid Accent 6" w:semiHidden="0" w:uiPriority="62" w:unhideWhenUsed="0"/>
-    <w:lsdException w:name="Medium Shading 1 Accent 6" w:semiHidden="0" w:uiPriority="63" w:unhideWhenUsed="0"/>
-    <w:lsdException w:name="Medium Shading 2 Accent 6" w:semiHidden="0" w:uiPriority="64" w:unhideWhenUsed="0"/>
-    <w:lsdException w:name="Medium List 1 Accent 6" w:semiHidden="0" w:uiPriority="65" w:unhideWhenUsed="0"/>
-    <w:lsdException w:name="Medium List 2 Accent 6" w:semiHidden="0" w:uiPriority="66" w:unhideWhenUsed="0"/>
-    <w:lsdException w:name="Medium Grid 1 Accent 6" w:semiHidden="0" w:uiPriority="67" w:unhideWhenUsed="0"/>
-    <w:lsdException w:name="Medium Grid 2 Accent 6" w:semiHidden="0" w:uiPriority="68" w:unhideWhenUsed="0"/>
-    <w:lsdException w:name="Medium Grid 3 Accent 6" w:semiHidden="0" w:uiPriority="69" w:unhideWhenUsed="0"/>
-    <w:lsdException w:name="Dark List Accent 6" w:semiHidden="0" w:uiPriority="70" w:unhideWhenUsed="0"/>
-    <w:lsdException w:name="Colorful Shading Accent 6" w:semiHidden="0" w:uiPriority="71" w:unhideWhenUsed="0"/>
-    <w:lsdException w:name="Colorful List Accent 6" w:semiHidden="0" w:uiPriority="72" w:unhideWhenUsed="0"/>
-    <w:lsdException w:name="Colorful Grid Accent 6" w:semiHidden="0" w:uiPriority="73" w:unhideWhenUsed="0"/>
-    <w:lsdException w:name="Subtle Emphasis" w:semiHidden="0" w:uiPriority="19" w:unhideWhenUsed="0" w:qFormat="1"/>
-    <w:lsdException w:name="Intense Emphasis" w:semiHidden="0" w:uiPriority="21" w:unhideWhenUsed="0" w:qFormat="1"/>
-    <w:lsdException w:name="Subtle Reference" w:semiHidden="0" w:uiPriority="31" w:unhideWhenUsed="0" w:qFormat="1"/>
-    <w:lsdException w:name="Intense Reference" w:semiHidden="0" w:uiPriority="32" w:unhideWhenUsed="0" w:qFormat="1"/>
-    <w:lsdException w:name="Book Title" w:semiHidden="0" w:uiPriority="33" w:unhideWhenUsed="0" w:qFormat="1"/>
-    <w:lsdException w:name="Bibliography" w:uiPriority="37"/>
-    <w:lsdException w:name="TOC Heading" w:uiPriority="39" w:qFormat="1"/>
-  </w:latentStyles>
-  <w:style w:type="paragraph" w:default="1" w:styleId="Normal">
-    <w:name w:val="Normal"/>
-    <w:qFormat/>
-  </w:style>
-  <w:style w:type="character" w:default="1" w:styleId="DefaultParagraphFont">
-    <w:name w:val="Default Paragraph Font"/>
-    <w:uiPriority w:val="1"/>
-    <w:semiHidden/>
-    <w:unhideWhenUsed/>
-  </w:style>
-  <w:style w:type="table" w:default="1" w:styleId="TableNormal">
-    <w:name w:val="Normal Table"/>
-    <w:uiPriority w:val="99"/>
-    <w:semiHidden/>
-    <w:unhideWhenUsed/>
-    <w:tblPr>
-      <w:tblInd w:w="0" w:type="dxa"/>
-      <w:tblCellMar>
-        <w:top w:w="0" w:type="dxa"/>
-        <w:left w:w="108" w:type="dxa"/>
-        <w:bottom w:w="0" w:type="dxa"/>
-        <w:right w:w="108" w:type="dxa"/>
-      </w:tblCellMar>
-    </w:tblPr>
-  </w:style>
-  <w:style w:type="numbering" w:default="1" w:styleId="NoList">
-    <w:name w:val="No List"/>
-    <w:uiPriority w:val="99"/>
-    <w:semiHidden/>
-    <w:unhideWhenUsed/>
-  </w:style>
-  <w:style w:type="table" w:styleId="TableGrid">
-    <w:name w:val="Table Grid"/>
-    <w:basedOn w:val="TableNormal"/>
-    <w:uiPriority w:val="59"/>
-    <w:rsid w:val="00383DE3"/>
-    <w:pPr>
-      <w:spacing w:after="0" w:line="240" w:lineRule="auto"/>
-    </w:pPr>
-    <w:tblPr>
-      <w:tblBorders>
-        <w:top w:val="single" w:sz="4" w:space="0" w:color="auto"/>
-        <w:left w:val="single" w:sz="4" w:space="0" w:color="auto"/>
-        <w:bottom w:val="single" w:sz="4" w:space="0" w:color="auto"/>
-        <w:right w:val="single" w:sz="4" w:space="0" w:color="auto"/>
-        <w:insideH w:val="single" w:sz="4" w:space="0" w:color="auto"/>
-        <w:insideV w:val="single" w:sz="4" w:space="0" w:color="auto"/>
-      </w:tblBorders>
-    </w:tblPr>
-  </w:style>
-  <w:style w:type="paragraph" w:styleId="BalloonText">
-    <w:name w:val="Balloon Text"/>
-    <w:basedOn w:val="Normal"/>
-    <w:link w:val="BalloonTextChar"/>
-    <w:uiPriority w:val="99"/>
-    <w:semiHidden/>
-    <w:unhideWhenUsed/>
-    <w:rsid w:val="00962263"/>
-    <w:pPr>
-      <w:spacing w:after="0" w:line="240" w:lineRule="auto"/>
-    </w:pPr>
+  <w:style w:type="character" w:customStyle="1" w:styleId="Heading1Char">
+    <w:name w:val="Heading 1 Char"/>
+    <w:basedOn w:val="DefaultParagraphFont"/>
+    <w:link w:val="Heading1"/>
+    <w:uiPriority w:val="9"/>
+    <w:rsid w:val="00C77DA8"/>
     <w:rPr>
-      <w:rFonts w:ascii="Tahoma" w:hAnsi="Tahoma" w:cs="Tahoma"/>
-      <w:sz w:val="16"/>
-      <w:szCs w:val="16"/>
+      <w:rFonts w:asciiTheme="majorHAnsi" w:eastAsiaTheme="majorEastAsia" w:hAnsiTheme="majorHAnsi" w:cstheme="majorBidi"/>
+      <w:color w:val="365F91" w:themeColor="accent1" w:themeShade="BF"/>
+      <w:sz w:val="32"/>
+      <w:szCs w:val="32"/>
     </w:rPr>
   </w:style>
-  <w:style w:type="character" w:customStyle="1" w:styleId="BalloonTextChar">
-    <w:name w:val="Balloon Text Char"/>
+  <w:style w:type="character" w:customStyle="1" w:styleId="Heading2Char">
+    <w:name w:val="Heading 2 Char"/>
     <w:basedOn w:val="DefaultParagraphFont"/>
-    <w:link w:val="BalloonText"/>
-    <w:uiPriority w:val="99"/>
-    <w:semiHidden/>
-    <w:rsid w:val="00962263"/>
+    <w:link w:val="Heading2"/>
+    <w:uiPriority w:val="9"/>
+    <w:rsid w:val="00C77DA8"/>
     <w:rPr>
-      <w:rFonts w:ascii="Tahoma" w:hAnsi="Tahoma" w:cs="Tahoma"/>
-      <w:sz w:val="16"/>
-      <w:szCs w:val="16"/>
+      <w:rFonts w:asciiTheme="majorHAnsi" w:eastAsiaTheme="majorEastAsia" w:hAnsiTheme="majorHAnsi" w:cstheme="majorBidi"/>
+      <w:color w:val="365F91" w:themeColor="accent1" w:themeShade="BF"/>
+      <w:sz w:val="26"/>
+      <w:szCs w:val="26"/>
     </w:rPr>
   </w:style>
-  <w:style w:type="paragraph" w:styleId="ListParagraph">
-    <w:name w:val="List Paragraph"/>
-    <w:basedOn w:val="Normal"/>
-    <w:uiPriority w:val="34"/>
-    <w:qFormat/>
-    <w:rsid w:val="003B6F00"/>
-    <w:pPr>
-      <w:ind w:left="720"/>
-      <w:contextualSpacing/>
-    </w:pPr>
+  <w:style w:type="character" w:customStyle="1" w:styleId="Heading3Char">
+    <w:name w:val="Heading 3 Char"/>
+    <w:basedOn w:val="DefaultParagraphFont"/>
+    <w:link w:val="Heading3"/>
+    <w:uiPriority w:val="9"/>
+    <w:rsid w:val="00C77DA8"/>
+    <w:rPr>
+      <w:rFonts w:asciiTheme="majorHAnsi" w:eastAsiaTheme="majorEastAsia" w:hAnsiTheme="majorHAnsi" w:cstheme="majorBidi"/>
+      <w:color w:val="243F60" w:themeColor="accent1" w:themeShade="7F"/>
+      <w:sz w:val="24"/>
+      <w:szCs w:val="24"/>
+    </w:rPr>
   </w:style>
 </w:styles>
 </file>

</xml_diff>